<commit_message>
estilos atualizados para nova versão
</commit_message>
<xml_diff>
--- a/report/misc/style.docx
+++ b/report/misc/style.docx
@@ -665,7 +665,6 @@
       </w:pPr>
       <w:bookmarkStart w:id="1" w:name="_Toc526233799"/>
       <w:r>
-        <w:lastRenderedPageBreak/>
         <w:t>Título 2</w:t>
       </w:r>
       <w:bookmarkEnd w:id="1"/>
@@ -695,6 +694,7 @@
         <w:rPr>
           <w:shd w:val="clear" w:color="auto" w:fill="FFFFFF"/>
         </w:rPr>
+        <w:lastRenderedPageBreak/>
         <w:t xml:space="preserve">Lorem ipsum dolor sit amet, consectetur adipiscing elit. </w:t>
       </w:r>
       <w:r>
@@ -837,7 +837,6 @@
         <w:pStyle w:val="Ttulo6"/>
       </w:pPr>
       <w:r>
-        <w:lastRenderedPageBreak/>
         <w:t>Título 6</w:t>
       </w:r>
     </w:p>
@@ -908,6 +907,7 @@
         <w:rPr>
           <w:shd w:val="clear" w:color="auto" w:fill="FFFFFF"/>
         </w:rPr>
+        <w:lastRenderedPageBreak/>
         <w:t xml:space="preserve">Lorem ipsum dolor sit amet, consectetur adipiscing elit. </w:t>
       </w:r>
       <w:r>
@@ -1014,7 +1014,7 @@
 <w:ftr xmlns:wpc="http://schemas.microsoft.com/office/word/2010/wordprocessingCanvas" xmlns:cx="http://schemas.microsoft.com/office/drawing/2014/chartex" xmlns:cx1="http://schemas.microsoft.com/office/drawing/2015/9/8/chartex" xmlns:mc="http://schemas.openxmlformats.org/markup-compatibility/2006" xmlns:o="urn:schemas-microsoft-com:office:office" xmlns:r="http://schemas.openxmlformats.org/officeDocument/2006/relationships" xmlns:m="http://schemas.openxmlformats.org/officeDocument/2006/math" xmlns:v="urn:schemas-microsoft-com:vml" xmlns:wp14="http://schemas.microsoft.com/office/word/2010/wordprocessingDrawing" xmlns:wp="http://schemas.openxmlformats.org/drawingml/2006/wordprocessingDrawing" xmlns:w10="urn:schemas-microsoft-com:office:word" xmlns:w="http://schemas.openxmlformats.org/wordprocessingml/2006/main" xmlns:w14="http://schemas.microsoft.com/office/word/2010/wordml" xmlns:w15="http://schemas.microsoft.com/office/word/2012/wordml" xmlns:w16se="http://schemas.microsoft.com/office/word/2015/wordml/symex" xmlns:wpg="http://schemas.microsoft.com/office/word/2010/wordprocessingGroup" xmlns:wpi="http://schemas.microsoft.com/office/word/2010/wordprocessingInk" xmlns:wne="http://schemas.microsoft.com/office/word/2006/wordml" xmlns:wps="http://schemas.microsoft.com/office/word/2010/wordprocessingShape" mc:Ignorable="w14 w15 w16se wp14">
   <w:p>
     <w:pPr>
-      <w:spacing w:after="0"/>
+      <w:spacing w:beforeAutospacing="0" w:after="0" w:afterAutospacing="0" w:line="240" w:lineRule="auto"/>
       <w:jc w:val="center"/>
     </w:pPr>
     <w:r>
@@ -1063,7 +1063,7 @@
         <w:p>
           <w:pPr>
             <w:pStyle w:val="Rodap"/>
-            <w:spacing w:line="256" w:lineRule="auto"/>
+            <w:spacing w:beforeAutospacing="0" w:afterAutospacing="0" w:line="240" w:lineRule="auto"/>
             <w:jc w:val="center"/>
             <w:rPr>
               <w:rFonts w:cs="Arial"/>
@@ -1087,7 +1087,20 @@
         <w:p>
           <w:pPr>
             <w:pStyle w:val="Rodap"/>
-            <w:spacing w:line="256" w:lineRule="auto"/>
+            <w:spacing w:beforeAutospacing="0" w:afterAutospacing="0" w:line="240" w:lineRule="auto"/>
+            <w:jc w:val="center"/>
+            <w:rPr>
+              <w:rFonts w:ascii="Consolas" w:hAnsi="Consolas" w:cs="Arial"/>
+              <w:bCs/>
+              <w:sz w:val="18"/>
+              <w:szCs w:val="18"/>
+            </w:rPr>
+          </w:pPr>
+        </w:p>
+        <w:p>
+          <w:pPr>
+            <w:pStyle w:val="Rodap"/>
+            <w:spacing w:beforeAutospacing="0" w:afterAutospacing="0" w:line="240" w:lineRule="auto"/>
             <w:jc w:val="center"/>
             <w:rPr>
               <w:rFonts w:ascii="Consolas" w:hAnsi="Consolas" w:cs="Arial"/>
@@ -1115,7 +1128,7 @@
         <w:p>
           <w:pPr>
             <w:pStyle w:val="Rodap"/>
-            <w:spacing w:line="256" w:lineRule="auto"/>
+            <w:spacing w:beforeAutospacing="0" w:afterAutospacing="0" w:line="240" w:lineRule="auto"/>
             <w:jc w:val="center"/>
             <w:rPr>
               <w:rFonts w:cs="Arial"/>
@@ -1135,7 +1148,7 @@
         <w:p>
           <w:pPr>
             <w:pStyle w:val="Rodap"/>
-            <w:spacing w:line="256" w:lineRule="auto"/>
+            <w:spacing w:beforeAutospacing="0" w:afterAutospacing="0" w:line="240" w:lineRule="auto"/>
             <w:jc w:val="center"/>
             <w:rPr>
               <w:rFonts w:cs="Arial"/>
@@ -1159,7 +1172,20 @@
         <w:p>
           <w:pPr>
             <w:pStyle w:val="Rodap"/>
-            <w:spacing w:line="256" w:lineRule="auto"/>
+            <w:spacing w:beforeAutospacing="0" w:afterAutospacing="0" w:line="240" w:lineRule="auto"/>
+            <w:jc w:val="center"/>
+            <w:rPr>
+              <w:rFonts w:ascii="Consolas" w:hAnsi="Consolas" w:cs="Arial"/>
+              <w:bCs/>
+              <w:sz w:val="18"/>
+              <w:szCs w:val="18"/>
+            </w:rPr>
+          </w:pPr>
+        </w:p>
+        <w:p>
+          <w:pPr>
+            <w:pStyle w:val="Rodap"/>
+            <w:spacing w:beforeAutospacing="0" w:afterAutospacing="0" w:line="240" w:lineRule="auto"/>
             <w:jc w:val="center"/>
             <w:rPr>
               <w:rFonts w:ascii="Consolas" w:hAnsi="Consolas" w:cs="Arial"/>
@@ -1193,7 +1219,7 @@
         <w:p>
           <w:pPr>
             <w:pStyle w:val="Rodap"/>
-            <w:spacing w:line="256" w:lineRule="auto"/>
+            <w:spacing w:beforeAutospacing="0" w:afterAutospacing="0" w:line="240" w:lineRule="auto"/>
             <w:jc w:val="center"/>
             <w:rPr>
               <w:rFonts w:cs="Arial"/>
@@ -1219,7 +1245,7 @@
         <w:p>
           <w:pPr>
             <w:pStyle w:val="Cabealho"/>
-            <w:spacing w:line="256" w:lineRule="auto"/>
+            <w:spacing w:beforeAutospacing="0" w:afterAutospacing="0" w:line="240" w:lineRule="auto"/>
             <w:jc w:val="center"/>
             <w:rPr>
               <w:rFonts w:cs="Arial"/>
@@ -1243,7 +1269,20 @@
         <w:p>
           <w:pPr>
             <w:pStyle w:val="Cabealho"/>
-            <w:spacing w:line="256" w:lineRule="auto"/>
+            <w:spacing w:beforeAutospacing="0" w:afterAutospacing="0" w:line="240" w:lineRule="auto"/>
+            <w:jc w:val="center"/>
+            <w:rPr>
+              <w:rFonts w:cs="Arial"/>
+              <w:bCs/>
+              <w:sz w:val="18"/>
+              <w:szCs w:val="18"/>
+            </w:rPr>
+          </w:pPr>
+        </w:p>
+        <w:p>
+          <w:pPr>
+            <w:pStyle w:val="Cabealho"/>
+            <w:spacing w:beforeAutospacing="0" w:afterAutospacing="0" w:line="240" w:lineRule="auto"/>
             <w:jc w:val="center"/>
             <w:rPr>
               <w:rFonts w:cs="Arial"/>
@@ -1279,7 +1318,7 @@
         <w:p>
           <w:pPr>
             <w:pStyle w:val="Cabealho"/>
-            <w:spacing w:line="256" w:lineRule="auto"/>
+            <w:spacing w:beforeAutospacing="0" w:afterAutospacing="0" w:line="240" w:lineRule="auto"/>
             <w:jc w:val="center"/>
             <w:rPr>
               <w:rFonts w:cs="Arial"/>
@@ -1305,7 +1344,7 @@
         <w:p>
           <w:pPr>
             <w:pStyle w:val="Rodap"/>
-            <w:spacing w:line="256" w:lineRule="auto"/>
+            <w:spacing w:beforeAutospacing="0" w:afterAutospacing="0" w:line="240" w:lineRule="auto"/>
             <w:jc w:val="center"/>
             <w:rPr>
               <w:rFonts w:cs="Arial"/>
@@ -1329,7 +1368,20 @@
         <w:p>
           <w:pPr>
             <w:pStyle w:val="Rodap"/>
-            <w:spacing w:line="256" w:lineRule="auto"/>
+            <w:spacing w:beforeAutospacing="0" w:afterAutospacing="0" w:line="240" w:lineRule="auto"/>
+            <w:jc w:val="center"/>
+            <w:rPr>
+              <w:rFonts w:cs="Arial"/>
+              <w:b/>
+              <w:sz w:val="18"/>
+              <w:szCs w:val="18"/>
+            </w:rPr>
+          </w:pPr>
+        </w:p>
+        <w:p>
+          <w:pPr>
+            <w:pStyle w:val="Rodap"/>
+            <w:spacing w:beforeAutospacing="0" w:afterAutospacing="0" w:line="240" w:lineRule="auto"/>
             <w:jc w:val="center"/>
             <w:rPr>
               <w:rFonts w:cs="Arial"/>
@@ -1447,6 +1499,7 @@
   <w:p>
     <w:pPr>
       <w:pStyle w:val="Rodap"/>
+      <w:spacing w:beforeAutospacing="0" w:afterAutospacing="0" w:line="240" w:lineRule="auto"/>
     </w:pPr>
   </w:p>
 </w:ftr>
@@ -1527,6 +1580,7 @@
         </w:tcPr>
         <w:p>
           <w:pPr>
+            <w:spacing w:beforeAutospacing="0" w:afterAutospacing="0"/>
             <w:jc w:val="center"/>
             <w:rPr>
               <w:b/>
@@ -1541,6 +1595,7 @@
         </w:p>
         <w:p>
           <w:pPr>
+            <w:spacing w:beforeAutospacing="0" w:afterAutospacing="0"/>
             <w:jc w:val="center"/>
           </w:pPr>
           <w:r>
@@ -1560,7 +1615,7 @@
         </w:tcPr>
         <w:p>
           <w:pPr>
-            <w:spacing w:line="256" w:lineRule="auto"/>
+            <w:spacing w:beforeAutospacing="0" w:afterAutospacing="0"/>
             <w:jc w:val="center"/>
             <w:rPr>
               <w:noProof/>
@@ -1583,6 +1638,7 @@
         </w:tcPr>
         <w:p>
           <w:pPr>
+            <w:spacing w:beforeAutospacing="0" w:afterAutospacing="0"/>
             <w:jc w:val="center"/>
             <w:rPr>
               <w:b/>
@@ -1624,7 +1680,7 @@
   </w:tbl>
   <w:p>
     <w:pPr>
-      <w:spacing w:after="100"/>
+      <w:spacing w:beforeAutospacing="0" w:after="0" w:afterAutospacing="0" w:line="240" w:lineRule="auto"/>
       <w:jc w:val="center"/>
     </w:pPr>
     <w:sdt>
@@ -3613,7 +3669,7 @@
 </file>
 
 <file path=customXml/itemProps1.xml><?xml version="1.0" encoding="utf-8"?>
-<ds:datastoreItem xmlns:ds="http://schemas.openxmlformats.org/officeDocument/2006/customXml" ds:itemID="{ECBAA1E9-2F94-4F11-8AEC-4D4D7851A615}">
+<ds:datastoreItem xmlns:ds="http://schemas.openxmlformats.org/officeDocument/2006/customXml" ds:itemID="{1BA02ADE-A506-4B9E-994C-38E57F5343A3}">
   <ds:schemaRefs>
     <ds:schemaRef ds:uri="http://schemas.openxmlformats.org/officeDocument/2006/bibliography"/>
   </ds:schemaRefs>

</xml_diff>

<commit_message>
date, and new destinatary
</commit_message>
<xml_diff>
--- a/report/misc/style.docx
+++ b/report/misc/style.docx
@@ -1,20 +1,27 @@
 
 <file path=word/document.xml><?xml version="1.0" encoding="utf-8"?>
-<w:document xmlns:wpc="http://schemas.microsoft.com/office/word/2010/wordprocessingCanvas" xmlns:cx="http://schemas.microsoft.com/office/drawing/2014/chartex" xmlns:cx1="http://schemas.microsoft.com/office/drawing/2015/9/8/chartex" xmlns:mc="http://schemas.openxmlformats.org/markup-compatibility/2006" xmlns:o="urn:schemas-microsoft-com:office:office" xmlns:r="http://schemas.openxmlformats.org/officeDocument/2006/relationships" xmlns:m="http://schemas.openxmlformats.org/officeDocument/2006/math" xmlns:v="urn:schemas-microsoft-com:vml" xmlns:wp14="http://schemas.microsoft.com/office/word/2010/wordprocessingDrawing" xmlns:wp="http://schemas.openxmlformats.org/drawingml/2006/wordprocessingDrawing" xmlns:w10="urn:schemas-microsoft-com:office:word" xmlns:w="http://schemas.openxmlformats.org/wordprocessingml/2006/main" xmlns:w14="http://schemas.microsoft.com/office/word/2010/wordml" xmlns:w15="http://schemas.microsoft.com/office/word/2012/wordml" xmlns:w16se="http://schemas.microsoft.com/office/word/2015/wordml/symex" xmlns:wpg="http://schemas.microsoft.com/office/word/2010/wordprocessingGroup" xmlns:wpi="http://schemas.microsoft.com/office/word/2010/wordprocessingInk" xmlns:wne="http://schemas.microsoft.com/office/word/2006/wordml" xmlns:wps="http://schemas.microsoft.com/office/word/2010/wordprocessingShape" mc:Ignorable="w14 w15 w16se wp14">
+<w:document xmlns:o="urn:schemas-microsoft-com:office:office" xmlns:r="http://schemas.openxmlformats.org/officeDocument/2006/relationships" xmlns:v="urn:schemas-microsoft-com:vml" xmlns:w="http://schemas.openxmlformats.org/wordprocessingml/2006/main" xmlns:w10="urn:schemas-microsoft-com:office:word" xmlns:wp="http://schemas.openxmlformats.org/drawingml/2006/wordprocessingDrawing" xmlns:wps="http://schemas.microsoft.com/office/word/2010/wordprocessingShape" xmlns:wpg="http://schemas.microsoft.com/office/word/2010/wordprocessingGroup" xmlns:mc="http://schemas.openxmlformats.org/markup-compatibility/2006" xmlns:wp14="http://schemas.microsoft.com/office/word/2010/wordprocessingDrawing" xmlns:w14="http://schemas.microsoft.com/office/word/2010/wordml" mc:Ignorable="w14 wp14">
   <w:body>
     <w:p>
       <w:pPr>
-        <w:pStyle w:val="Ttulo"/>
+        <w:pStyle w:val="Ttulododocumento"/>
+        <w:spacing w:before="0" w:after="280"/>
+        <w:contextualSpacing/>
+        <w:rPr/>
       </w:pPr>
       <w:r>
+        <w:rPr/>
         <w:t>Título</w:t>
       </w:r>
     </w:p>
     <w:p>
       <w:pPr>
         <w:pStyle w:val="Subttulo"/>
+        <w:spacing w:before="280" w:after="280"/>
+        <w:rPr/>
       </w:pPr>
       <w:r>
+        <w:rPr/>
         <w:t>Subtítulo</w:t>
       </w:r>
     </w:p>
@@ -34,38 +41,31 @@
     </w:p>
     <w:p>
       <w:pPr>
-        <w:pStyle w:val="Data"/>
+        <w:pStyle w:val="Date"/>
+        <w:spacing w:before="280" w:after="280"/>
+        <w:rPr/>
       </w:pPr>
       <w:r>
+        <w:rPr/>
         <w:t>Data</w:t>
       </w:r>
     </w:p>
     <w:sdt>
       <w:sdtPr>
-        <w:rPr>
-          <w:rFonts w:eastAsiaTheme="minorHAnsi" w:cstheme="minorBidi"/>
-          <w:b w:val="0"/>
-          <w:caps w:val="0"/>
-          <w:szCs w:val="22"/>
-          <w:lang w:eastAsia="en-US"/>
-        </w:rPr>
-        <w:id w:val="-997272829"/>
         <w:docPartObj>
           <w:docPartGallery w:val="Table of Contents"/>
-          <w:docPartUnique/>
+          <w:docPartUnique w:val="true"/>
         </w:docPartObj>
       </w:sdtPr>
-      <w:sdtEndPr>
-        <w:rPr>
-          <w:bCs/>
-        </w:rPr>
-      </w:sdtEndPr>
       <w:sdtContent>
         <w:p>
           <w:pPr>
-            <w:pStyle w:val="CabealhodoSumrio"/>
+            <w:pStyle w:val="TOCHeading"/>
+            <w:spacing w:before="280" w:after="0"/>
+            <w:rPr/>
           </w:pPr>
           <w:r>
+            <w:rPr/>
             <w:t>Sumário</w:t>
           </w:r>
         </w:p>
@@ -73,14 +73,16 @@
           <w:pPr>
             <w:pStyle w:val="Sumrio1"/>
             <w:tabs>
-              <w:tab w:val="left" w:pos="660"/>
-              <w:tab w:val="right" w:leader="dot" w:pos="10620"/>
+              <w:tab w:val="clear" w:pos="708"/>
+              <w:tab w:val="left" w:pos="660" w:leader="none"/>
+              <w:tab w:val="right" w:pos="10620" w:leader="dot"/>
             </w:tabs>
             <w:rPr>
-              <w:rFonts w:asciiTheme="minorHAnsi" w:eastAsiaTheme="minorEastAsia" w:hAnsiTheme="minorHAnsi"/>
-              <w:b w:val="0"/>
-              <w:caps w:val="0"/>
-              <w:noProof/>
+              <w:rFonts w:ascii="Calibri" w:hAnsi="Calibri" w:eastAsia="" w:asciiTheme="minorHAnsi" w:eastAsiaTheme="minorEastAsia" w:hAnsiTheme="minorHAnsi"/>
+              <w:b w:val="false"/>
+              <w:b w:val="false"/>
+              <w:caps w:val="false"/>
+              <w:smallCaps w:val="false"/>
               <w:sz w:val="22"/>
               <w:lang w:eastAsia="pt-BR"/>
             </w:rPr>
@@ -89,25 +91,34 @@
             <w:fldChar w:fldCharType="begin"/>
           </w:r>
           <w:r>
-            <w:instrText xml:space="preserve"> TOC \o "1-3" \h \z \u </w:instrText>
+            <w:rPr>
+              <w:webHidden/>
+              <w:rStyle w:val="Vnculodendice"/>
+            </w:rPr>
+            <w:instrText> TOC \z \o "1-3" \u \h</w:instrText>
           </w:r>
           <w:r>
+            <w:rPr>
+              <w:webHidden/>
+              <w:rStyle w:val="Vnculodendice"/>
+            </w:rPr>
             <w:fldChar w:fldCharType="separate"/>
           </w:r>
-          <w:hyperlink w:anchor="_Toc526233798" w:history="1">
+          <w:hyperlink w:anchor="_Toc526233798">
             <w:r>
               <w:rPr>
-                <w:rStyle w:val="Hyperlink"/>
-                <w:noProof/>
+                <w:webHidden/>
+                <w:rStyle w:val="Vnculodendice"/>
               </w:rPr>
               <w:t>1</w:t>
             </w:r>
             <w:r>
               <w:rPr>
-                <w:rFonts w:asciiTheme="minorHAnsi" w:eastAsiaTheme="minorEastAsia" w:hAnsiTheme="minorHAnsi"/>
-                <w:b w:val="0"/>
-                <w:caps w:val="0"/>
-                <w:noProof/>
+                <w:rStyle w:val="Vnculodendice"/>
+                <w:rFonts w:eastAsia="" w:ascii="Calibri" w:hAnsi="Calibri" w:asciiTheme="minorHAnsi" w:eastAsiaTheme="minorEastAsia" w:hAnsiTheme="minorHAnsi"/>
+                <w:b w:val="false"/>
+                <w:caps w:val="false"/>
+                <w:smallCaps w:val="false"/>
                 <w:sz w:val="22"/>
                 <w:lang w:eastAsia="pt-BR"/>
               </w:rPr>
@@ -115,55 +126,38 @@
             </w:r>
             <w:r>
               <w:rPr>
-                <w:rStyle w:val="Hyperlink"/>
-                <w:noProof/>
+                <w:rStyle w:val="Vnculodendice"/>
               </w:rPr>
               <w:t>Título 1</w:t>
             </w:r>
             <w:r>
               <w:rPr>
-                <w:noProof/>
-                <w:webHidden/>
-              </w:rPr>
-              <w:tab/>
-            </w:r>
-            <w:r>
-              <w:rPr>
-                <w:noProof/>
                 <w:webHidden/>
               </w:rPr>
               <w:fldChar w:fldCharType="begin"/>
             </w:r>
             <w:r>
               <w:rPr>
-                <w:noProof/>
                 <w:webHidden/>
               </w:rPr>
-              <w:instrText xml:space="preserve"> PAGEREF _Toc526233798 \h </w:instrText>
+              <w:instrText>PAGEREF _Toc526233798 \h</w:instrText>
             </w:r>
             <w:r>
               <w:rPr>
-                <w:noProof/>
-                <w:webHidden/>
-              </w:rPr>
-            </w:r>
-            <w:r>
-              <w:rPr>
-                <w:noProof/>
                 <w:webHidden/>
               </w:rPr>
               <w:fldChar w:fldCharType="separate"/>
             </w:r>
             <w:r>
               <w:rPr>
-                <w:noProof/>
-                <w:webHidden/>
-              </w:rPr>
+                <w:rStyle w:val="Vnculodendice"/>
+                <w:vanish w:val="false"/>
+              </w:rPr>
+              <w:tab/>
               <w:t>1</w:t>
             </w:r>
             <w:r>
               <w:rPr>
-                <w:noProof/>
                 <w:webHidden/>
               </w:rPr>
               <w:fldChar w:fldCharType="end"/>
@@ -174,30 +168,31 @@
           <w:pPr>
             <w:pStyle w:val="Sumrio2"/>
             <w:tabs>
-              <w:tab w:val="left" w:pos="660"/>
-              <w:tab w:val="right" w:leader="dot" w:pos="10620"/>
+              <w:tab w:val="clear" w:pos="708"/>
+              <w:tab w:val="left" w:pos="660" w:leader="none"/>
+              <w:tab w:val="right" w:pos="10620" w:leader="dot"/>
             </w:tabs>
             <w:rPr>
-              <w:rFonts w:asciiTheme="minorHAnsi" w:eastAsiaTheme="minorEastAsia" w:hAnsiTheme="minorHAnsi"/>
-              <w:b w:val="0"/>
-              <w:noProof/>
+              <w:rFonts w:ascii="Calibri" w:hAnsi="Calibri" w:eastAsia="" w:asciiTheme="minorHAnsi" w:eastAsiaTheme="minorEastAsia" w:hAnsiTheme="minorHAnsi"/>
+              <w:b w:val="false"/>
+              <w:b w:val="false"/>
               <w:sz w:val="22"/>
               <w:lang w:eastAsia="pt-BR"/>
             </w:rPr>
           </w:pPr>
-          <w:hyperlink w:anchor="_Toc526233799" w:history="1">
+          <w:hyperlink w:anchor="_Toc526233799">
             <w:r>
               <w:rPr>
-                <w:rStyle w:val="Hyperlink"/>
-                <w:noProof/>
+                <w:webHidden/>
+                <w:rStyle w:val="Vnculodendice"/>
               </w:rPr>
               <w:t>1.1</w:t>
             </w:r>
             <w:r>
               <w:rPr>
-                <w:rFonts w:asciiTheme="minorHAnsi" w:eastAsiaTheme="minorEastAsia" w:hAnsiTheme="minorHAnsi"/>
-                <w:b w:val="0"/>
-                <w:noProof/>
+                <w:rStyle w:val="Vnculodendice"/>
+                <w:rFonts w:eastAsia="" w:ascii="Calibri" w:hAnsi="Calibri" w:asciiTheme="minorHAnsi" w:eastAsiaTheme="minorEastAsia" w:hAnsiTheme="minorHAnsi"/>
+                <w:b w:val="false"/>
                 <w:sz w:val="22"/>
                 <w:lang w:eastAsia="pt-BR"/>
               </w:rPr>
@@ -205,55 +200,38 @@
             </w:r>
             <w:r>
               <w:rPr>
-                <w:rStyle w:val="Hyperlink"/>
-                <w:noProof/>
+                <w:rStyle w:val="Vnculodendice"/>
               </w:rPr>
               <w:t>Título 2</w:t>
             </w:r>
             <w:r>
               <w:rPr>
-                <w:noProof/>
-                <w:webHidden/>
-              </w:rPr>
-              <w:tab/>
-            </w:r>
-            <w:r>
-              <w:rPr>
-                <w:noProof/>
                 <w:webHidden/>
               </w:rPr>
               <w:fldChar w:fldCharType="begin"/>
             </w:r>
             <w:r>
               <w:rPr>
-                <w:noProof/>
                 <w:webHidden/>
               </w:rPr>
-              <w:instrText xml:space="preserve"> PAGEREF _Toc526233799 \h </w:instrText>
+              <w:instrText>PAGEREF _Toc526233799 \h</w:instrText>
             </w:r>
             <w:r>
               <w:rPr>
-                <w:noProof/>
-                <w:webHidden/>
-              </w:rPr>
-            </w:r>
-            <w:r>
-              <w:rPr>
-                <w:noProof/>
                 <w:webHidden/>
               </w:rPr>
               <w:fldChar w:fldCharType="separate"/>
             </w:r>
             <w:r>
               <w:rPr>
-                <w:noProof/>
-                <w:webHidden/>
-              </w:rPr>
+                <w:rStyle w:val="Vnculodendice"/>
+                <w:vanish w:val="false"/>
+              </w:rPr>
+              <w:tab/>
               <w:t>1</w:t>
             </w:r>
             <w:r>
               <w:rPr>
-                <w:noProof/>
                 <w:webHidden/>
               </w:rPr>
               <w:fldChar w:fldCharType="end"/>
@@ -264,30 +242,31 @@
           <w:pPr>
             <w:pStyle w:val="Sumrio3"/>
             <w:tabs>
-              <w:tab w:val="left" w:pos="880"/>
-              <w:tab w:val="right" w:leader="dot" w:pos="10620"/>
+              <w:tab w:val="clear" w:pos="708"/>
+              <w:tab w:val="left" w:pos="880" w:leader="none"/>
+              <w:tab w:val="right" w:pos="10620" w:leader="dot"/>
             </w:tabs>
             <w:rPr>
-              <w:rFonts w:asciiTheme="minorHAnsi" w:eastAsiaTheme="minorEastAsia" w:hAnsiTheme="minorHAnsi"/>
-              <w:b w:val="0"/>
-              <w:noProof/>
+              <w:rFonts w:ascii="Calibri" w:hAnsi="Calibri" w:eastAsia="" w:asciiTheme="minorHAnsi" w:eastAsiaTheme="minorEastAsia" w:hAnsiTheme="minorHAnsi"/>
+              <w:b w:val="false"/>
+              <w:b w:val="false"/>
               <w:sz w:val="22"/>
               <w:lang w:eastAsia="pt-BR"/>
             </w:rPr>
           </w:pPr>
-          <w:hyperlink w:anchor="_Toc526233800" w:history="1">
+          <w:hyperlink w:anchor="_Toc526233800">
             <w:r>
               <w:rPr>
-                <w:rStyle w:val="Hyperlink"/>
-                <w:noProof/>
+                <w:webHidden/>
+                <w:rStyle w:val="Vnculodendice"/>
               </w:rPr>
               <w:t>1.1.1</w:t>
             </w:r>
             <w:r>
               <w:rPr>
-                <w:rFonts w:asciiTheme="minorHAnsi" w:eastAsiaTheme="minorEastAsia" w:hAnsiTheme="minorHAnsi"/>
-                <w:b w:val="0"/>
-                <w:noProof/>
+                <w:rStyle w:val="Vnculodendice"/>
+                <w:rFonts w:eastAsia="" w:ascii="Calibri" w:hAnsi="Calibri" w:asciiTheme="minorHAnsi" w:eastAsiaTheme="minorEastAsia" w:hAnsiTheme="minorHAnsi"/>
+                <w:b w:val="false"/>
                 <w:sz w:val="22"/>
                 <w:lang w:eastAsia="pt-BR"/>
               </w:rPr>
@@ -295,55 +274,38 @@
             </w:r>
             <w:r>
               <w:rPr>
-                <w:rStyle w:val="Hyperlink"/>
-                <w:noProof/>
+                <w:rStyle w:val="Vnculodendice"/>
               </w:rPr>
               <w:t>Título 3</w:t>
             </w:r>
             <w:r>
               <w:rPr>
-                <w:noProof/>
-                <w:webHidden/>
-              </w:rPr>
-              <w:tab/>
-            </w:r>
-            <w:r>
-              <w:rPr>
-                <w:noProof/>
                 <w:webHidden/>
               </w:rPr>
               <w:fldChar w:fldCharType="begin"/>
             </w:r>
             <w:r>
               <w:rPr>
-                <w:noProof/>
                 <w:webHidden/>
               </w:rPr>
-              <w:instrText xml:space="preserve"> PAGEREF _Toc526233800 \h </w:instrText>
+              <w:instrText>PAGEREF _Toc526233800 \h</w:instrText>
             </w:r>
             <w:r>
               <w:rPr>
-                <w:noProof/>
-                <w:webHidden/>
-              </w:rPr>
-            </w:r>
-            <w:r>
-              <w:rPr>
-                <w:noProof/>
                 <w:webHidden/>
               </w:rPr>
               <w:fldChar w:fldCharType="separate"/>
             </w:r>
             <w:r>
               <w:rPr>
-                <w:noProof/>
-                <w:webHidden/>
-              </w:rPr>
+                <w:rStyle w:val="Vnculodendice"/>
+                <w:vanish w:val="false"/>
+              </w:rPr>
+              <w:tab/>
               <w:t>1</w:t>
             </w:r>
             <w:r>
               <w:rPr>
-                <w:noProof/>
                 <w:webHidden/>
               </w:rPr>
               <w:fldChar w:fldCharType="end"/>
@@ -351,11 +313,16 @@
           </w:hyperlink>
         </w:p>
         <w:p>
+          <w:pPr>
+            <w:pStyle w:val="Normal"/>
+            <w:spacing w:before="280" w:after="280"/>
+            <w:rPr/>
+          </w:pPr>
           <w:r>
-            <w:rPr>
-              <w:b/>
-              <w:bCs/>
-            </w:rPr>
+            <w:rPr/>
+          </w:r>
+          <w:r>
+            <w:rPr/>
             <w:fldChar w:fldCharType="end"/>
           </w:r>
         </w:p>
@@ -364,57 +331,71 @@
     <w:p>
       <w:pPr>
         <w:pStyle w:val="Ttulo1"/>
+        <w:numPr>
+          <w:ilvl w:val="0"/>
+          <w:numId w:val="2"/>
+        </w:numPr>
+        <w:spacing w:before="280" w:after="280"/>
+        <w:ind w:left="431" w:hanging="431"/>
+        <w:rPr/>
       </w:pPr>
       <w:bookmarkStart w:id="0" w:name="_Toc526233798"/>
       <w:r>
+        <w:rPr/>
         <w:t>Título 1</w:t>
       </w:r>
       <w:bookmarkEnd w:id="0"/>
     </w:p>
     <w:p>
       <w:pPr>
-        <w:rPr>
-          <w:shd w:val="clear" w:color="auto" w:fill="FFFFFF"/>
+        <w:pStyle w:val="Normal"/>
+        <w:spacing w:before="280" w:after="280"/>
+        <w:rPr>
+          <w:highlight w:val="white"/>
         </w:rPr>
       </w:pPr>
       <w:r>
         <w:rPr>
-          <w:shd w:val="clear" w:color="auto" w:fill="FFFFFF"/>
+          <w:shd w:fill="FFFFFF" w:val="clear"/>
           <w:lang w:val="en-US"/>
         </w:rPr>
         <w:t xml:space="preserve">Lorem ipsum dolor sit amet, consectetur adipiscing elit. </w:t>
       </w:r>
       <w:r>
         <w:rPr>
-          <w:shd w:val="clear" w:color="auto" w:fill="FFFFFF"/>
+          <w:shd w:fill="FFFFFF" w:val="clear"/>
         </w:rPr>
         <w:t>Etiam eget ligula eu lectus lobortis condimentum. Aliquam nonummy auctor massa. Pellentesque habitant morbi tristique senectus et netus et malesuada fames ac turpis egestas. Nulla at risus. Quisque purus magna, auctor et, sagittis ac, posuere eu, lectus. Nam mattis, felis ut adipiscing.</w:t>
       </w:r>
     </w:p>
     <w:p>
       <w:pPr>
-        <w:rPr>
-          <w:shd w:val="clear" w:color="auto" w:fill="FFFFFF"/>
+        <w:pStyle w:val="Normal"/>
+        <w:spacing w:before="280" w:after="280"/>
+        <w:rPr>
+          <w:highlight w:val="white"/>
         </w:rPr>
       </w:pPr>
       <w:r>
         <w:rPr>
-          <w:shd w:val="clear" w:color="auto" w:fill="FFFFFF"/>
-        </w:rPr>
-        <w:t xml:space="preserve">Lorem ipsum dolor sit amet, consectetur adipiscing elit. </w:t>
-      </w:r>
-      <w:r>
-        <w:rPr>
-          <w:shd w:val="clear" w:color="auto" w:fill="FFFFFF"/>
-        </w:rPr>
-        <w:t>Etiam eget ligula eu lectus lobortis condimentum. Aliquam nonummy auctor massa. Pellentesque habitant morbi tristique senectus et netus et malesuada fames ac turpis egestas. Nulla at risus. Quisque purus magna, auctor et, sagittis ac, posuere eu, lectus. Nam mattis, felis ut adipiscing.</w:t>
+          <w:shd w:fill="FFFFFF" w:val="clear"/>
+        </w:rPr>
+        <w:t>Lorem ipsum dolor sit amet, consectetur adipiscing elit. Etiam eget ligula eu lectus lobortis condimentum. Aliquam nonummy auctor massa. Pellentesque habitant morbi tristique senectus et netus et malesuada fames ac turpis egestas. Nulla at risus. Quisque purus magna, auctor et, sagittis ac, posuere eu, lectus. Nam mattis, felis ut adipiscing.</w:t>
       </w:r>
     </w:p>
     <w:tbl>
       <w:tblPr>
         <w:tblStyle w:val="TableNormal"/>
-        <w:tblW w:w="0" w:type="auto"/>
-        <w:tblLook w:val="01E0" w:firstRow="1" w:lastRow="1" w:firstColumn="1" w:lastColumn="1" w:noHBand="0" w:noVBand="0"/>
+        <w:tblW w:w="5096" w:type="dxa"/>
+        <w:jc w:val="left"/>
+        <w:tblInd w:w="0" w:type="dxa"/>
+        <w:tblCellMar>
+          <w:top w:w="0" w:type="dxa"/>
+          <w:left w:w="108" w:type="dxa"/>
+          <w:bottom w:w="0" w:type="dxa"/>
+          <w:right w:w="108" w:type="dxa"/>
+        </w:tblCellMar>
+        <w:tblLook w:val="01e0" w:noVBand="0" w:noHBand="0" w:lastColumn="1" w:firstColumn="1" w:lastRow="1" w:firstRow="1"/>
       </w:tblPr>
       <w:tblGrid>
         <w:gridCol w:w="1698"/>
@@ -428,9 +409,32 @@
         <w:tc>
           <w:tcPr>
             <w:tcW w:w="1698" w:type="dxa"/>
+            <w:tcBorders/>
+            <w:shd w:color="auto" w:fill="BFBFBF" w:themeFill="background1" w:themeFillShade="bf" w:val="clear"/>
           </w:tcPr>
           <w:p>
+            <w:pPr>
+              <w:pStyle w:val="Normal"/>
+              <w:spacing w:lineRule="auto" w:line="240" w:before="0" w:after="0"/>
+              <w:jc w:val="center"/>
+              <w:rPr>
+                <w:rFonts w:ascii="Arial" w:hAnsi="Arial"/>
+                <w:b/>
+                <w:b/>
+                <w:bCs/>
+                <w:color w:val="auto"/>
+                <w:szCs w:val="20"/>
+                <w:lang w:eastAsia="pt-BR"/>
+              </w:rPr>
+            </w:pPr>
             <w:r>
+              <w:rPr>
+                <w:b/>
+                <w:bCs/>
+                <w:color w:val="auto"/>
+                <w:szCs w:val="20"/>
+                <w:lang w:eastAsia="pt-BR"/>
+              </w:rPr>
               <w:t>a</w:t>
             </w:r>
           </w:p>
@@ -438,9 +442,32 @@
         <w:tc>
           <w:tcPr>
             <w:tcW w:w="1699" w:type="dxa"/>
+            <w:tcBorders/>
+            <w:shd w:color="auto" w:fill="BFBFBF" w:themeFill="background1" w:themeFillShade="bf" w:val="clear"/>
           </w:tcPr>
           <w:p>
+            <w:pPr>
+              <w:pStyle w:val="Normal"/>
+              <w:spacing w:lineRule="auto" w:line="240" w:before="0" w:after="0"/>
+              <w:jc w:val="center"/>
+              <w:rPr>
+                <w:rFonts w:ascii="Arial" w:hAnsi="Arial"/>
+                <w:b/>
+                <w:b/>
+                <w:bCs/>
+                <w:color w:val="auto"/>
+                <w:szCs w:val="20"/>
+                <w:lang w:eastAsia="pt-BR"/>
+              </w:rPr>
+            </w:pPr>
             <w:r>
+              <w:rPr>
+                <w:b/>
+                <w:bCs/>
+                <w:color w:val="auto"/>
+                <w:szCs w:val="20"/>
+                <w:lang w:eastAsia="pt-BR"/>
+              </w:rPr>
               <w:t>b</w:t>
             </w:r>
           </w:p>
@@ -448,21 +475,61 @@
         <w:tc>
           <w:tcPr>
             <w:tcW w:w="1699" w:type="dxa"/>
+            <w:tcBorders/>
+            <w:shd w:color="auto" w:fill="BFBFBF" w:themeFill="background1" w:themeFillShade="bf" w:val="clear"/>
           </w:tcPr>
           <w:p>
+            <w:pPr>
+              <w:pStyle w:val="Normal"/>
+              <w:spacing w:lineRule="auto" w:line="240" w:before="0" w:after="0"/>
+              <w:jc w:val="center"/>
+              <w:rPr>
+                <w:rFonts w:ascii="Arial" w:hAnsi="Arial"/>
+                <w:b/>
+                <w:b/>
+                <w:bCs/>
+                <w:color w:val="auto"/>
+                <w:szCs w:val="20"/>
+                <w:lang w:eastAsia="pt-BR"/>
+              </w:rPr>
+            </w:pPr>
             <w:r>
+              <w:rPr>
+                <w:b/>
+                <w:bCs/>
+                <w:color w:val="auto"/>
+                <w:szCs w:val="20"/>
+                <w:lang w:eastAsia="pt-BR"/>
+              </w:rPr>
               <w:t>c</w:t>
             </w:r>
           </w:p>
         </w:tc>
       </w:tr>
       <w:tr>
+        <w:trPr/>
         <w:tc>
           <w:tcPr>
             <w:tcW w:w="1698" w:type="dxa"/>
+            <w:tcBorders/>
+            <w:shd w:color="auto" w:fill="auto" w:val="clear"/>
           </w:tcPr>
           <w:p>
+            <w:pPr>
+              <w:pStyle w:val="Normal"/>
+              <w:spacing w:lineRule="auto" w:line="240" w:before="0" w:after="0"/>
+              <w:jc w:val="both"/>
+              <w:rPr>
+                <w:rFonts w:ascii="Arial" w:hAnsi="Arial"/>
+                <w:szCs w:val="20"/>
+                <w:lang w:eastAsia="pt-BR"/>
+              </w:rPr>
+            </w:pPr>
             <w:r>
+              <w:rPr>
+                <w:szCs w:val="20"/>
+                <w:lang w:eastAsia="pt-BR"/>
+              </w:rPr>
               <w:t>1</w:t>
             </w:r>
           </w:p>
@@ -470,9 +537,25 @@
         <w:tc>
           <w:tcPr>
             <w:tcW w:w="1699" w:type="dxa"/>
+            <w:tcBorders/>
+            <w:shd w:color="auto" w:fill="auto" w:val="clear"/>
           </w:tcPr>
           <w:p>
+            <w:pPr>
+              <w:pStyle w:val="Normal"/>
+              <w:spacing w:lineRule="auto" w:line="240" w:before="0" w:after="0"/>
+              <w:jc w:val="both"/>
+              <w:rPr>
+                <w:rFonts w:ascii="Arial" w:hAnsi="Arial"/>
+                <w:szCs w:val="20"/>
+                <w:lang w:eastAsia="pt-BR"/>
+              </w:rPr>
+            </w:pPr>
             <w:r>
+              <w:rPr>
+                <w:szCs w:val="20"/>
+                <w:lang w:eastAsia="pt-BR"/>
+              </w:rPr>
               <w:t>2</w:t>
             </w:r>
           </w:p>
@@ -480,21 +563,54 @@
         <w:tc>
           <w:tcPr>
             <w:tcW w:w="1699" w:type="dxa"/>
+            <w:tcBorders/>
+            <w:shd w:color="auto" w:fill="auto" w:val="clear"/>
           </w:tcPr>
           <w:p>
+            <w:pPr>
+              <w:pStyle w:val="Normal"/>
+              <w:spacing w:lineRule="auto" w:line="240" w:before="0" w:after="0"/>
+              <w:jc w:val="both"/>
+              <w:rPr>
+                <w:rFonts w:ascii="Arial" w:hAnsi="Arial"/>
+                <w:szCs w:val="20"/>
+                <w:lang w:eastAsia="pt-BR"/>
+              </w:rPr>
+            </w:pPr>
             <w:r>
+              <w:rPr>
+                <w:szCs w:val="20"/>
+                <w:lang w:eastAsia="pt-BR"/>
+              </w:rPr>
               <w:t>3</w:t>
             </w:r>
           </w:p>
         </w:tc>
       </w:tr>
       <w:tr>
+        <w:trPr/>
         <w:tc>
           <w:tcPr>
             <w:tcW w:w="1698" w:type="dxa"/>
+            <w:tcBorders/>
+            <w:shd w:color="auto" w:fill="auto" w:val="clear"/>
           </w:tcPr>
           <w:p>
+            <w:pPr>
+              <w:pStyle w:val="Normal"/>
+              <w:spacing w:lineRule="auto" w:line="240" w:before="0" w:after="0"/>
+              <w:jc w:val="both"/>
+              <w:rPr>
+                <w:rFonts w:ascii="Arial" w:hAnsi="Arial"/>
+                <w:szCs w:val="20"/>
+                <w:lang w:eastAsia="pt-BR"/>
+              </w:rPr>
+            </w:pPr>
             <w:r>
+              <w:rPr>
+                <w:szCs w:val="20"/>
+                <w:lang w:eastAsia="pt-BR"/>
+              </w:rPr>
               <w:t>4</w:t>
             </w:r>
           </w:p>
@@ -502,9 +618,25 @@
         <w:tc>
           <w:tcPr>
             <w:tcW w:w="1699" w:type="dxa"/>
+            <w:tcBorders/>
+            <w:shd w:color="auto" w:fill="auto" w:val="clear"/>
           </w:tcPr>
           <w:p>
+            <w:pPr>
+              <w:pStyle w:val="Normal"/>
+              <w:spacing w:lineRule="auto" w:line="240" w:before="0" w:after="0"/>
+              <w:jc w:val="both"/>
+              <w:rPr>
+                <w:rFonts w:ascii="Arial" w:hAnsi="Arial"/>
+                <w:szCs w:val="20"/>
+                <w:lang w:eastAsia="pt-BR"/>
+              </w:rPr>
+            </w:pPr>
             <w:r>
+              <w:rPr>
+                <w:szCs w:val="20"/>
+                <w:lang w:eastAsia="pt-BR"/>
+              </w:rPr>
               <w:t>5</w:t>
             </w:r>
           </w:p>
@@ -512,21 +644,54 @@
         <w:tc>
           <w:tcPr>
             <w:tcW w:w="1699" w:type="dxa"/>
+            <w:tcBorders/>
+            <w:shd w:color="auto" w:fill="auto" w:val="clear"/>
           </w:tcPr>
           <w:p>
+            <w:pPr>
+              <w:pStyle w:val="Normal"/>
+              <w:spacing w:lineRule="auto" w:line="240" w:before="0" w:after="0"/>
+              <w:jc w:val="both"/>
+              <w:rPr>
+                <w:rFonts w:ascii="Arial" w:hAnsi="Arial"/>
+                <w:szCs w:val="20"/>
+                <w:lang w:eastAsia="pt-BR"/>
+              </w:rPr>
+            </w:pPr>
             <w:r>
+              <w:rPr>
+                <w:szCs w:val="20"/>
+                <w:lang w:eastAsia="pt-BR"/>
+              </w:rPr>
               <w:t>6</w:t>
             </w:r>
           </w:p>
         </w:tc>
       </w:tr>
       <w:tr>
+        <w:trPr/>
         <w:tc>
           <w:tcPr>
             <w:tcW w:w="1698" w:type="dxa"/>
+            <w:tcBorders/>
+            <w:shd w:color="auto" w:fill="auto" w:val="clear"/>
           </w:tcPr>
           <w:p>
+            <w:pPr>
+              <w:pStyle w:val="Normal"/>
+              <w:spacing w:lineRule="auto" w:line="240" w:before="0" w:after="0"/>
+              <w:jc w:val="both"/>
+              <w:rPr>
+                <w:rFonts w:ascii="Arial" w:hAnsi="Arial"/>
+                <w:szCs w:val="20"/>
+                <w:lang w:eastAsia="pt-BR"/>
+              </w:rPr>
+            </w:pPr>
             <w:r>
+              <w:rPr>
+                <w:szCs w:val="20"/>
+                <w:lang w:eastAsia="pt-BR"/>
+              </w:rPr>
               <w:t>7</w:t>
             </w:r>
           </w:p>
@@ -534,9 +699,25 @@
         <w:tc>
           <w:tcPr>
             <w:tcW w:w="1699" w:type="dxa"/>
+            <w:tcBorders/>
+            <w:shd w:color="auto" w:fill="auto" w:val="clear"/>
           </w:tcPr>
           <w:p>
+            <w:pPr>
+              <w:pStyle w:val="Normal"/>
+              <w:spacing w:lineRule="auto" w:line="240" w:before="0" w:after="0"/>
+              <w:jc w:val="both"/>
+              <w:rPr>
+                <w:rFonts w:ascii="Arial" w:hAnsi="Arial"/>
+                <w:szCs w:val="20"/>
+                <w:lang w:eastAsia="pt-BR"/>
+              </w:rPr>
+            </w:pPr>
             <w:r>
+              <w:rPr>
+                <w:szCs w:val="20"/>
+                <w:lang w:eastAsia="pt-BR"/>
+              </w:rPr>
               <w:t>8</w:t>
             </w:r>
           </w:p>
@@ -544,21 +725,54 @@
         <w:tc>
           <w:tcPr>
             <w:tcW w:w="1699" w:type="dxa"/>
+            <w:tcBorders/>
+            <w:shd w:color="auto" w:fill="auto" w:val="clear"/>
           </w:tcPr>
           <w:p>
+            <w:pPr>
+              <w:pStyle w:val="Normal"/>
+              <w:spacing w:lineRule="auto" w:line="240" w:before="0" w:after="0"/>
+              <w:jc w:val="both"/>
+              <w:rPr>
+                <w:rFonts w:ascii="Arial" w:hAnsi="Arial"/>
+                <w:szCs w:val="20"/>
+                <w:lang w:eastAsia="pt-BR"/>
+              </w:rPr>
+            </w:pPr>
             <w:r>
+              <w:rPr>
+                <w:szCs w:val="20"/>
+                <w:lang w:eastAsia="pt-BR"/>
+              </w:rPr>
               <w:t>9</w:t>
             </w:r>
           </w:p>
         </w:tc>
       </w:tr>
       <w:tr>
+        <w:trPr/>
         <w:tc>
           <w:tcPr>
             <w:tcW w:w="1698" w:type="dxa"/>
+            <w:tcBorders/>
+            <w:shd w:color="auto" w:fill="auto" w:val="clear"/>
           </w:tcPr>
           <w:p>
+            <w:pPr>
+              <w:pStyle w:val="Normal"/>
+              <w:spacing w:lineRule="auto" w:line="240" w:before="0" w:after="0"/>
+              <w:jc w:val="both"/>
+              <w:rPr>
+                <w:rFonts w:ascii="Arial" w:hAnsi="Arial"/>
+                <w:szCs w:val="20"/>
+                <w:lang w:eastAsia="pt-BR"/>
+              </w:rPr>
+            </w:pPr>
             <w:r>
+              <w:rPr>
+                <w:szCs w:val="20"/>
+                <w:lang w:eastAsia="pt-BR"/>
+              </w:rPr>
               <w:t>10</w:t>
             </w:r>
           </w:p>
@@ -566,9 +780,25 @@
         <w:tc>
           <w:tcPr>
             <w:tcW w:w="1699" w:type="dxa"/>
+            <w:tcBorders/>
+            <w:shd w:color="auto" w:fill="auto" w:val="clear"/>
           </w:tcPr>
           <w:p>
+            <w:pPr>
+              <w:pStyle w:val="Normal"/>
+              <w:spacing w:lineRule="auto" w:line="240" w:before="0" w:after="0"/>
+              <w:jc w:val="both"/>
+              <w:rPr>
+                <w:rFonts w:ascii="Arial" w:hAnsi="Arial"/>
+                <w:szCs w:val="20"/>
+                <w:lang w:eastAsia="pt-BR"/>
+              </w:rPr>
+            </w:pPr>
             <w:r>
+              <w:rPr>
+                <w:szCs w:val="20"/>
+                <w:lang w:eastAsia="pt-BR"/>
+              </w:rPr>
               <w:t>11</w:t>
             </w:r>
           </w:p>
@@ -576,9 +806,25 @@
         <w:tc>
           <w:tcPr>
             <w:tcW w:w="1699" w:type="dxa"/>
+            <w:tcBorders/>
+            <w:shd w:color="auto" w:fill="auto" w:val="clear"/>
           </w:tcPr>
           <w:p>
+            <w:pPr>
+              <w:pStyle w:val="Normal"/>
+              <w:spacing w:lineRule="auto" w:line="240" w:before="0" w:after="0"/>
+              <w:jc w:val="both"/>
+              <w:rPr>
+                <w:rFonts w:ascii="Arial" w:hAnsi="Arial"/>
+                <w:szCs w:val="20"/>
+                <w:lang w:eastAsia="pt-BR"/>
+              </w:rPr>
+            </w:pPr>
             <w:r>
+              <w:rPr>
+                <w:szCs w:val="20"/>
+                <w:lang w:eastAsia="pt-BR"/>
+              </w:rPr>
               <w:t>12</w:t>
             </w:r>
           </w:p>
@@ -587,74 +833,79 @@
     </w:tbl>
     <w:p>
       <w:pPr>
-        <w:rPr>
-          <w:shd w:val="clear" w:color="auto" w:fill="FFFFFF"/>
+        <w:pStyle w:val="Normal"/>
+        <w:spacing w:before="280" w:after="280"/>
+        <w:rPr>
+          <w:highlight w:val="white"/>
         </w:rPr>
       </w:pPr>
       <w:r>
         <w:rPr>
-          <w:shd w:val="clear" w:color="auto" w:fill="FFFFFF"/>
+          <w:shd w:fill="FFFFFF" w:val="clear"/>
           <w:lang w:val="en-US"/>
         </w:rPr>
         <w:t xml:space="preserve">Lorem ipsum dolor sit amet, consectetur adipiscing elit. </w:t>
       </w:r>
       <w:r>
         <w:rPr>
-          <w:shd w:val="clear" w:color="auto" w:fill="FFFFFF"/>
+          <w:shd w:fill="FFFFFF" w:val="clear"/>
         </w:rPr>
         <w:t>Etiam eget ligula eu lectus lobortis condimentum. Aliquam nonummy auctor massa. Pellentesque habitant morbi tristique senectus et netus et malesuada fames ac turpis egestas. Nulla at risus. Quisque purus magna, auctor et, sagittis ac, posuere eu, lectus. Nam mattis, felis ut adipiscing.</w:t>
       </w:r>
     </w:p>
     <w:p>
       <w:pPr>
-        <w:pStyle w:val="PargrafodaLista"/>
+        <w:pStyle w:val="ListParagraph"/>
         <w:numPr>
           <w:ilvl w:val="0"/>
-          <w:numId w:val="2"/>
+          <w:numId w:val="3"/>
         </w:numPr>
-        <w:rPr>
-          <w:shd w:val="clear" w:color="auto" w:fill="FFFFFF"/>
+        <w:spacing w:before="280" w:after="0"/>
+        <w:rPr>
+          <w:highlight w:val="white"/>
         </w:rPr>
       </w:pPr>
       <w:r>
         <w:rPr>
-          <w:shd w:val="clear" w:color="auto" w:fill="FFFFFF"/>
+          <w:shd w:fill="FFFFFF" w:val="clear"/>
         </w:rPr>
         <w:t>Item 1</w:t>
       </w:r>
     </w:p>
     <w:p>
       <w:pPr>
-        <w:pStyle w:val="PargrafodaLista"/>
+        <w:pStyle w:val="ListParagraph"/>
         <w:numPr>
           <w:ilvl w:val="0"/>
-          <w:numId w:val="2"/>
+          <w:numId w:val="3"/>
         </w:numPr>
-        <w:rPr>
-          <w:shd w:val="clear" w:color="auto" w:fill="FFFFFF"/>
+        <w:spacing w:before="280" w:after="0"/>
+        <w:rPr>
+          <w:highlight w:val="white"/>
         </w:rPr>
       </w:pPr>
       <w:r>
         <w:rPr>
-          <w:shd w:val="clear" w:color="auto" w:fill="FFFFFF"/>
+          <w:shd w:fill="FFFFFF" w:val="clear"/>
         </w:rPr>
         <w:t>Item 2</w:t>
       </w:r>
     </w:p>
     <w:p>
       <w:pPr>
-        <w:pStyle w:val="PargrafodaLista"/>
+        <w:pStyle w:val="ListParagraph"/>
         <w:numPr>
           <w:ilvl w:val="0"/>
-          <w:numId w:val="2"/>
+          <w:numId w:val="3"/>
         </w:numPr>
-        <w:rPr>
-          <w:shd w:val="clear" w:color="auto" w:fill="FFFFFF"/>
+        <w:spacing w:before="280" w:after="280"/>
+        <w:rPr>
+          <w:highlight w:val="white"/>
         </w:rPr>
       </w:pPr>
       <w:r>
         <w:rPr>
-          <w:shd w:val="clear" w:color="auto" w:fill="FFFFFF"/>
+          <w:shd w:fill="FFFFFF" w:val="clear"/>
         </w:rPr>
         <w:t>Item 3</w:t>
       </w:r>
@@ -662,409 +913,581 @@
     <w:p>
       <w:pPr>
         <w:pStyle w:val="Ttulo2"/>
+        <w:numPr>
+          <w:ilvl w:val="1"/>
+          <w:numId w:val="2"/>
+        </w:numPr>
+        <w:spacing w:before="280" w:after="280"/>
+        <w:ind w:left="578" w:hanging="578"/>
+        <w:rPr/>
       </w:pPr>
       <w:bookmarkStart w:id="1" w:name="_Toc526233799"/>
       <w:r>
+        <w:rPr/>
         <w:t>Título 2</w:t>
       </w:r>
       <w:bookmarkEnd w:id="1"/>
     </w:p>
     <w:p>
       <w:pPr>
-        <w:rPr>
-          <w:shd w:val="clear" w:color="auto" w:fill="FFFFFF"/>
+        <w:pStyle w:val="Normal"/>
+        <w:spacing w:before="280" w:after="280"/>
+        <w:rPr>
+          <w:highlight w:val="white"/>
         </w:rPr>
       </w:pPr>
       <w:r>
         <w:rPr>
-          <w:shd w:val="clear" w:color="auto" w:fill="FFFFFF"/>
+          <w:shd w:fill="FFFFFF" w:val="clear"/>
           <w:lang w:val="en-US"/>
         </w:rPr>
         <w:t xml:space="preserve">Lorem ipsum dolor sit amet, consectetur adipiscing elit. </w:t>
       </w:r>
       <w:r>
         <w:rPr>
-          <w:shd w:val="clear" w:color="auto" w:fill="FFFFFF"/>
+          <w:shd w:fill="FFFFFF" w:val="clear"/>
         </w:rPr>
         <w:t>Etiam eget ligula eu lectus lobortis condimentum. Aliquam nonummy auctor massa. Pellentesque habitant morbi tristique senectus et netus et malesuada fames ac turpis egestas. Nulla at risus. Quisque purus magna, auctor et, sagittis ac, posuere eu, lectus. Nam mattis, felis ut adipiscing.</w:t>
       </w:r>
     </w:p>
     <w:p>
+      <w:pPr>
+        <w:pStyle w:val="Normal"/>
+        <w:spacing w:before="280" w:after="280"/>
+        <w:rPr/>
+      </w:pPr>
       <w:r>
         <w:rPr>
-          <w:shd w:val="clear" w:color="auto" w:fill="FFFFFF"/>
-        </w:rPr>
-        <w:lastRenderedPageBreak/>
-        <w:t xml:space="preserve">Lorem ipsum dolor sit amet, consectetur adipiscing elit. </w:t>
-      </w:r>
-      <w:r>
-        <w:rPr>
-          <w:shd w:val="clear" w:color="auto" w:fill="FFFFFF"/>
-        </w:rPr>
-        <w:t>Etiam eget ligula eu lectus lobortis condimentum. Aliquam nonummy auctor massa. Pellentesque habitant morbi tristique senectus et netus et malesuada fames ac turpis egestas. Nulla at risus. Quisque purus magna, auctor et, sagittis ac, posuere eu, lectus. Nam mattis, felis ut adipiscing.</w:t>
+          <w:shd w:fill="FFFFFF" w:val="clear"/>
+        </w:rPr>
+        <w:t>Lorem ipsum dolor sit amet, consectetur adipiscing elit. Etiam eget ligula eu lectus lobortis condimentum. Aliquam nonummy auctor massa. Pellentesque habitant morbi tristique senectus et netus et malesuada fames ac turpis egestas. Nulla at risus. Quisque purus magna, auctor et, sagittis ac, posuere eu, lectus. Nam mattis, felis ut adipiscing.</w:t>
       </w:r>
     </w:p>
     <w:p>
       <w:pPr>
         <w:pStyle w:val="Ttulo3"/>
+        <w:numPr>
+          <w:ilvl w:val="2"/>
+          <w:numId w:val="2"/>
+        </w:numPr>
+        <w:spacing w:before="280" w:after="280"/>
+        <w:rPr/>
       </w:pPr>
       <w:bookmarkStart w:id="2" w:name="_Toc526233800"/>
       <w:r>
+        <w:rPr/>
         <w:t>Título 3</w:t>
       </w:r>
       <w:bookmarkEnd w:id="2"/>
     </w:p>
     <w:p>
       <w:pPr>
-        <w:rPr>
-          <w:shd w:val="clear" w:color="auto" w:fill="FFFFFF"/>
+        <w:pStyle w:val="Normal"/>
+        <w:spacing w:before="280" w:after="280"/>
+        <w:rPr>
+          <w:highlight w:val="white"/>
         </w:rPr>
       </w:pPr>
       <w:r>
         <w:rPr>
-          <w:shd w:val="clear" w:color="auto" w:fill="FFFFFF"/>
+          <w:shd w:fill="FFFFFF" w:val="clear"/>
           <w:lang w:val="en-US"/>
         </w:rPr>
         <w:t xml:space="preserve">Lorem ipsum dolor sit amet, consectetur adipiscing elit. </w:t>
       </w:r>
       <w:r>
         <w:rPr>
-          <w:shd w:val="clear" w:color="auto" w:fill="FFFFFF"/>
+          <w:shd w:fill="FFFFFF" w:val="clear"/>
         </w:rPr>
         <w:t>Etiam eget ligula eu lectus lobortis condimentum. Aliquam nonummy auctor massa. Pellentesque habitant morbi tristique senectus et netus et malesuada fames ac turpis egestas. Nulla at risus. Quisque purus magna, auctor et, sagittis ac, posuere eu, lectus. Nam mattis, felis ut adipiscing.</w:t>
       </w:r>
     </w:p>
     <w:p>
+      <w:pPr>
+        <w:pStyle w:val="Normal"/>
+        <w:spacing w:before="280" w:after="280"/>
+        <w:rPr/>
+      </w:pPr>
       <w:r>
         <w:rPr>
-          <w:shd w:val="clear" w:color="auto" w:fill="FFFFFF"/>
+          <w:shd w:fill="FFFFFF" w:val="clear"/>
+        </w:rPr>
+        <w:t>Lorem ipsum dolor sit amet, consectetur adipiscing elit. Etiam eget ligula eu lectus lobortis condimentum. Aliquam nonummy auctor massa. Pellentesque habitant morbi tristique senectus et netus et malesuada fames ac turpis egestas. Nulla at risus. Quisque purus magna, auctor et, sagittis ac, posuere eu, lectus. Nam mattis, felis ut adipiscing.</w:t>
+      </w:r>
+    </w:p>
+    <w:p>
+      <w:pPr>
+        <w:pStyle w:val="Ttulo4"/>
+        <w:numPr>
+          <w:ilvl w:val="3"/>
+          <w:numId w:val="2"/>
+        </w:numPr>
+        <w:spacing w:before="280" w:after="280"/>
+        <w:ind w:left="862" w:hanging="862"/>
+        <w:rPr/>
+      </w:pPr>
+      <w:r>
+        <w:rPr/>
+        <w:t>Título 4</w:t>
+      </w:r>
+    </w:p>
+    <w:p>
+      <w:pPr>
+        <w:pStyle w:val="Normal"/>
+        <w:spacing w:before="280" w:after="280"/>
+        <w:rPr>
+          <w:highlight w:val="white"/>
+        </w:rPr>
+      </w:pPr>
+      <w:r>
+        <w:rPr>
+          <w:shd w:fill="FFFFFF" w:val="clear"/>
+          <w:lang w:val="en-US"/>
         </w:rPr>
         <w:t xml:space="preserve">Lorem ipsum dolor sit amet, consectetur adipiscing elit. </w:t>
       </w:r>
       <w:r>
         <w:rPr>
-          <w:shd w:val="clear" w:color="auto" w:fill="FFFFFF"/>
+          <w:shd w:fill="FFFFFF" w:val="clear"/>
         </w:rPr>
         <w:t>Etiam eget ligula eu lectus lobortis condimentum. Aliquam nonummy auctor massa. Pellentesque habitant morbi tristique senectus et netus et malesuada fames ac turpis egestas. Nulla at risus. Quisque purus magna, auctor et, sagittis ac, posuere eu, lectus. Nam mattis, felis ut adipiscing.</w:t>
       </w:r>
     </w:p>
     <w:p>
       <w:pPr>
-        <w:pStyle w:val="Ttulo4"/>
+        <w:pStyle w:val="Normal"/>
+        <w:spacing w:before="280" w:after="280"/>
+        <w:rPr/>
       </w:pPr>
       <w:r>
-        <w:t>Título 4</w:t>
+        <w:rPr>
+          <w:shd w:fill="FFFFFF" w:val="clear"/>
+        </w:rPr>
+        <w:t>Lorem ipsum dolor sit amet, consectetur adipiscing elit. Etiam eget ligula eu lectus lobortis condimentum. Aliquam nonummy auctor massa. Pellentesque habitant morbi tristique senectus et netus et malesuada fames ac turpis egestas. Nulla at risus. Quisque purus magna, auctor et, sagittis ac, posuere eu, lectus. Nam mattis, felis ut adipiscing.</w:t>
       </w:r>
     </w:p>
     <w:p>
       <w:pPr>
-        <w:rPr>
-          <w:shd w:val="clear" w:color="auto" w:fill="FFFFFF"/>
-        </w:rPr>
+        <w:pStyle w:val="Ttulo5"/>
+        <w:numPr>
+          <w:ilvl w:val="4"/>
+          <w:numId w:val="2"/>
+        </w:numPr>
+        <w:spacing w:before="280" w:after="280"/>
+        <w:ind w:left="1009" w:hanging="1009"/>
+        <w:rPr/>
       </w:pPr>
       <w:r>
-        <w:rPr>
-          <w:shd w:val="clear" w:color="auto" w:fill="FFFFFF"/>
+        <w:rPr/>
+        <w:t>Título 5</w:t>
+      </w:r>
+    </w:p>
+    <w:p>
+      <w:pPr>
+        <w:pStyle w:val="Normal"/>
+        <w:spacing w:before="280" w:after="280"/>
+        <w:rPr>
+          <w:highlight w:val="white"/>
+        </w:rPr>
+      </w:pPr>
+      <w:r>
+        <w:rPr>
+          <w:shd w:fill="FFFFFF" w:val="clear"/>
           <w:lang w:val="en-US"/>
         </w:rPr>
         <w:t xml:space="preserve">Lorem ipsum dolor sit amet, consectetur adipiscing elit. </w:t>
       </w:r>
       <w:r>
         <w:rPr>
-          <w:shd w:val="clear" w:color="auto" w:fill="FFFFFF"/>
+          <w:shd w:fill="FFFFFF" w:val="clear"/>
         </w:rPr>
         <w:t>Etiam eget ligula eu lectus lobortis condimentum. Aliquam nonummy auctor massa. Pellentesque habitant morbi tristique senectus et netus et malesuada fames ac turpis egestas. Nulla at risus. Quisque purus magna, auctor et, sagittis ac, posuere eu, lectus. Nam mattis, felis ut adipiscing.</w:t>
       </w:r>
     </w:p>
     <w:p>
+      <w:pPr>
+        <w:pStyle w:val="Normal"/>
+        <w:spacing w:before="280" w:after="280"/>
+        <w:rPr/>
+      </w:pPr>
       <w:r>
         <w:rPr>
-          <w:shd w:val="clear" w:color="auto" w:fill="FFFFFF"/>
+          <w:shd w:fill="FFFFFF" w:val="clear"/>
+        </w:rPr>
+        <w:t>Lorem ipsum dolor sit amet, consectetur adipiscing elit. Etiam eget ligula eu lectus lobortis condimentum. Aliquam nonummy auctor massa. Pellentesque habitant morbi tristique senectus et netus et malesuada fames ac turpis egestas. Nulla at risus. Quisque purus magna, auctor et, sagittis ac, posuere eu, lectus. Nam mattis, felis ut adipiscing.</w:t>
+      </w:r>
+    </w:p>
+    <w:p>
+      <w:pPr>
+        <w:pStyle w:val="Ttulo6"/>
+        <w:numPr>
+          <w:ilvl w:val="5"/>
+          <w:numId w:val="2"/>
+        </w:numPr>
+        <w:spacing w:before="280" w:after="280"/>
+        <w:ind w:left="1151" w:hanging="1151"/>
+        <w:rPr/>
+      </w:pPr>
+      <w:r>
+        <w:rPr/>
+        <w:t>Título 6</w:t>
+      </w:r>
+    </w:p>
+    <w:p>
+      <w:pPr>
+        <w:pStyle w:val="Normal"/>
+        <w:spacing w:before="280" w:after="280"/>
+        <w:rPr>
+          <w:highlight w:val="white"/>
+        </w:rPr>
+      </w:pPr>
+      <w:r>
+        <w:rPr>
+          <w:shd w:fill="FFFFFF" w:val="clear"/>
+          <w:lang w:val="en-US"/>
         </w:rPr>
         <w:t xml:space="preserve">Lorem ipsum dolor sit amet, consectetur adipiscing elit. </w:t>
       </w:r>
       <w:r>
         <w:rPr>
-          <w:shd w:val="clear" w:color="auto" w:fill="FFFFFF"/>
+          <w:shd w:fill="FFFFFF" w:val="clear"/>
         </w:rPr>
         <w:t>Etiam eget ligula eu lectus lobortis condimentum. Aliquam nonummy auctor massa. Pellentesque habitant morbi tristique senectus et netus et malesuada fames ac turpis egestas. Nulla at risus. Quisque purus magna, auctor et, sagittis ac, posuere eu, lectus. Nam mattis, felis ut adipiscing.</w:t>
       </w:r>
     </w:p>
     <w:p>
       <w:pPr>
-        <w:pStyle w:val="Ttulo5"/>
+        <w:pStyle w:val="Normal"/>
+        <w:spacing w:before="280" w:after="280"/>
+        <w:rPr/>
       </w:pPr>
       <w:r>
-        <w:t>Título 5</w:t>
+        <w:rPr>
+          <w:shd w:fill="FFFFFF" w:val="clear"/>
+        </w:rPr>
+        <w:t>Lorem ipsum dolor sit amet, consectetur adipiscing elit. Etiam eget ligula eu lectus lobortis condimentum. Aliquam nonummy auctor massa. Pellentesque habitant morbi tristique senectus et netus et malesuada fames ac turpis egestas. Nulla at risus. Quisque purus magna, auctor et, sagittis ac, posuere eu, lectus. Nam mattis, felis ut adipiscing.</w:t>
       </w:r>
     </w:p>
     <w:p>
       <w:pPr>
-        <w:rPr>
-          <w:shd w:val="clear" w:color="auto" w:fill="FFFFFF"/>
-        </w:rPr>
+        <w:pStyle w:val="Ttulo7"/>
+        <w:numPr>
+          <w:ilvl w:val="6"/>
+          <w:numId w:val="2"/>
+        </w:numPr>
+        <w:spacing w:before="280" w:after="280"/>
+        <w:ind w:left="1298" w:hanging="1298"/>
+        <w:rPr/>
       </w:pPr>
       <w:r>
-        <w:rPr>
-          <w:shd w:val="clear" w:color="auto" w:fill="FFFFFF"/>
+        <w:rPr/>
+        <w:t>Título 7</w:t>
+      </w:r>
+    </w:p>
+    <w:p>
+      <w:pPr>
+        <w:pStyle w:val="Normal"/>
+        <w:spacing w:before="280" w:after="280"/>
+        <w:rPr>
+          <w:highlight w:val="white"/>
+        </w:rPr>
+      </w:pPr>
+      <w:r>
+        <w:rPr>
+          <w:shd w:fill="FFFFFF" w:val="clear"/>
           <w:lang w:val="en-US"/>
         </w:rPr>
         <w:t xml:space="preserve">Lorem ipsum dolor sit amet, consectetur adipiscing elit. </w:t>
       </w:r>
       <w:r>
         <w:rPr>
-          <w:shd w:val="clear" w:color="auto" w:fill="FFFFFF"/>
+          <w:shd w:fill="FFFFFF" w:val="clear"/>
         </w:rPr>
         <w:t>Etiam eget ligula eu lectus lobortis condimentum. Aliquam nonummy auctor massa. Pellentesque habitant morbi tristique senectus et netus et malesuada fames ac turpis egestas. Nulla at risus. Quisque purus magna, auctor et, sagittis ac, posuere eu, lectus. Nam mattis, felis ut adipiscing.</w:t>
       </w:r>
     </w:p>
     <w:p>
+      <w:pPr>
+        <w:pStyle w:val="Normal"/>
+        <w:spacing w:before="280" w:after="280"/>
+        <w:rPr/>
+      </w:pPr>
       <w:r>
         <w:rPr>
-          <w:shd w:val="clear" w:color="auto" w:fill="FFFFFF"/>
+          <w:shd w:fill="FFFFFF" w:val="clear"/>
+        </w:rPr>
+        <w:t>Lorem ipsum dolor sit amet, consectetur adipiscing elit. Etiam eget ligula eu lectus lobortis condimentum. Aliquam nonummy auctor massa. Pellentesque habitant morbi tristique senectus et netus et malesuada fames ac turpis egestas. Nulla at risus. Quisque purus magna, auctor et, sagittis ac, posuere eu, lectus. Nam mattis, felis ut adipiscing.</w:t>
+      </w:r>
+    </w:p>
+    <w:p>
+      <w:pPr>
+        <w:pStyle w:val="Ttulo8"/>
+        <w:numPr>
+          <w:ilvl w:val="7"/>
+          <w:numId w:val="2"/>
+        </w:numPr>
+        <w:spacing w:before="280" w:after="280"/>
+        <w:rPr/>
+      </w:pPr>
+      <w:r>
+        <w:rPr/>
+        <w:t>Título 8</w:t>
+      </w:r>
+    </w:p>
+    <w:p>
+      <w:pPr>
+        <w:pStyle w:val="Normal"/>
+        <w:spacing w:before="280" w:after="280"/>
+        <w:rPr>
+          <w:highlight w:val="white"/>
+        </w:rPr>
+      </w:pPr>
+      <w:r>
+        <w:rPr>
+          <w:shd w:fill="FFFFFF" w:val="clear"/>
+          <w:lang w:val="en-US"/>
         </w:rPr>
         <w:t xml:space="preserve">Lorem ipsum dolor sit amet, consectetur adipiscing elit. </w:t>
       </w:r>
       <w:r>
         <w:rPr>
-          <w:shd w:val="clear" w:color="auto" w:fill="FFFFFF"/>
+          <w:shd w:fill="FFFFFF" w:val="clear"/>
         </w:rPr>
         <w:t>Etiam eget ligula eu lectus lobortis condimentum. Aliquam nonummy auctor massa. Pellentesque habitant morbi tristique senectus et netus et malesuada fames ac turpis egestas. Nulla at risus. Quisque purus magna, auctor et, sagittis ac, posuere eu, lectus. Nam mattis, felis ut adipiscing.</w:t>
       </w:r>
     </w:p>
     <w:p>
       <w:pPr>
-        <w:pStyle w:val="Ttulo6"/>
+        <w:pStyle w:val="Normal"/>
+        <w:spacing w:before="280" w:after="280"/>
+        <w:rPr>
+          <w:highlight w:val="white"/>
+        </w:rPr>
       </w:pPr>
       <w:r>
-        <w:t>Título 6</w:t>
+        <w:rPr>
+          <w:shd w:fill="FFFFFF" w:val="clear"/>
+        </w:rPr>
+        <w:t>Lorem ipsum dolor sit amet, consectetur adipiscing elit. Etiam eget ligula eu lectus lobortis condimentum. Aliquam nonummy auctor massa. Pellentesque habitant morbi tristique senectus et netus et malesuada fames ac turpis egestas. Nulla at risus. Quisque purus magna, auctor et, sagittis ac, posuere eu, lectus. Nam mattis, felis ut adipiscing.</w:t>
       </w:r>
     </w:p>
     <w:p>
       <w:pPr>
-        <w:rPr>
-          <w:shd w:val="clear" w:color="auto" w:fill="FFFFFF"/>
-        </w:rPr>
+        <w:pStyle w:val="Normal"/>
+        <w:spacing w:before="280" w:after="280"/>
+        <w:rPr/>
       </w:pPr>
       <w:r>
-        <w:rPr>
-          <w:shd w:val="clear" w:color="auto" w:fill="FFFFFF"/>
-          <w:lang w:val="en-US"/>
-        </w:rPr>
-        <w:t xml:space="preserve">Lorem ipsum dolor sit amet, consectetur adipiscing elit. </w:t>
-      </w:r>
-      <w:r>
-        <w:rPr>
-          <w:shd w:val="clear" w:color="auto" w:fill="FFFFFF"/>
-        </w:rPr>
-        <w:t>Etiam eget ligula eu lectus lobortis condimentum. Aliquam nonummy auctor massa. Pellentesque habitant morbi tristique senectus et netus et malesuada fames ac turpis egestas. Nulla at risus. Quisque purus magna, auctor et, sagittis ac, posuere eu, lectus. Nam mattis, felis ut adipiscing.</w:t>
+        <w:rPr/>
       </w:r>
     </w:p>
-    <w:p>
-      <w:r>
-        <w:rPr>
-          <w:shd w:val="clear" w:color="auto" w:fill="FFFFFF"/>
-        </w:rPr>
-        <w:t xml:space="preserve">Lorem ipsum dolor sit amet, consectetur adipiscing elit. </w:t>
-      </w:r>
-      <w:r>
-        <w:rPr>
-          <w:shd w:val="clear" w:color="auto" w:fill="FFFFFF"/>
-        </w:rPr>
-        <w:t>Etiam eget ligula eu lectus lobortis condimentum. Aliquam nonummy auctor massa. Pellentesque habitant morbi tristique senectus et netus et malesuada fames ac turpis egestas. Nulla at risus. Quisque purus magna, auctor et, sagittis ac, posuere eu, lectus. Nam mattis, felis ut adipiscing.</w:t>
-      </w:r>
-    </w:p>
-    <w:p>
-      <w:pPr>
-        <w:pStyle w:val="Ttulo7"/>
-      </w:pPr>
-      <w:r>
-        <w:t>Título 7</w:t>
-      </w:r>
-    </w:p>
-    <w:p>
-      <w:pPr>
-        <w:rPr>
-          <w:shd w:val="clear" w:color="auto" w:fill="FFFFFF"/>
-        </w:rPr>
-      </w:pPr>
-      <w:r>
-        <w:rPr>
-          <w:shd w:val="clear" w:color="auto" w:fill="FFFFFF"/>
-          <w:lang w:val="en-US"/>
-        </w:rPr>
-        <w:t xml:space="preserve">Lorem ipsum dolor sit amet, consectetur adipiscing elit. </w:t>
-      </w:r>
-      <w:r>
-        <w:rPr>
-          <w:shd w:val="clear" w:color="auto" w:fill="FFFFFF"/>
-        </w:rPr>
-        <w:t>Etiam eget ligula eu lectus lobortis condimentum. Aliquam nonummy auctor massa. Pellentesque habitant morbi tristique senectus et netus et malesuada fames ac turpis egestas. Nulla at risus. Quisque purus magna, auctor et, sagittis ac, posuere eu, lectus. Nam mattis, felis ut adipiscing.</w:t>
-      </w:r>
-    </w:p>
-    <w:p>
-      <w:r>
-        <w:rPr>
-          <w:shd w:val="clear" w:color="auto" w:fill="FFFFFF"/>
-        </w:rPr>
-        <w:lastRenderedPageBreak/>
-        <w:t xml:space="preserve">Lorem ipsum dolor sit amet, consectetur adipiscing elit. </w:t>
-      </w:r>
-      <w:r>
-        <w:rPr>
-          <w:shd w:val="clear" w:color="auto" w:fill="FFFFFF"/>
-        </w:rPr>
-        <w:t>Etiam eget ligula eu lectus lobortis condimentum. Aliquam nonummy auctor massa. Pellentesque habitant morbi tristique senectus et netus et malesuada fames ac turpis egestas. Nulla at risus. Quisque purus magna, auctor et, sagittis ac, posuere eu, lectus. Nam mattis, felis ut adipiscing.</w:t>
-      </w:r>
-    </w:p>
-    <w:p>
-      <w:pPr>
-        <w:pStyle w:val="Ttulo8"/>
-      </w:pPr>
-      <w:r>
-        <w:t>Título 8</w:t>
-      </w:r>
-    </w:p>
-    <w:p>
-      <w:pPr>
-        <w:rPr>
-          <w:shd w:val="clear" w:color="auto" w:fill="FFFFFF"/>
-        </w:rPr>
-      </w:pPr>
-      <w:r>
-        <w:rPr>
-          <w:shd w:val="clear" w:color="auto" w:fill="FFFFFF"/>
-          <w:lang w:val="en-US"/>
-        </w:rPr>
-        <w:t xml:space="preserve">Lorem ipsum dolor sit amet, consectetur adipiscing elit. </w:t>
-      </w:r>
-      <w:r>
-        <w:rPr>
-          <w:shd w:val="clear" w:color="auto" w:fill="FFFFFF"/>
-        </w:rPr>
-        <w:t>Etiam eget ligula eu lectus lobortis condimentum. Aliquam nonummy auctor massa. Pellentesque habitant morbi tristique senectus et netus et malesuada fames ac turpis egestas. Nulla at risus. Quisque purus magna, auctor et, sagittis ac, posuere eu, lectus. Nam mattis, felis ut adipiscing.</w:t>
-      </w:r>
-    </w:p>
-    <w:p>
-      <w:pPr>
-        <w:rPr>
-          <w:shd w:val="clear" w:color="auto" w:fill="FFFFFF"/>
-        </w:rPr>
-      </w:pPr>
-      <w:r>
-        <w:rPr>
-          <w:shd w:val="clear" w:color="auto" w:fill="FFFFFF"/>
-        </w:rPr>
-        <w:t>Lorem ipsum dolor sit amet, consectetur adipiscing elit. Etiam eget ligula eu lectus lobortis condimentum. Aliquam nonummy auctor massa. Pellentesque habitant morbi tristique senectus et netus et malesuada fames ac turpis egestas. Nulla at risus. Quisque purus magna, auctor et, sagittis ac, posuere eu, lectus. Nam mattis, felis ut adipiscing.</w:t>
-      </w:r>
-    </w:p>
-    <w:p/>
     <w:sectPr>
-      <w:headerReference w:type="even" r:id="rId8"/>
-      <w:headerReference w:type="default" r:id="rId9"/>
-      <w:footerReference w:type="even" r:id="rId10"/>
-      <w:footerReference w:type="default" r:id="rId11"/>
-      <w:headerReference w:type="first" r:id="rId12"/>
-      <w:footerReference w:type="first" r:id="rId13"/>
+      <w:headerReference w:type="default" r:id="rId2"/>
+      <w:footerReference w:type="default" r:id="rId3"/>
+      <w:type w:val="nextPage"/>
       <w:pgSz w:w="11906" w:h="16838"/>
-      <w:pgMar w:top="1418" w:right="709" w:bottom="1276" w:left="567" w:header="708" w:footer="708" w:gutter="0"/>
-      <w:cols w:space="708"/>
-      <w:docGrid w:linePitch="360"/>
+      <w:pgMar w:left="567" w:right="709" w:header="708" w:top="1418" w:footer="708" w:bottom="1276" w:gutter="0"/>
+      <w:pgNumType w:fmt="decimal"/>
+      <w:formProt w:val="false"/>
+      <w:textDirection w:val="lrTb"/>
+      <w:docGrid w:type="default" w:linePitch="360" w:charSpace="0"/>
     </w:sectPr>
   </w:body>
 </w:document>
 </file>
 
-<file path=word/endnotes.xml><?xml version="1.0" encoding="utf-8"?>
-<w:endnotes xmlns:wpc="http://schemas.microsoft.com/office/word/2010/wordprocessingCanvas" xmlns:cx="http://schemas.microsoft.com/office/drawing/2014/chartex" xmlns:cx1="http://schemas.microsoft.com/office/drawing/2015/9/8/chartex" xmlns:mc="http://schemas.openxmlformats.org/markup-compatibility/2006" xmlns:o="urn:schemas-microsoft-com:office:office" xmlns:r="http://schemas.openxmlformats.org/officeDocument/2006/relationships" xmlns:m="http://schemas.openxmlformats.org/officeDocument/2006/math" xmlns:v="urn:schemas-microsoft-com:vml" xmlns:wp14="http://schemas.microsoft.com/office/word/2010/wordprocessingDrawing" xmlns:wp="http://schemas.openxmlformats.org/drawingml/2006/wordprocessingDrawing" xmlns:w10="urn:schemas-microsoft-com:office:word" xmlns:w="http://schemas.openxmlformats.org/wordprocessingml/2006/main" xmlns:w14="http://schemas.microsoft.com/office/word/2010/wordml" xmlns:w15="http://schemas.microsoft.com/office/word/2012/wordml" xmlns:w16se="http://schemas.microsoft.com/office/word/2015/wordml/symex" xmlns:wpg="http://schemas.microsoft.com/office/word/2010/wordprocessingGroup" xmlns:wpi="http://schemas.microsoft.com/office/word/2010/wordprocessingInk" xmlns:wne="http://schemas.microsoft.com/office/word/2006/wordml" xmlns:wps="http://schemas.microsoft.com/office/word/2010/wordprocessingShape" mc:Ignorable="w14 w15 w16se wp14">
-  <w:endnote w:type="separator" w:id="-1">
-    <w:p>
-      <w:pPr>
-        <w:spacing w:after="0"/>
-      </w:pPr>
-      <w:r>
-        <w:separator/>
-      </w:r>
-    </w:p>
-  </w:endnote>
-  <w:endnote w:type="continuationSeparator" w:id="0">
-    <w:p>
-      <w:pPr>
-        <w:spacing w:after="0"/>
-      </w:pPr>
-      <w:r>
-        <w:continuationSeparator/>
-      </w:r>
-    </w:p>
-  </w:endnote>
-</w:endnotes>
-</file>
-
 <file path=word/footer1.xml><?xml version="1.0" encoding="utf-8"?>
-<w:ftr xmlns:wpc="http://schemas.microsoft.com/office/word/2010/wordprocessingCanvas" xmlns:cx="http://schemas.microsoft.com/office/drawing/2014/chartex" xmlns:cx1="http://schemas.microsoft.com/office/drawing/2015/9/8/chartex" xmlns:mc="http://schemas.openxmlformats.org/markup-compatibility/2006" xmlns:o="urn:schemas-microsoft-com:office:office" xmlns:r="http://schemas.openxmlformats.org/officeDocument/2006/relationships" xmlns:m="http://schemas.openxmlformats.org/officeDocument/2006/math" xmlns:v="urn:schemas-microsoft-com:vml" xmlns:wp14="http://schemas.microsoft.com/office/word/2010/wordprocessingDrawing" xmlns:wp="http://schemas.openxmlformats.org/drawingml/2006/wordprocessingDrawing" xmlns:w10="urn:schemas-microsoft-com:office:word" xmlns:w="http://schemas.openxmlformats.org/wordprocessingml/2006/main" xmlns:w14="http://schemas.microsoft.com/office/word/2010/wordml" xmlns:w15="http://schemas.microsoft.com/office/word/2012/wordml" xmlns:w16se="http://schemas.microsoft.com/office/word/2015/wordml/symex" xmlns:wpg="http://schemas.microsoft.com/office/word/2010/wordprocessingGroup" xmlns:wpi="http://schemas.microsoft.com/office/word/2010/wordprocessingInk" xmlns:wne="http://schemas.microsoft.com/office/word/2006/wordml" xmlns:wps="http://schemas.microsoft.com/office/word/2010/wordprocessingShape" mc:Ignorable="w14 w15 w16se wp14">
+<w:ftr xmlns:o="urn:schemas-microsoft-com:office:office" xmlns:r="http://schemas.openxmlformats.org/officeDocument/2006/relationships" xmlns:v="urn:schemas-microsoft-com:vml" xmlns:w="http://schemas.openxmlformats.org/wordprocessingml/2006/main" xmlns:w10="urn:schemas-microsoft-com:office:word" xmlns:wp="http://schemas.openxmlformats.org/drawingml/2006/wordprocessingDrawing" xmlns:wps="http://schemas.microsoft.com/office/word/2010/wordprocessingShape" xmlns:wpg="http://schemas.microsoft.com/office/word/2010/wordprocessingGroup" xmlns:mc="http://schemas.openxmlformats.org/markup-compatibility/2006" xmlns:wp14="http://schemas.microsoft.com/office/word/2010/wordprocessingDrawing" xmlns:w14="http://schemas.microsoft.com/office/word/2010/wordml" mc:Ignorable="w14 wp14">
   <w:p>
     <w:pPr>
-      <w:pStyle w:val="Rodap"/>
-    </w:pPr>
-  </w:p>
-</w:ftr>
-</file>
-
-<file path=word/footer2.xml><?xml version="1.0" encoding="utf-8"?>
-<w:ftr xmlns:wpc="http://schemas.microsoft.com/office/word/2010/wordprocessingCanvas" xmlns:cx="http://schemas.microsoft.com/office/drawing/2014/chartex" xmlns:cx1="http://schemas.microsoft.com/office/drawing/2015/9/8/chartex" xmlns:mc="http://schemas.openxmlformats.org/markup-compatibility/2006" xmlns:o="urn:schemas-microsoft-com:office:office" xmlns:r="http://schemas.openxmlformats.org/officeDocument/2006/relationships" xmlns:m="http://schemas.openxmlformats.org/officeDocument/2006/math" xmlns:v="urn:schemas-microsoft-com:vml" xmlns:wp14="http://schemas.microsoft.com/office/word/2010/wordprocessingDrawing" xmlns:wp="http://schemas.openxmlformats.org/drawingml/2006/wordprocessingDrawing" xmlns:w10="urn:schemas-microsoft-com:office:word" xmlns:w="http://schemas.openxmlformats.org/wordprocessingml/2006/main" xmlns:w14="http://schemas.microsoft.com/office/word/2010/wordml" xmlns:w15="http://schemas.microsoft.com/office/word/2012/wordml" xmlns:w16se="http://schemas.microsoft.com/office/word/2015/wordml/symex" xmlns:wpg="http://schemas.microsoft.com/office/word/2010/wordprocessingGroup" xmlns:wpi="http://schemas.microsoft.com/office/word/2010/wordprocessingInk" xmlns:wne="http://schemas.microsoft.com/office/word/2006/wordml" xmlns:wps="http://schemas.microsoft.com/office/word/2010/wordprocessingShape" mc:Ignorable="w14 w15 w16se wp14">
-  <w:p>
-    <w:pPr>
-      <w:spacing w:beforeAutospacing="0" w:after="0" w:afterAutospacing="0" w:line="240" w:lineRule="auto"/>
+      <w:pStyle w:val="Normal"/>
+      <w:spacing w:lineRule="auto" w:line="240" w:beforeAutospacing="0" w:before="280" w:afterAutospacing="0" w:after="0"/>
       <w:jc w:val="center"/>
+      <w:rPr/>
     </w:pPr>
     <w:r>
-      <w:pict>
-        <v:rect id="_x0000_i1026" style="width:531.5pt;height:1.5pt" o:hralign="center" o:hrstd="t" o:hr="t" fillcolor="#a0a0a0" stroked="f"/>
-      </w:pict>
+      <w:rPr/>
+      <mc:AlternateContent>
+        <mc:Choice Requires="wps">
+          <w:drawing>
+            <wp:inline distT="0" distB="0" distL="0" distR="0">
+              <wp:extent cx="6750685" cy="19685"/>
+              <wp:effectExtent l="0" t="0" r="0" b="0"/>
+              <wp:docPr id="3" name=""/>
+              <a:graphic xmlns:a="http://schemas.openxmlformats.org/drawingml/2006/main">
+                <a:graphicData uri="http://schemas.microsoft.com/office/word/2010/wordprocessingShape">
+                  <wps:wsp>
+                    <wps:cNvSpPr/>
+                    <wps:nvSpPr>
+                      <wps:cNvPr id="1" name="Rectangle 1"/>
+                      <wps:cNvSpPr/>
+                    </wps:nvSpPr>
+                    <wps:spPr>
+                      <a:xfrm>
+                        <a:off x="0" y="0"/>
+                        <a:ext cx="6750000" cy="19080"/>
+                      </a:xfrm>
+                      <a:prstGeom prst="rect">
+                        <a:avLst/>
+                      </a:prstGeom>
+                      <a:solidFill>
+                        <a:srgbClr val="a0a0a0"/>
+                      </a:solidFill>
+                      <a:ln>
+                        <a:noFill/>
+                      </a:ln>
+                    </wps:spPr>
+                    <wps:bodyPr/>
+                  </wps:wsp>
+                </a:graphicData>
+              </a:graphic>
+              <wp14:sizeRelH relativeFrom="page">
+                <wp14:pctWidth>100000</wp14:pctWidth>
+              </wp14:sizeRelH>
+            </wp:inline>
+          </w:drawing>
+        </mc:Choice>
+        <mc:Fallback>
+          <w:pict>
+            <v:rect id="shape_0" fillcolor="#a0a0a0" stroked="f" style="position:absolute;margin-left:0pt;margin-top:-1.55pt;width:531.45pt;height:1.45pt;mso-position-horizontal:center;mso-position-vertical:top">
+              <w10:wrap type="none"/>
+              <v:fill o:detectmouseclick="t" type="solid" color2="#5f5f5f"/>
+              <v:stroke color="#3465a4" joinstyle="round" endcap="flat"/>
+            </v:rect>
+          </w:pict>
+        </mc:Fallback>
+      </mc:AlternateContent>
     </w:r>
   </w:p>
   <w:tbl>
     <w:tblPr>
       <w:tblW w:w="5000" w:type="pct"/>
       <w:jc w:val="center"/>
-      <w:tblLayout w:type="fixed"/>
+      <w:tblInd w:w="0" w:type="dxa"/>
       <w:tblCellMar>
-        <w:left w:w="0" w:type="dxa"/>
-        <w:right w:w="0" w:type="dxa"/>
+        <w:top w:w="0" w:type="dxa"/>
+        <w:left w:w="108" w:type="dxa"/>
+        <w:bottom w:w="0" w:type="dxa"/>
+        <w:right w:w="108" w:type="dxa"/>
       </w:tblCellMar>
-      <w:tblLook w:val="04A0" w:firstRow="1" w:lastRow="0" w:firstColumn="1" w:lastColumn="0" w:noHBand="0" w:noVBand="1"/>
+      <w:tblLook w:val="04a0" w:noVBand="1" w:firstColumn="1" w:lastColumn="0" w:noHBand="0" w:lastRow="0" w:firstRow="1"/>
     </w:tblPr>
     <w:tblGrid>
       <w:gridCol w:w="3720"/>
       <w:gridCol w:w="252"/>
-      <w:gridCol w:w="4178"/>
-      <w:gridCol w:w="262"/>
+      <w:gridCol w:w="4177"/>
+      <w:gridCol w:w="263"/>
       <w:gridCol w:w="1005"/>
       <w:gridCol w:w="262"/>
-      <w:gridCol w:w="951"/>
+      <w:gridCol w:w="950"/>
     </w:tblGrid>
     <w:tr>
       <w:trPr>
-        <w:cantSplit/>
-        <w:trHeight w:hRule="exact" w:val="850"/>
-        <w:jc w:val="center"/>
+        <w:trHeight w:val="850" w:hRule="exact"/>
+        <w:cantSplit w:val="true"/>
       </w:trPr>
       <w:tc>
         <w:tcPr>
-          <w:tcW w:w="3350" w:type="dxa"/>
+          <w:tcW w:w="3720" w:type="dxa"/>
+          <w:tcBorders/>
+          <w:shd w:fill="auto" w:val="clear"/>
+          <w:vAlign w:val="center"/>
+        </w:tcPr>
+        <w:p>
+          <w:pPr>
+            <w:pStyle w:val="Rodap"/>
+            <w:spacing w:lineRule="auto" w:line="240" w:beforeAutospacing="0" w:before="0" w:afterAutospacing="0" w:after="0"/>
+            <w:jc w:val="center"/>
+            <w:rPr>
+              <w:rFonts w:cs="Arial"/>
+              <w:b/>
+              <w:b/>
+              <w:bCs/>
+              <w:sz w:val="18"/>
+              <w:szCs w:val="18"/>
+            </w:rPr>
+          </w:pPr>
+          <w:r>
+            <w:rPr>
+              <w:rFonts w:cs="Arial"/>
+              <w:b/>
+              <w:bCs/>
+              <w:sz w:val="18"/>
+              <w:szCs w:val="18"/>
+            </w:rPr>
+            <w:t>Felipe Figueiredo</w:t>
+          </w:r>
+        </w:p>
+        <w:p>
+          <w:pPr>
+            <w:pStyle w:val="Rodap"/>
+            <w:spacing w:lineRule="auto" w:line="240" w:beforeAutospacing="0" w:before="0" w:afterAutospacing="0" w:after="0"/>
+            <w:jc w:val="center"/>
+            <w:rPr>
+              <w:rFonts w:ascii="Consolas" w:hAnsi="Consolas" w:cs="Arial"/>
+              <w:bCs/>
+              <w:sz w:val="18"/>
+              <w:szCs w:val="18"/>
+            </w:rPr>
+          </w:pPr>
+          <w:r>
+            <w:rPr>
+              <w:rFonts w:cs="Arial" w:ascii="Consolas" w:hAnsi="Consolas"/>
+              <w:bCs/>
+              <w:sz w:val="18"/>
+              <w:szCs w:val="18"/>
+            </w:rPr>
+          </w:r>
+        </w:p>
+        <w:p>
+          <w:pPr>
+            <w:pStyle w:val="Rodap"/>
+            <w:spacing w:lineRule="auto" w:line="240" w:beforeAutospacing="0" w:before="0" w:afterAutospacing="0" w:after="0"/>
+            <w:jc w:val="center"/>
+            <w:rPr>
+              <w:rFonts w:ascii="Consolas" w:hAnsi="Consolas" w:cs="Arial"/>
+              <w:bCs/>
+              <w:sz w:val="18"/>
+              <w:szCs w:val="18"/>
+            </w:rPr>
+          </w:pPr>
+          <w:r>
+            <w:rPr>
+              <w:rFonts w:cs="Arial" w:ascii="Consolas" w:hAnsi="Consolas"/>
+              <w:bCs/>
+              <w:sz w:val="18"/>
+              <w:szCs w:val="18"/>
+            </w:rPr>
+            <w:t>prof.felipefigueiredo@gmail.com</w:t>
+          </w:r>
+        </w:p>
+      </w:tc>
+      <w:tc>
+        <w:tcPr>
+          <w:tcW w:w="252" w:type="dxa"/>
+          <w:tcBorders/>
+          <w:shd w:fill="auto" w:val="clear"/>
           <w:tcMar>
-            <w:top w:w="0" w:type="dxa"/>
-            <w:left w:w="108" w:type="dxa"/>
-            <w:bottom w:w="0" w:type="dxa"/>
-            <w:right w:w="108" w:type="dxa"/>
+            <w:left w:w="0" w:type="dxa"/>
+            <w:right w:w="0" w:type="dxa"/>
           </w:tcMar>
           <w:vAlign w:val="center"/>
         </w:tcPr>
         <w:p>
           <w:pPr>
             <w:pStyle w:val="Rodap"/>
-            <w:spacing w:beforeAutospacing="0" w:afterAutospacing="0" w:line="240" w:lineRule="auto"/>
+            <w:spacing w:lineRule="auto" w:line="240" w:beforeAutospacing="0" w:before="0" w:afterAutospacing="0" w:after="0"/>
             <w:jc w:val="center"/>
+            <w:rPr>
+              <w:rFonts w:cs="Arial"/>
+              <w:b/>
+              <w:b/>
+              <w:bCs/>
+              <w:sz w:val="18"/>
+              <w:szCs w:val="18"/>
+            </w:rPr>
+          </w:pPr>
+          <w:r>
             <w:rPr>
               <w:rFonts w:cs="Arial"/>
               <w:b/>
@@ -1072,86 +1495,28 @@
               <w:sz w:val="18"/>
               <w:szCs w:val="18"/>
             </w:rPr>
-          </w:pPr>
-          <w:r>
-            <w:rPr>
-              <w:rFonts w:cs="Arial"/>
-              <w:b/>
-              <w:bCs/>
-              <w:sz w:val="18"/>
-              <w:szCs w:val="18"/>
-            </w:rPr>
-            <w:t>Felipe Figueiredo</w:t>
-          </w:r>
-        </w:p>
-        <w:p>
-          <w:pPr>
-            <w:pStyle w:val="Rodap"/>
-            <w:spacing w:beforeAutospacing="0" w:afterAutospacing="0" w:line="240" w:lineRule="auto"/>
-            <w:jc w:val="center"/>
-            <w:rPr>
-              <w:rFonts w:ascii="Consolas" w:hAnsi="Consolas" w:cs="Arial"/>
-              <w:bCs/>
-              <w:sz w:val="18"/>
-              <w:szCs w:val="18"/>
-            </w:rPr>
-          </w:pPr>
-        </w:p>
-        <w:p>
-          <w:pPr>
-            <w:pStyle w:val="Rodap"/>
-            <w:spacing w:beforeAutospacing="0" w:afterAutospacing="0" w:line="240" w:lineRule="auto"/>
-            <w:jc w:val="center"/>
-            <w:rPr>
-              <w:rFonts w:ascii="Consolas" w:hAnsi="Consolas" w:cs="Arial"/>
-              <w:bCs/>
-              <w:sz w:val="18"/>
-              <w:szCs w:val="18"/>
-            </w:rPr>
-          </w:pPr>
-          <w:r>
-            <w:rPr>
-              <w:rFonts w:ascii="Consolas" w:hAnsi="Consolas" w:cs="Arial"/>
-              <w:bCs/>
-              <w:sz w:val="18"/>
-              <w:szCs w:val="18"/>
-            </w:rPr>
-            <w:t>prof.felipefigueiredo@gmail.com</w:t>
           </w:r>
         </w:p>
       </w:tc>
       <w:tc>
         <w:tcPr>
-          <w:tcW w:w="227" w:type="dxa"/>
+          <w:tcW w:w="4177" w:type="dxa"/>
+          <w:tcBorders/>
+          <w:shd w:fill="auto" w:val="clear"/>
+          <w:tcMar>
+            <w:left w:w="0" w:type="dxa"/>
+            <w:right w:w="0" w:type="dxa"/>
+          </w:tcMar>
           <w:vAlign w:val="center"/>
         </w:tcPr>
         <w:p>
           <w:pPr>
             <w:pStyle w:val="Rodap"/>
-            <w:spacing w:beforeAutospacing="0" w:afterAutospacing="0" w:line="240" w:lineRule="auto"/>
+            <w:spacing w:lineRule="auto" w:line="240" w:beforeAutospacing="0" w:before="0" w:afterAutospacing="0" w:after="0"/>
             <w:jc w:val="center"/>
             <w:rPr>
               <w:rFonts w:cs="Arial"/>
               <w:b/>
-              <w:bCs/>
-              <w:sz w:val="18"/>
-              <w:szCs w:val="18"/>
-            </w:rPr>
-          </w:pPr>
-        </w:p>
-      </w:tc>
-      <w:tc>
-        <w:tcPr>
-          <w:tcW w:w="3763" w:type="dxa"/>
-          <w:vAlign w:val="center"/>
-        </w:tcPr>
-        <w:p>
-          <w:pPr>
-            <w:pStyle w:val="Rodap"/>
-            <w:spacing w:beforeAutospacing="0" w:afterAutospacing="0" w:line="240" w:lineRule="auto"/>
-            <w:jc w:val="center"/>
-            <w:rPr>
-              <w:rFonts w:cs="Arial"/>
               <w:b/>
               <w:bCs/>
               <w:sz w:val="18"/>
@@ -1172,7 +1537,7 @@
         <w:p>
           <w:pPr>
             <w:pStyle w:val="Rodap"/>
-            <w:spacing w:beforeAutospacing="0" w:afterAutospacing="0" w:line="240" w:lineRule="auto"/>
+            <w:spacing w:lineRule="auto" w:line="240" w:beforeAutospacing="0" w:before="0" w:afterAutospacing="0" w:after="0"/>
             <w:jc w:val="center"/>
             <w:rPr>
               <w:rFonts w:ascii="Consolas" w:hAnsi="Consolas" w:cs="Arial"/>
@@ -1181,11 +1546,19 @@
               <w:szCs w:val="18"/>
             </w:rPr>
           </w:pPr>
+          <w:r>
+            <w:rPr>
+              <w:rFonts w:cs="Arial" w:ascii="Consolas" w:hAnsi="Consolas"/>
+              <w:bCs/>
+              <w:sz w:val="18"/>
+              <w:szCs w:val="18"/>
+            </w:rPr>
+          </w:r>
         </w:p>
         <w:p>
           <w:pPr>
             <w:pStyle w:val="Rodap"/>
-            <w:spacing w:beforeAutospacing="0" w:afterAutospacing="0" w:line="240" w:lineRule="auto"/>
+            <w:spacing w:lineRule="auto" w:line="240" w:beforeAutospacing="0" w:before="0" w:afterAutospacing="0" w:after="0"/>
             <w:jc w:val="center"/>
             <w:rPr>
               <w:rFonts w:ascii="Consolas" w:hAnsi="Consolas" w:cs="Arial"/>
@@ -1196,7 +1569,7 @@
           </w:pPr>
           <w:r>
             <w:rPr>
-              <w:rFonts w:ascii="Consolas" w:hAnsi="Consolas" w:cs="Arial"/>
+              <w:rFonts w:cs="Arial" w:ascii="Consolas" w:hAnsi="Consolas"/>
               <w:bCs/>
               <w:sz w:val="18"/>
               <w:szCs w:val="18"/>
@@ -1207,20 +1580,26 @@
       </w:tc>
       <w:tc>
         <w:tcPr>
-          <w:tcW w:w="236" w:type="dxa"/>
-          <w:tcMar>
-            <w:top w:w="0" w:type="dxa"/>
-            <w:left w:w="108" w:type="dxa"/>
-            <w:bottom w:w="0" w:type="dxa"/>
-            <w:right w:w="108" w:type="dxa"/>
-          </w:tcMar>
+          <w:tcW w:w="263" w:type="dxa"/>
+          <w:tcBorders/>
+          <w:shd w:fill="auto" w:val="clear"/>
           <w:vAlign w:val="center"/>
         </w:tcPr>
         <w:p>
           <w:pPr>
             <w:pStyle w:val="Rodap"/>
-            <w:spacing w:beforeAutospacing="0" w:afterAutospacing="0" w:line="240" w:lineRule="auto"/>
+            <w:spacing w:lineRule="auto" w:line="240" w:beforeAutospacing="0" w:before="0" w:afterAutospacing="0" w:after="0"/>
             <w:jc w:val="center"/>
+            <w:rPr>
+              <w:rFonts w:cs="Arial"/>
+              <w:b/>
+              <w:b/>
+              <w:bCs/>
+              <w:sz w:val="18"/>
+              <w:szCs w:val="18"/>
+            </w:rPr>
+          </w:pPr>
+          <w:r>
             <w:rPr>
               <w:rFonts w:cs="Arial"/>
               <w:b/>
@@ -1228,27 +1607,24 @@
               <w:sz w:val="18"/>
               <w:szCs w:val="18"/>
             </w:rPr>
-          </w:pPr>
+          </w:r>
         </w:p>
       </w:tc>
       <w:tc>
         <w:tcPr>
-          <w:tcW w:w="905" w:type="dxa"/>
-          <w:tcMar>
-            <w:top w:w="0" w:type="dxa"/>
-            <w:left w:w="108" w:type="dxa"/>
-            <w:bottom w:w="0" w:type="dxa"/>
-            <w:right w:w="108" w:type="dxa"/>
-          </w:tcMar>
+          <w:tcW w:w="1005" w:type="dxa"/>
+          <w:tcBorders/>
+          <w:shd w:fill="auto" w:val="clear"/>
           <w:vAlign w:val="center"/>
         </w:tcPr>
         <w:p>
           <w:pPr>
             <w:pStyle w:val="Cabealho"/>
-            <w:spacing w:beforeAutospacing="0" w:afterAutospacing="0" w:line="240" w:lineRule="auto"/>
+            <w:spacing w:lineRule="auto" w:line="240" w:beforeAutospacing="0" w:before="0" w:afterAutospacing="0" w:after="0"/>
             <w:jc w:val="center"/>
             <w:rPr>
               <w:rFonts w:cs="Arial"/>
+              <w:b/>
               <w:b/>
               <w:bCs/>
               <w:sz w:val="18"/>
@@ -1269,7 +1645,7 @@
         <w:p>
           <w:pPr>
             <w:pStyle w:val="Cabealho"/>
-            <w:spacing w:beforeAutospacing="0" w:afterAutospacing="0" w:line="240" w:lineRule="auto"/>
+            <w:spacing w:lineRule="auto" w:line="240" w:beforeAutospacing="0" w:before="0" w:afterAutospacing="0" w:after="0"/>
             <w:jc w:val="center"/>
             <w:rPr>
               <w:rFonts w:cs="Arial"/>
@@ -1278,48 +1654,66 @@
               <w:szCs w:val="18"/>
             </w:rPr>
           </w:pPr>
+          <w:r>
+            <w:rPr>
+              <w:rFonts w:cs="Arial"/>
+              <w:bCs/>
+              <w:sz w:val="18"/>
+              <w:szCs w:val="18"/>
+            </w:rPr>
+          </w:r>
         </w:p>
         <w:p>
           <w:pPr>
             <w:pStyle w:val="Cabealho"/>
-            <w:spacing w:beforeAutospacing="0" w:afterAutospacing="0" w:line="240" w:lineRule="auto"/>
+            <w:spacing w:lineRule="auto" w:line="240" w:beforeAutospacing="0" w:before="0" w:afterAutospacing="0" w:after="0"/>
             <w:jc w:val="center"/>
+            <w:rPr/>
+          </w:pPr>
+          <w:r>
             <w:rPr>
               <w:rFonts w:cs="Arial"/>
               <w:bCs/>
               <w:sz w:val="18"/>
               <w:szCs w:val="18"/>
             </w:rPr>
-          </w:pPr>
-          <w:r>
-            <w:rPr>
-              <w:rFonts w:cs="Arial"/>
-              <w:bCs/>
-              <w:sz w:val="18"/>
-              <w:szCs w:val="18"/>
-            </w:rPr>
-            <w:t>2018</w:t>
+            <w:t>201</w:t>
           </w:r>
           <w:bookmarkStart w:id="3" w:name="_GoBack"/>
           <w:bookmarkEnd w:id="3"/>
+          <w:r>
+            <w:rPr>
+              <w:rFonts w:cs="Arial"/>
+              <w:bCs/>
+              <w:sz w:val="18"/>
+              <w:szCs w:val="18"/>
+            </w:rPr>
+            <w:t>9</w:t>
+          </w:r>
         </w:p>
       </w:tc>
       <w:tc>
         <w:tcPr>
-          <w:tcW w:w="236" w:type="dxa"/>
-          <w:tcMar>
-            <w:top w:w="0" w:type="dxa"/>
-            <w:left w:w="108" w:type="dxa"/>
-            <w:bottom w:w="0" w:type="dxa"/>
-            <w:right w:w="108" w:type="dxa"/>
-          </w:tcMar>
+          <w:tcW w:w="262" w:type="dxa"/>
+          <w:tcBorders/>
+          <w:shd w:fill="auto" w:val="clear"/>
           <w:vAlign w:val="center"/>
         </w:tcPr>
         <w:p>
           <w:pPr>
             <w:pStyle w:val="Cabealho"/>
-            <w:spacing w:beforeAutospacing="0" w:afterAutospacing="0" w:line="240" w:lineRule="auto"/>
+            <w:spacing w:lineRule="auto" w:line="240" w:beforeAutospacing="0" w:before="0" w:afterAutospacing="0" w:after="0"/>
             <w:jc w:val="center"/>
+            <w:rPr>
+              <w:rFonts w:cs="Arial"/>
+              <w:b/>
+              <w:b/>
+              <w:bCs/>
+              <w:sz w:val="18"/>
+              <w:szCs w:val="18"/>
+            </w:rPr>
+          </w:pPr>
+          <w:r>
             <w:rPr>
               <w:rFonts w:cs="Arial"/>
               <w:b/>
@@ -1327,27 +1721,24 @@
               <w:sz w:val="18"/>
               <w:szCs w:val="18"/>
             </w:rPr>
-          </w:pPr>
+          </w:r>
         </w:p>
       </w:tc>
       <w:tc>
         <w:tcPr>
-          <w:tcW w:w="856" w:type="dxa"/>
-          <w:tcMar>
-            <w:top w:w="0" w:type="dxa"/>
-            <w:left w:w="108" w:type="dxa"/>
-            <w:bottom w:w="0" w:type="dxa"/>
-            <w:right w:w="108" w:type="dxa"/>
-          </w:tcMar>
+          <w:tcW w:w="950" w:type="dxa"/>
+          <w:tcBorders/>
+          <w:shd w:fill="auto" w:val="clear"/>
           <w:vAlign w:val="center"/>
         </w:tcPr>
         <w:p>
           <w:pPr>
             <w:pStyle w:val="Rodap"/>
-            <w:spacing w:beforeAutospacing="0" w:afterAutospacing="0" w:line="240" w:lineRule="auto"/>
+            <w:spacing w:lineRule="auto" w:line="240" w:beforeAutospacing="0" w:before="0" w:afterAutospacing="0" w:after="0"/>
             <w:jc w:val="center"/>
             <w:rPr>
               <w:rFonts w:cs="Arial"/>
+              <w:b/>
               <w:b/>
               <w:bCs/>
               <w:sz w:val="18"/>
@@ -1368,23 +1759,33 @@
         <w:p>
           <w:pPr>
             <w:pStyle w:val="Rodap"/>
-            <w:spacing w:beforeAutospacing="0" w:afterAutospacing="0" w:line="240" w:lineRule="auto"/>
+            <w:spacing w:lineRule="auto" w:line="240" w:beforeAutospacing="0" w:before="0" w:afterAutospacing="0" w:after="0"/>
             <w:jc w:val="center"/>
             <w:rPr>
               <w:rFonts w:cs="Arial"/>
               <w:b/>
+              <w:b/>
               <w:sz w:val="18"/>
               <w:szCs w:val="18"/>
             </w:rPr>
           </w:pPr>
+          <w:r>
+            <w:rPr>
+              <w:rFonts w:cs="Arial"/>
+              <w:b/>
+              <w:sz w:val="18"/>
+              <w:szCs w:val="18"/>
+            </w:rPr>
+          </w:r>
         </w:p>
         <w:p>
           <w:pPr>
             <w:pStyle w:val="Rodap"/>
-            <w:spacing w:beforeAutospacing="0" w:afterAutospacing="0" w:line="240" w:lineRule="auto"/>
+            <w:spacing w:lineRule="auto" w:line="240" w:beforeAutospacing="0" w:before="0" w:afterAutospacing="0" w:after="0"/>
             <w:jc w:val="center"/>
             <w:rPr>
               <w:rFonts w:cs="Arial"/>
+              <w:b/>
               <w:b/>
               <w:bCs/>
               <w:sz w:val="18"/>
@@ -1402,38 +1803,37 @@
           </w:r>
           <w:r>
             <w:rPr>
+              <w:sz w:val="18"/>
+              <w:b/>
+              <w:szCs w:val="18"/>
               <w:rFonts w:cs="Arial"/>
-              <w:b/>
-              <w:sz w:val="18"/>
-              <w:szCs w:val="18"/>
-            </w:rPr>
-            <w:instrText xml:space="preserve"> PAGE   \* MERGEFORMAT </w:instrText>
+            </w:rPr>
+            <w:instrText> PAGE </w:instrText>
           </w:r>
           <w:r>
             <w:rPr>
+              <w:sz w:val="18"/>
+              <w:b/>
+              <w:szCs w:val="18"/>
               <w:rFonts w:cs="Arial"/>
-              <w:b/>
-              <w:sz w:val="18"/>
-              <w:szCs w:val="18"/>
             </w:rPr>
             <w:fldChar w:fldCharType="separate"/>
           </w:r>
           <w:r>
             <w:rPr>
+              <w:sz w:val="18"/>
+              <w:b/>
+              <w:szCs w:val="18"/>
               <w:rFonts w:cs="Arial"/>
-              <w:b/>
-              <w:noProof/>
-              <w:sz w:val="18"/>
-              <w:szCs w:val="18"/>
-            </w:rPr>
-            <w:t>1</w:t>
+            </w:rPr>
+            <w:t>3</w:t>
           </w:r>
           <w:r>
             <w:rPr>
+              <w:sz w:val="18"/>
+              <w:b/>
+              <w:szCs w:val="18"/>
               <w:rFonts w:cs="Arial"/>
-              <w:b/>
-              <w:sz w:val="18"/>
-              <w:szCs w:val="18"/>
             </w:rPr>
             <w:fldChar w:fldCharType="end"/>
           </w:r>
@@ -1457,38 +1857,37 @@
           </w:r>
           <w:r>
             <w:rPr>
+              <w:sz w:val="18"/>
+              <w:b/>
+              <w:szCs w:val="18"/>
               <w:rFonts w:cs="Arial"/>
-              <w:b/>
-              <w:sz w:val="18"/>
-              <w:szCs w:val="18"/>
-            </w:rPr>
-            <w:instrText xml:space="preserve"> NUMPAGES   \* MERGEFORMAT </w:instrText>
+            </w:rPr>
+            <w:instrText> NUMPAGES </w:instrText>
           </w:r>
           <w:r>
             <w:rPr>
+              <w:sz w:val="18"/>
+              <w:b/>
+              <w:szCs w:val="18"/>
               <w:rFonts w:cs="Arial"/>
-              <w:b/>
-              <w:sz w:val="18"/>
-              <w:szCs w:val="18"/>
             </w:rPr>
             <w:fldChar w:fldCharType="separate"/>
           </w:r>
           <w:r>
             <w:rPr>
+              <w:sz w:val="18"/>
+              <w:b/>
+              <w:szCs w:val="18"/>
               <w:rFonts w:cs="Arial"/>
-              <w:b/>
-              <w:noProof/>
-              <w:sz w:val="18"/>
-              <w:szCs w:val="18"/>
             </w:rPr>
             <w:t>3</w:t>
           </w:r>
           <w:r>
             <w:rPr>
+              <w:sz w:val="18"/>
+              <w:b/>
+              <w:szCs w:val="18"/>
               <w:rFonts w:cs="Arial"/>
-              <w:b/>
-              <w:sz w:val="18"/>
-              <w:szCs w:val="18"/>
             </w:rPr>
             <w:fldChar w:fldCharType="end"/>
           </w:r>
@@ -1499,90 +1898,58 @@
   <w:p>
     <w:pPr>
       <w:pStyle w:val="Rodap"/>
-      <w:spacing w:beforeAutospacing="0" w:afterAutospacing="0" w:line="240" w:lineRule="auto"/>
+      <w:spacing w:lineRule="auto" w:line="240"/>
+      <w:rPr/>
     </w:pPr>
+    <w:r>
+      <w:rPr/>
+    </w:r>
   </w:p>
 </w:ftr>
 </file>
 
-<file path=word/footer3.xml><?xml version="1.0" encoding="utf-8"?>
-<w:ftr xmlns:wpc="http://schemas.microsoft.com/office/word/2010/wordprocessingCanvas" xmlns:cx="http://schemas.microsoft.com/office/drawing/2014/chartex" xmlns:cx1="http://schemas.microsoft.com/office/drawing/2015/9/8/chartex" xmlns:mc="http://schemas.openxmlformats.org/markup-compatibility/2006" xmlns:o="urn:schemas-microsoft-com:office:office" xmlns:r="http://schemas.openxmlformats.org/officeDocument/2006/relationships" xmlns:m="http://schemas.openxmlformats.org/officeDocument/2006/math" xmlns:v="urn:schemas-microsoft-com:vml" xmlns:wp14="http://schemas.microsoft.com/office/word/2010/wordprocessingDrawing" xmlns:wp="http://schemas.openxmlformats.org/drawingml/2006/wordprocessingDrawing" xmlns:w10="urn:schemas-microsoft-com:office:word" xmlns:w="http://schemas.openxmlformats.org/wordprocessingml/2006/main" xmlns:w14="http://schemas.microsoft.com/office/word/2010/wordml" xmlns:w15="http://schemas.microsoft.com/office/word/2012/wordml" xmlns:w16se="http://schemas.microsoft.com/office/word/2015/wordml/symex" xmlns:wpg="http://schemas.microsoft.com/office/word/2010/wordprocessingGroup" xmlns:wpi="http://schemas.microsoft.com/office/word/2010/wordprocessingInk" xmlns:wne="http://schemas.microsoft.com/office/word/2006/wordml" xmlns:wps="http://schemas.microsoft.com/office/word/2010/wordprocessingShape" mc:Ignorable="w14 w15 w16se wp14">
-  <w:p>
-    <w:pPr>
-      <w:pStyle w:val="Rodap"/>
-    </w:pPr>
-  </w:p>
-</w:ftr>
-</file>
-
-<file path=word/footnotes.xml><?xml version="1.0" encoding="utf-8"?>
-<w:footnotes xmlns:wpc="http://schemas.microsoft.com/office/word/2010/wordprocessingCanvas" xmlns:cx="http://schemas.microsoft.com/office/drawing/2014/chartex" xmlns:cx1="http://schemas.microsoft.com/office/drawing/2015/9/8/chartex" xmlns:mc="http://schemas.openxmlformats.org/markup-compatibility/2006" xmlns:o="urn:schemas-microsoft-com:office:office" xmlns:r="http://schemas.openxmlformats.org/officeDocument/2006/relationships" xmlns:m="http://schemas.openxmlformats.org/officeDocument/2006/math" xmlns:v="urn:schemas-microsoft-com:vml" xmlns:wp14="http://schemas.microsoft.com/office/word/2010/wordprocessingDrawing" xmlns:wp="http://schemas.openxmlformats.org/drawingml/2006/wordprocessingDrawing" xmlns:w10="urn:schemas-microsoft-com:office:word" xmlns:w="http://schemas.openxmlformats.org/wordprocessingml/2006/main" xmlns:w14="http://schemas.microsoft.com/office/word/2010/wordml" xmlns:w15="http://schemas.microsoft.com/office/word/2012/wordml" xmlns:w16se="http://schemas.microsoft.com/office/word/2015/wordml/symex" xmlns:wpg="http://schemas.microsoft.com/office/word/2010/wordprocessingGroup" xmlns:wpi="http://schemas.microsoft.com/office/word/2010/wordprocessingInk" xmlns:wne="http://schemas.microsoft.com/office/word/2006/wordml" xmlns:wps="http://schemas.microsoft.com/office/word/2010/wordprocessingShape" mc:Ignorable="w14 w15 w16se wp14">
-  <w:footnote w:type="separator" w:id="-1">
-    <w:p>
-      <w:pPr>
-        <w:spacing w:after="0"/>
-      </w:pPr>
-      <w:r>
-        <w:separator/>
-      </w:r>
-    </w:p>
-  </w:footnote>
-  <w:footnote w:type="continuationSeparator" w:id="0">
-    <w:p>
-      <w:pPr>
-        <w:spacing w:after="0"/>
-      </w:pPr>
-      <w:r>
-        <w:continuationSeparator/>
-      </w:r>
-    </w:p>
-  </w:footnote>
-</w:footnotes>
-</file>
-
 <file path=word/header1.xml><?xml version="1.0" encoding="utf-8"?>
-<w:hdr xmlns:wpc="http://schemas.microsoft.com/office/word/2010/wordprocessingCanvas" xmlns:cx="http://schemas.microsoft.com/office/drawing/2014/chartex" xmlns:cx1="http://schemas.microsoft.com/office/drawing/2015/9/8/chartex" xmlns:mc="http://schemas.openxmlformats.org/markup-compatibility/2006" xmlns:o="urn:schemas-microsoft-com:office:office" xmlns:r="http://schemas.openxmlformats.org/officeDocument/2006/relationships" xmlns:m="http://schemas.openxmlformats.org/officeDocument/2006/math" xmlns:v="urn:schemas-microsoft-com:vml" xmlns:wp14="http://schemas.microsoft.com/office/word/2010/wordprocessingDrawing" xmlns:wp="http://schemas.openxmlformats.org/drawingml/2006/wordprocessingDrawing" xmlns:w10="urn:schemas-microsoft-com:office:word" xmlns:w="http://schemas.openxmlformats.org/wordprocessingml/2006/main" xmlns:w14="http://schemas.microsoft.com/office/word/2010/wordml" xmlns:w15="http://schemas.microsoft.com/office/word/2012/wordml" xmlns:w16se="http://schemas.microsoft.com/office/word/2015/wordml/symex" xmlns:wpg="http://schemas.microsoft.com/office/word/2010/wordprocessingGroup" xmlns:wpi="http://schemas.microsoft.com/office/word/2010/wordprocessingInk" xmlns:wne="http://schemas.microsoft.com/office/word/2006/wordml" xmlns:wps="http://schemas.microsoft.com/office/word/2010/wordprocessingShape" mc:Ignorable="w14 w15 w16se wp14">
-  <w:p>
-    <w:pPr>
-      <w:pStyle w:val="Cabealho"/>
-    </w:pPr>
-  </w:p>
-</w:hdr>
-</file>
-
-<file path=word/header2.xml><?xml version="1.0" encoding="utf-8"?>
-<w:hdr xmlns:wpc="http://schemas.microsoft.com/office/word/2010/wordprocessingCanvas" xmlns:cx="http://schemas.microsoft.com/office/drawing/2014/chartex" xmlns:cx1="http://schemas.microsoft.com/office/drawing/2015/9/8/chartex" xmlns:mc="http://schemas.openxmlformats.org/markup-compatibility/2006" xmlns:o="urn:schemas-microsoft-com:office:office" xmlns:r="http://schemas.openxmlformats.org/officeDocument/2006/relationships" xmlns:m="http://schemas.openxmlformats.org/officeDocument/2006/math" xmlns:v="urn:schemas-microsoft-com:vml" xmlns:wp14="http://schemas.microsoft.com/office/word/2010/wordprocessingDrawing" xmlns:wp="http://schemas.openxmlformats.org/drawingml/2006/wordprocessingDrawing" xmlns:w10="urn:schemas-microsoft-com:office:word" xmlns:w="http://schemas.openxmlformats.org/wordprocessingml/2006/main" xmlns:w14="http://schemas.microsoft.com/office/word/2010/wordml" xmlns:w15="http://schemas.microsoft.com/office/word/2012/wordml" xmlns:w16se="http://schemas.microsoft.com/office/word/2015/wordml/symex" xmlns:wpg="http://schemas.microsoft.com/office/word/2010/wordprocessingGroup" xmlns:wpi="http://schemas.microsoft.com/office/word/2010/wordprocessingInk" xmlns:wne="http://schemas.microsoft.com/office/word/2006/wordml" xmlns:wps="http://schemas.microsoft.com/office/word/2010/wordprocessingShape" mc:Ignorable="w14 w15 w16se wp14">
+<w:hdr xmlns:o="urn:schemas-microsoft-com:office:office" xmlns:r="http://schemas.openxmlformats.org/officeDocument/2006/relationships" xmlns:v="urn:schemas-microsoft-com:vml" xmlns:w="http://schemas.openxmlformats.org/wordprocessingml/2006/main" xmlns:w10="urn:schemas-microsoft-com:office:word" xmlns:wp="http://schemas.openxmlformats.org/drawingml/2006/wordprocessingDrawing" xmlns:wps="http://schemas.microsoft.com/office/word/2010/wordprocessingShape" xmlns:wpg="http://schemas.microsoft.com/office/word/2010/wordprocessingGroup" xmlns:mc="http://schemas.openxmlformats.org/markup-compatibility/2006" xmlns:wp14="http://schemas.microsoft.com/office/word/2010/wordprocessingDrawing" xmlns:w14="http://schemas.microsoft.com/office/word/2010/wordml" mc:Ignorable="w14 wp14">
   <w:tbl>
     <w:tblPr>
       <w:tblStyle w:val="Tabelacomgrade"/>
       <w:tblW w:w="5000" w:type="pct"/>
-      <w:tblBorders>
-        <w:top w:val="none" w:sz="0" w:space="0" w:color="auto"/>
-        <w:left w:val="none" w:sz="0" w:space="0" w:color="auto"/>
-        <w:bottom w:val="none" w:sz="0" w:space="0" w:color="auto"/>
-        <w:right w:val="none" w:sz="0" w:space="0" w:color="auto"/>
-        <w:insideH w:val="none" w:sz="0" w:space="0" w:color="auto"/>
-        <w:insideV w:val="none" w:sz="0" w:space="0" w:color="auto"/>
-      </w:tblBorders>
-      <w:tblLook w:val="04A0" w:firstRow="1" w:lastRow="0" w:firstColumn="1" w:lastColumn="0" w:noHBand="0" w:noVBand="1"/>
+      <w:jc w:val="left"/>
+      <w:tblInd w:w="0" w:type="dxa"/>
+      <w:tblCellMar>
+        <w:top w:w="0" w:type="dxa"/>
+        <w:left w:w="108" w:type="dxa"/>
+        <w:bottom w:w="0" w:type="dxa"/>
+        <w:right w:w="108" w:type="dxa"/>
+      </w:tblCellMar>
+      <w:tblLook w:val="04a0" w:noVBand="1" w:noHBand="0" w:lastColumn="0" w:firstColumn="1" w:lastRow="0" w:firstRow="1"/>
     </w:tblPr>
     <w:tblGrid>
       <w:gridCol w:w="10630"/>
     </w:tblGrid>
     <w:tr>
       <w:trPr>
-        <w:trHeight w:val="794"/>
+        <w:trHeight w:val="794" w:hRule="atLeast"/>
       </w:trPr>
       <w:tc>
         <w:tcPr>
-          <w:tcW w:w="9070" w:type="dxa"/>
+          <w:tcW w:w="10630" w:type="dxa"/>
+          <w:tcBorders>
+            <w:top w:val="nil"/>
+            <w:left w:val="nil"/>
+            <w:bottom w:val="nil"/>
+            <w:right w:val="nil"/>
+          </w:tcBorders>
+          <w:shd w:fill="auto" w:val="clear"/>
           <w:vAlign w:val="center"/>
         </w:tcPr>
         <w:p>
           <w:pPr>
-            <w:spacing w:beforeAutospacing="0" w:afterAutospacing="0"/>
+            <w:pStyle w:val="Normal"/>
+            <w:spacing w:lineRule="auto" w:line="240" w:beforeAutospacing="0" w:before="280" w:afterAutospacing="0" w:after="0"/>
             <w:jc w:val="center"/>
             <w:rPr>
+              <w:b/>
               <w:b/>
             </w:rPr>
           </w:pPr>
@@ -1595,10 +1962,13 @@
         </w:p>
         <w:p>
           <w:pPr>
-            <w:spacing w:beforeAutospacing="0" w:afterAutospacing="0"/>
+            <w:pStyle w:val="Normal"/>
+            <w:spacing w:lineRule="auto" w:line="240" w:beforeAutospacing="0" w:before="280" w:afterAutospacing="0" w:after="0"/>
             <w:jc w:val="center"/>
+            <w:rPr/>
           </w:pPr>
           <w:r>
+            <w:rPr/>
             <w:t>Consultoria de Bioestatística</w:t>
           </w:r>
         </w:p>
@@ -1606,43 +1976,63 @@
     </w:tr>
     <w:tr>
       <w:trPr>
-        <w:trHeight w:val="170"/>
+        <w:trHeight w:val="170" w:hRule="atLeast"/>
       </w:trPr>
       <w:tc>
         <w:tcPr>
-          <w:tcW w:w="9070" w:type="dxa"/>
+          <w:tcW w:w="10630" w:type="dxa"/>
+          <w:tcBorders>
+            <w:top w:val="nil"/>
+            <w:left w:val="nil"/>
+            <w:bottom w:val="nil"/>
+            <w:right w:val="nil"/>
+          </w:tcBorders>
+          <w:shd w:fill="auto" w:val="clear"/>
           <w:vAlign w:val="center"/>
         </w:tcPr>
         <w:p>
           <w:pPr>
-            <w:spacing w:beforeAutospacing="0" w:afterAutospacing="0"/>
+            <w:pStyle w:val="Normal"/>
+            <w:spacing w:lineRule="auto" w:line="240" w:beforeAutospacing="0" w:before="280" w:afterAutospacing="0" w:after="0"/>
             <w:jc w:val="center"/>
             <w:rPr>
-              <w:noProof/>
               <w:sz w:val="18"/>
               <w:szCs w:val="18"/>
             </w:rPr>
           </w:pPr>
+          <w:r>
+            <w:rPr>
+              <w:sz w:val="18"/>
+              <w:szCs w:val="18"/>
+            </w:rPr>
+          </w:r>
         </w:p>
       </w:tc>
     </w:tr>
     <w:tr>
       <w:trPr>
-        <w:trHeight w:val="227"/>
+        <w:trHeight w:val="227" w:hRule="atLeast"/>
       </w:trPr>
       <w:tc>
         <w:tcPr>
-          <w:tcW w:w="9070" w:type="dxa"/>
+          <w:tcW w:w="10630" w:type="dxa"/>
+          <w:tcBorders>
+            <w:top w:val="nil"/>
+            <w:left w:val="nil"/>
+            <w:bottom w:val="nil"/>
+            <w:right w:val="nil"/>
+          </w:tcBorders>
+          <w:shd w:fill="auto" w:val="clear"/>
           <w:vAlign w:val="center"/>
-          <w:hideMark/>
         </w:tcPr>
         <w:p>
           <w:pPr>
-            <w:spacing w:beforeAutospacing="0" w:afterAutospacing="0"/>
+            <w:pStyle w:val="Normal"/>
+            <w:spacing w:lineRule="auto" w:line="240" w:beforeAutospacing="0" w:before="280" w:afterAutospacing="0" w:after="0"/>
             <w:jc w:val="center"/>
             <w:rPr>
               <w:b/>
-              <w:noProof/>
+              <w:b/>
               <w:sz w:val="18"/>
               <w:szCs w:val="18"/>
             </w:rPr>
@@ -1650,110 +2040,299 @@
           <w:r>
             <w:rPr>
               <w:b/>
-              <w:noProof/>
-              <w:sz w:val="18"/>
-              <w:szCs w:val="18"/>
-            </w:rPr>
-            <w:t>https://github.com/philsf-biostat/analise_dados_</w:t>
-          </w:r>
-          <w:r>
-            <w:rPr>
-              <w:b/>
-              <w:noProof/>
-              <w:sz w:val="18"/>
-              <w:szCs w:val="18"/>
-            </w:rPr>
-            <w:t>JM_2018</w:t>
-          </w:r>
-          <w:r>
-            <w:rPr>
-              <w:b/>
-              <w:noProof/>
-              <w:sz w:val="18"/>
-              <w:szCs w:val="18"/>
-            </w:rPr>
-            <w:t>a</w:t>
+              <w:sz w:val="18"/>
+              <w:szCs w:val="18"/>
+            </w:rPr>
+            <w:t>https://github.com/philsf-biostat/analise_dados_JM_2018a</w:t>
           </w:r>
         </w:p>
       </w:tc>
     </w:tr>
   </w:tbl>
-  <w:p>
-    <w:pPr>
-      <w:spacing w:beforeAutospacing="0" w:after="0" w:afterAutospacing="0" w:line="240" w:lineRule="auto"/>
-      <w:jc w:val="center"/>
-    </w:pPr>
-    <w:sdt>
-      <w:sdtPr>
-        <w:id w:val="-1206328607"/>
-        <w:docPartObj>
-          <w:docPartGallery w:val="Watermarks"/>
-          <w:docPartUnique/>
-        </w:docPartObj>
-      </w:sdtPr>
-      <w:sdtEndPr/>
-      <w:sdtContent>
+  <w:sdt>
+    <w:sdtPr>
+      <w:docPartObj>
+        <w:docPartGallery w:val="Watermarks"/>
+        <w:docPartUnique w:val="true"/>
+      </w:docPartObj>
+      <w:id w:val="1304643942"/>
+    </w:sdtPr>
+    <w:sdtContent>
+      <w:p>
+        <w:pPr>
+          <w:pStyle w:val="Normal"/>
+          <w:spacing w:lineRule="auto" w:line="240" w:beforeAutospacing="0" w:before="280" w:afterAutospacing="0" w:after="0"/>
+          <w:jc w:val="center"/>
+          <w:rPr/>
+        </w:pPr>
         <w:r>
+          <w:rPr/>
+          <mc:AlternateContent>
+            <mc:Choice Requires="wps">
+              <w:drawing>
+                <wp:inline distT="0" distB="0" distL="0" distR="0">
+                  <wp:extent cx="6750685" cy="19685"/>
+                  <wp:effectExtent l="0" t="0" r="0" b="0"/>
+                  <wp:docPr id="2" name=""/>
+                  <a:graphic xmlns:a="http://schemas.openxmlformats.org/drawingml/2006/main">
+                    <a:graphicData uri="http://schemas.microsoft.com/office/word/2010/wordprocessingShape">
+                      <wps:wsp>
+                        <wps:cNvSpPr/>
+                        <wps:nvSpPr>
+                          <wps:cNvPr id="0" name="Rectangle 1"/>
+                          <wps:cNvSpPr/>
+                        </wps:nvSpPr>
+                        <wps:spPr>
+                          <a:xfrm>
+                            <a:off x="0" y="0"/>
+                            <a:ext cx="6750000" cy="19080"/>
+                          </a:xfrm>
+                          <a:prstGeom prst="rect">
+                            <a:avLst/>
+                          </a:prstGeom>
+                          <a:solidFill>
+                            <a:srgbClr val="a0a0a0"/>
+                          </a:solidFill>
+                          <a:ln>
+                            <a:noFill/>
+                          </a:ln>
+                        </wps:spPr>
+                        <wps:bodyPr/>
+                      </wps:wsp>
+                    </a:graphicData>
+                  </a:graphic>
+                  <wp14:sizeRelH relativeFrom="page">
+                    <wp14:pctWidth>100000</wp14:pctWidth>
+                  </wp14:sizeRelH>
+                </wp:inline>
+              </w:drawing>
+            </mc:Choice>
+            <mc:Fallback>
+              <w:pict>
+                <v:rect id="shape_0" fillcolor="#a0a0a0" stroked="f" style="position:absolute;margin-left:0pt;margin-top:-1.55pt;width:531.45pt;height:1.45pt;mso-position-horizontal:center;mso-position-vertical:top">
+                  <w10:wrap type="none"/>
+                  <v:fill o:detectmouseclick="t" type="solid" color2="#5f5f5f"/>
+                  <v:stroke color="#3465a4" joinstyle="round" endcap="flat"/>
+                </v:rect>
+              </w:pict>
+            </mc:Fallback>
+          </mc:AlternateContent>
           <w:pict>
-            <v:shapetype id="_x0000_t136" coordsize="21600,21600" o:spt="136" adj="10800" path="m@7,l@8,m@5,21600l@6,21600e">
+            <v:shapetype id="shapetype_136" coordsize="21600,21600" o:spt="136" adj="10800" path="m@9,l@10,em@11,21600l@12,21600e">
+              <v:stroke joinstyle="miter"/>
               <v:formulas>
-                <v:f eqn="sum #0 0 10800"/>
-                <v:f eqn="prod #0 2 1"/>
-                <v:f eqn="sum 21600 0 @1"/>
-                <v:f eqn="sum 0 0 @2"/>
-                <v:f eqn="sum 21600 0 @3"/>
-                <v:f eqn="if @0 @3 0"/>
-                <v:f eqn="if @0 21600 @1"/>
-                <v:f eqn="if @0 0 @2"/>
-                <v:f eqn="if @0 @4 21600"/>
-                <v:f eqn="mid @5 @6"/>
-                <v:f eqn="mid @8 @5"/>
-                <v:f eqn="mid @7 @8"/>
-                <v:f eqn="mid @6 @7"/>
-                <v:f eqn="sum @6 0 @5"/>
+                <v:f eqn="val #0"/>
+                <v:f eqn="sum @0 0 10800"/>
+                <v:f eqn="sum @0 0 0"/>
+                <v:f eqn="sum width 0 @0"/>
+                <v:f eqn="prod @2 2 1"/>
+                <v:f eqn="prod @3 2 1"/>
+                <v:f eqn="if @1 @5 @4"/>
+                <v:f eqn="sum 0 @6 0"/>
+                <v:f eqn="sum width 0 @6"/>
+                <v:f eqn="if @1 0 @8"/>
+                <v:f eqn="if @1 @7 width"/>
+                <v:f eqn="if @1 @8 0"/>
+                <v:f eqn="if @1 width @7"/>
               </v:formulas>
-              <v:path textpathok="t" o:connecttype="custom" o:connectlocs="@9,0;@10,10800;@11,21600;@12,10800" o:connectangles="270,180,90,0"/>
-              <v:textpath on="t" fitshape="t"/>
               <v:handles>
-                <v:h position="#0,bottomRight" xrange="6629,14971"/>
+                <v:h position="@0,21600"/>
               </v:handles>
-              <o:lock v:ext="edit" text="t" shapetype="t"/>
             </v:shapetype>
-            <v:shape id="PowerPlusWaterMarkObject357831064" o:spid="_x0000_s2052" type="#_x0000_t136" style="position:absolute;left:0;text-align:left;margin-left:0;margin-top:0;width:412.4pt;height:247.45pt;rotation:315;z-index:-251658752;mso-position-horizontal:center;mso-position-horizontal-relative:margin;mso-position-vertical:center;mso-position-vertical-relative:margin" o:allowincell="f" fillcolor="silver" stroked="f">
-              <v:fill opacity=".5"/>
-              <v:textpath style="font-family:&quot;calibri&quot;;font-size:1pt" string="RASCUNHO"/>
-              <w10:wrap anchorx="margin" anchory="margin"/>
+            <v:shape id="PowerPlusWaterMarkObject357831064" o:spid="shape_0" fillcolor="silver" stroked="f" style="position:absolute;margin-left:59.55pt;margin-top:232.3pt;width:412.35pt;height:87.7pt;rotation:315;mso-position-horizontal:center;mso-position-vertical:center;mso-position-vertical-relative:margin" type="shapetype_136">
+              <v:path textpathok="t"/>
+              <v:textpath on="t" fitshape="t" string="RASCUNHO" trim="t" style="font-family:&quot;calibri&quot;;font-size:1pt"/>
+              <w10:wrap type="none"/>
+              <v:fill o:detectmouseclick="t" type="solid" color2="#3f3f3f" opacity="0.5"/>
+              <v:stroke color="#3465a4" joinstyle="round" endcap="flat"/>
             </v:shape>
           </w:pict>
         </w:r>
-      </w:sdtContent>
-    </w:sdt>
-    <w:r>
-      <w:pict>
-        <v:rect id="_x0000_i1025" style="width:531.5pt;height:1.5pt" o:hralign="center" o:hrstd="t" o:hr="t" fillcolor="#a0a0a0" stroked="f"/>
-      </w:pict>
-    </w:r>
-  </w:p>
-</w:hdr>
-</file>
-
-<file path=word/header3.xml><?xml version="1.0" encoding="utf-8"?>
-<w:hdr xmlns:wpc="http://schemas.microsoft.com/office/word/2010/wordprocessingCanvas" xmlns:cx="http://schemas.microsoft.com/office/drawing/2014/chartex" xmlns:cx1="http://schemas.microsoft.com/office/drawing/2015/9/8/chartex" xmlns:mc="http://schemas.openxmlformats.org/markup-compatibility/2006" xmlns:o="urn:schemas-microsoft-com:office:office" xmlns:r="http://schemas.openxmlformats.org/officeDocument/2006/relationships" xmlns:m="http://schemas.openxmlformats.org/officeDocument/2006/math" xmlns:v="urn:schemas-microsoft-com:vml" xmlns:wp14="http://schemas.microsoft.com/office/word/2010/wordprocessingDrawing" xmlns:wp="http://schemas.openxmlformats.org/drawingml/2006/wordprocessingDrawing" xmlns:w10="urn:schemas-microsoft-com:office:word" xmlns:w="http://schemas.openxmlformats.org/wordprocessingml/2006/main" xmlns:w14="http://schemas.microsoft.com/office/word/2010/wordml" xmlns:w15="http://schemas.microsoft.com/office/word/2012/wordml" xmlns:w16se="http://schemas.microsoft.com/office/word/2015/wordml/symex" xmlns:wpg="http://schemas.microsoft.com/office/word/2010/wordprocessingGroup" xmlns:wpi="http://schemas.microsoft.com/office/word/2010/wordprocessingInk" xmlns:wne="http://schemas.microsoft.com/office/word/2006/wordml" xmlns:wps="http://schemas.microsoft.com/office/word/2010/wordprocessingShape" mc:Ignorable="w14 w15 w16se wp14">
-  <w:p>
-    <w:pPr>
-      <w:pStyle w:val="Cabealho"/>
-    </w:pPr>
-  </w:p>
+      </w:p>
+    </w:sdtContent>
+  </w:sdt>
 </w:hdr>
 </file>
 
 <file path=word/numbering.xml><?xml version="1.0" encoding="utf-8"?>
-<w:numbering xmlns:wpc="http://schemas.microsoft.com/office/word/2010/wordprocessingCanvas" xmlns:cx="http://schemas.microsoft.com/office/drawing/2014/chartex" xmlns:cx1="http://schemas.microsoft.com/office/drawing/2015/9/8/chartex" xmlns:mc="http://schemas.openxmlformats.org/markup-compatibility/2006" xmlns:o="urn:schemas-microsoft-com:office:office" xmlns:r="http://schemas.openxmlformats.org/officeDocument/2006/relationships" xmlns:m="http://schemas.openxmlformats.org/officeDocument/2006/math" xmlns:v="urn:schemas-microsoft-com:vml" xmlns:wp14="http://schemas.microsoft.com/office/word/2010/wordprocessingDrawing" xmlns:wp="http://schemas.openxmlformats.org/drawingml/2006/wordprocessingDrawing" xmlns:w10="urn:schemas-microsoft-com:office:word" xmlns:w="http://schemas.openxmlformats.org/wordprocessingml/2006/main" xmlns:w14="http://schemas.microsoft.com/office/word/2010/wordml" xmlns:w15="http://schemas.microsoft.com/office/word/2012/wordml" xmlns:w16se="http://schemas.microsoft.com/office/word/2015/wordml/symex" xmlns:wpg="http://schemas.microsoft.com/office/word/2010/wordprocessingGroup" xmlns:wpi="http://schemas.microsoft.com/office/word/2010/wordprocessingInk" xmlns:wne="http://schemas.microsoft.com/office/word/2006/wordml" xmlns:wps="http://schemas.microsoft.com/office/word/2010/wordprocessingShape" mc:Ignorable="w14 w15 w16se wp14">
-  <w:abstractNum w:abstractNumId="0" w15:restartNumberingAfterBreak="0">
-    <w:nsid w:val="1C9C568C"/>
-    <w:multiLevelType w:val="hybridMultilevel"/>
-    <w:tmpl w:val="22988E90"/>
-    <w:lvl w:ilvl="0" w:tplc="04160001">
+<w:numbering xmlns:w="http://schemas.openxmlformats.org/wordprocessingml/2006/main" xmlns:o="urn:schemas-microsoft-com:office:office" xmlns:r="http://schemas.openxmlformats.org/officeDocument/2006/relationships" xmlns:v="urn:schemas-microsoft-com:vml">
+  <w:abstractNum w:abstractNumId="1">
+    <w:lvl w:ilvl="0">
+      <w:start w:val="1"/>
+      <w:pStyle w:val="Ttulo1"/>
+      <w:numFmt w:val="decimal"/>
+      <w:lvlText w:val="%1"/>
+      <w:lvlJc w:val="left"/>
+      <w:pPr>
+        <w:ind w:left="432" w:hanging="432"/>
+      </w:pPr>
+    </w:lvl>
+    <w:lvl w:ilvl="1">
+      <w:start w:val="1"/>
+      <w:pStyle w:val="Ttulo2"/>
+      <w:numFmt w:val="decimal"/>
+      <w:lvlText w:val="%1.%2"/>
+      <w:lvlJc w:val="left"/>
+      <w:pPr>
+        <w:ind w:left="576" w:hanging="576"/>
+      </w:pPr>
+    </w:lvl>
+    <w:lvl w:ilvl="2">
+      <w:start w:val="1"/>
+      <w:pStyle w:val="Ttulo3"/>
+      <w:numFmt w:val="decimal"/>
+      <w:lvlText w:val="%1.%2.%3"/>
+      <w:lvlJc w:val="left"/>
+      <w:pPr>
+        <w:ind w:left="720" w:hanging="720"/>
+      </w:pPr>
+    </w:lvl>
+    <w:lvl w:ilvl="3">
+      <w:start w:val="1"/>
+      <w:pStyle w:val="Ttulo4"/>
+      <w:numFmt w:val="decimal"/>
+      <w:lvlText w:val="%1.%2.%3.%4"/>
+      <w:lvlJc w:val="left"/>
+      <w:pPr>
+        <w:ind w:left="864" w:hanging="864"/>
+      </w:pPr>
+    </w:lvl>
+    <w:lvl w:ilvl="4">
+      <w:start w:val="1"/>
+      <w:pStyle w:val="Ttulo5"/>
+      <w:numFmt w:val="decimal"/>
+      <w:lvlText w:val="%1.%2.%3.%4.%5"/>
+      <w:lvlJc w:val="left"/>
+      <w:pPr>
+        <w:ind w:left="1008" w:hanging="1008"/>
+      </w:pPr>
+    </w:lvl>
+    <w:lvl w:ilvl="5">
+      <w:start w:val="1"/>
+      <w:pStyle w:val="Ttulo6"/>
+      <w:numFmt w:val="decimal"/>
+      <w:lvlText w:val="%1.%2.%3.%4.%5.%6"/>
+      <w:lvlJc w:val="left"/>
+      <w:pPr>
+        <w:ind w:left="1152" w:hanging="1152"/>
+      </w:pPr>
+    </w:lvl>
+    <w:lvl w:ilvl="6">
+      <w:start w:val="1"/>
+      <w:pStyle w:val="Ttulo7"/>
+      <w:numFmt w:val="decimal"/>
+      <w:lvlText w:val="%1.%2.%3.%4.%5.%6.%7"/>
+      <w:lvlJc w:val="left"/>
+      <w:pPr>
+        <w:ind w:left="1296" w:hanging="1296"/>
+      </w:pPr>
+    </w:lvl>
+    <w:lvl w:ilvl="7">
+      <w:start w:val="1"/>
+      <w:pStyle w:val="Ttulo8"/>
+      <w:numFmt w:val="decimal"/>
+      <w:lvlText w:val="%1.%2.%3.%4.%5.%6.%7.%8"/>
+      <w:lvlJc w:val="left"/>
+      <w:pPr>
+        <w:ind w:left="1440" w:hanging="1440"/>
+      </w:pPr>
+    </w:lvl>
+    <w:lvl w:ilvl="8">
+      <w:start w:val="1"/>
+      <w:pStyle w:val="Ttulo9"/>
+      <w:numFmt w:val="decimal"/>
+      <w:lvlText w:val="%1.%2.%3.%4.%5.%6.%7.%8.%9"/>
+      <w:lvlJc w:val="left"/>
+      <w:pPr>
+        <w:ind w:left="1584" w:hanging="1584"/>
+      </w:pPr>
+    </w:lvl>
+  </w:abstractNum>
+  <w:abstractNum w:abstractNumId="2">
+    <w:lvl w:ilvl="0">
+      <w:start w:val="1"/>
+      <w:numFmt w:val="decimal"/>
+      <w:lvlText w:val="%1"/>
+      <w:lvlJc w:val="left"/>
+      <w:pPr>
+        <w:ind w:left="432" w:hanging="432"/>
+      </w:pPr>
+    </w:lvl>
+    <w:lvl w:ilvl="1">
+      <w:start w:val="1"/>
+      <w:numFmt w:val="decimal"/>
+      <w:lvlText w:val="%1.%2"/>
+      <w:lvlJc w:val="left"/>
+      <w:pPr>
+        <w:ind w:left="576" w:hanging="576"/>
+      </w:pPr>
+    </w:lvl>
+    <w:lvl w:ilvl="2">
+      <w:start w:val="1"/>
+      <w:numFmt w:val="decimal"/>
+      <w:lvlText w:val="%1.%2.%3"/>
+      <w:lvlJc w:val="left"/>
+      <w:pPr>
+        <w:ind w:left="720" w:hanging="720"/>
+      </w:pPr>
+    </w:lvl>
+    <w:lvl w:ilvl="3">
+      <w:start w:val="1"/>
+      <w:numFmt w:val="decimal"/>
+      <w:lvlText w:val="%1.%2.%3.%4"/>
+      <w:lvlJc w:val="left"/>
+      <w:pPr>
+        <w:ind w:left="864" w:hanging="864"/>
+      </w:pPr>
+    </w:lvl>
+    <w:lvl w:ilvl="4">
+      <w:start w:val="1"/>
+      <w:numFmt w:val="decimal"/>
+      <w:lvlText w:val="%1.%2.%3.%4.%5"/>
+      <w:lvlJc w:val="left"/>
+      <w:pPr>
+        <w:ind w:left="1008" w:hanging="1008"/>
+      </w:pPr>
+    </w:lvl>
+    <w:lvl w:ilvl="5">
+      <w:start w:val="1"/>
+      <w:numFmt w:val="decimal"/>
+      <w:lvlText w:val="%1.%2.%3.%4.%5.%6"/>
+      <w:lvlJc w:val="left"/>
+      <w:pPr>
+        <w:ind w:left="1152" w:hanging="1152"/>
+      </w:pPr>
+    </w:lvl>
+    <w:lvl w:ilvl="6">
+      <w:start w:val="1"/>
+      <w:numFmt w:val="decimal"/>
+      <w:lvlText w:val="%1.%2.%3.%4.%5.%6.%7"/>
+      <w:lvlJc w:val="left"/>
+      <w:pPr>
+        <w:ind w:left="1296" w:hanging="1296"/>
+      </w:pPr>
+    </w:lvl>
+    <w:lvl w:ilvl="7">
+      <w:start w:val="1"/>
+      <w:numFmt w:val="decimal"/>
+      <w:lvlText w:val="%1.%2.%3.%4.%5.%6.%7.%8"/>
+      <w:lvlJc w:val="left"/>
+      <w:pPr>
+        <w:ind w:left="1440" w:hanging="1440"/>
+      </w:pPr>
+    </w:lvl>
+    <w:lvl w:ilvl="8">
+      <w:start w:val="1"/>
+      <w:numFmt w:val="decimal"/>
+      <w:lvlText w:val="%1.%2.%3.%4.%5.%6.%7.%8.%9"/>
+      <w:lvlJc w:val="left"/>
+      <w:pPr>
+        <w:ind w:left="1584" w:hanging="1584"/>
+      </w:pPr>
+    </w:lvl>
+  </w:abstractNum>
+  <w:abstractNum w:abstractNumId="3">
+    <w:lvl w:ilvl="0">
       <w:start w:val="1"/>
       <w:numFmt w:val="bullet"/>
       <w:lvlText w:val=""/>
@@ -1762,10 +2341,10 @@
         <w:ind w:left="720" w:hanging="360"/>
       </w:pPr>
       <w:rPr>
-        <w:rFonts w:ascii="Symbol" w:hAnsi="Symbol" w:hint="default"/>
+        <w:rFonts w:ascii="Symbol" w:hAnsi="Symbol" w:cs="Symbol" w:hint="default"/>
       </w:rPr>
     </w:lvl>
-    <w:lvl w:ilvl="1" w:tplc="04160003">
+    <w:lvl w:ilvl="1">
       <w:start w:val="1"/>
       <w:numFmt w:val="bullet"/>
       <w:lvlText w:val="o"/>
@@ -1775,9 +2354,10 @@
       </w:pPr>
       <w:rPr>
         <w:rFonts w:ascii="Courier New" w:hAnsi="Courier New" w:cs="Courier New" w:hint="default"/>
+        <w:rFonts w:cs="Courier New"/>
       </w:rPr>
     </w:lvl>
-    <w:lvl w:ilvl="2" w:tplc="04160005">
+    <w:lvl w:ilvl="2">
       <w:start w:val="1"/>
       <w:numFmt w:val="bullet"/>
       <w:lvlText w:val=""/>
@@ -1786,10 +2366,10 @@
         <w:ind w:left="2160" w:hanging="360"/>
       </w:pPr>
       <w:rPr>
-        <w:rFonts w:ascii="Wingdings" w:hAnsi="Wingdings" w:hint="default"/>
+        <w:rFonts w:ascii="Wingdings" w:hAnsi="Wingdings" w:cs="Wingdings" w:hint="default"/>
       </w:rPr>
     </w:lvl>
-    <w:lvl w:ilvl="3" w:tplc="04160001">
+    <w:lvl w:ilvl="3">
       <w:start w:val="1"/>
       <w:numFmt w:val="bullet"/>
       <w:lvlText w:val=""/>
@@ -1798,10 +2378,10 @@
         <w:ind w:left="2880" w:hanging="360"/>
       </w:pPr>
       <w:rPr>
-        <w:rFonts w:ascii="Symbol" w:hAnsi="Symbol" w:hint="default"/>
+        <w:rFonts w:ascii="Symbol" w:hAnsi="Symbol" w:cs="Symbol" w:hint="default"/>
       </w:rPr>
     </w:lvl>
-    <w:lvl w:ilvl="4" w:tplc="04160003">
+    <w:lvl w:ilvl="4">
       <w:start w:val="1"/>
       <w:numFmt w:val="bullet"/>
       <w:lvlText w:val="o"/>
@@ -1811,9 +2391,10 @@
       </w:pPr>
       <w:rPr>
         <w:rFonts w:ascii="Courier New" w:hAnsi="Courier New" w:cs="Courier New" w:hint="default"/>
+        <w:rFonts w:cs="Courier New"/>
       </w:rPr>
     </w:lvl>
-    <w:lvl w:ilvl="5" w:tplc="04160005">
+    <w:lvl w:ilvl="5">
       <w:start w:val="1"/>
       <w:numFmt w:val="bullet"/>
       <w:lvlText w:val=""/>
@@ -1822,10 +2403,10 @@
         <w:ind w:left="4320" w:hanging="360"/>
       </w:pPr>
       <w:rPr>
-        <w:rFonts w:ascii="Wingdings" w:hAnsi="Wingdings" w:hint="default"/>
+        <w:rFonts w:ascii="Wingdings" w:hAnsi="Wingdings" w:cs="Wingdings" w:hint="default"/>
       </w:rPr>
     </w:lvl>
-    <w:lvl w:ilvl="6" w:tplc="04160001">
+    <w:lvl w:ilvl="6">
       <w:start w:val="1"/>
       <w:numFmt w:val="bullet"/>
       <w:lvlText w:val=""/>
@@ -1834,10 +2415,10 @@
         <w:ind w:left="5040" w:hanging="360"/>
       </w:pPr>
       <w:rPr>
-        <w:rFonts w:ascii="Symbol" w:hAnsi="Symbol" w:hint="default"/>
+        <w:rFonts w:ascii="Symbol" w:hAnsi="Symbol" w:cs="Symbol" w:hint="default"/>
       </w:rPr>
     </w:lvl>
-    <w:lvl w:ilvl="7" w:tplc="04160003">
+    <w:lvl w:ilvl="7">
       <w:start w:val="1"/>
       <w:numFmt w:val="bullet"/>
       <w:lvlText w:val="o"/>
@@ -1847,9 +2428,10 @@
       </w:pPr>
       <w:rPr>
         <w:rFonts w:ascii="Courier New" w:hAnsi="Courier New" w:cs="Courier New" w:hint="default"/>
+        <w:rFonts w:cs="Courier New"/>
       </w:rPr>
     </w:lvl>
-    <w:lvl w:ilvl="8" w:tplc="04160005">
+    <w:lvl w:ilvl="8">
       <w:start w:val="1"/>
       <w:numFmt w:val="bullet"/>
       <w:lvlText w:val=""/>
@@ -1858,142 +2440,47 @@
         <w:ind w:left="6480" w:hanging="360"/>
       </w:pPr>
       <w:rPr>
-        <w:rFonts w:ascii="Wingdings" w:hAnsi="Wingdings" w:hint="default"/>
+        <w:rFonts w:ascii="Wingdings" w:hAnsi="Wingdings" w:cs="Wingdings" w:hint="default"/>
       </w:rPr>
-    </w:lvl>
-  </w:abstractNum>
-  <w:abstractNum w:abstractNumId="1" w15:restartNumberingAfterBreak="0">
-    <w:nsid w:val="29AD04D8"/>
-    <w:multiLevelType w:val="multilevel"/>
-    <w:tmpl w:val="04160025"/>
-    <w:lvl w:ilvl="0">
-      <w:start w:val="1"/>
-      <w:numFmt w:val="decimal"/>
-      <w:pStyle w:val="Ttulo1"/>
-      <w:lvlText w:val="%1"/>
-      <w:lvlJc w:val="left"/>
-      <w:pPr>
-        <w:ind w:left="432" w:hanging="432"/>
-      </w:pPr>
-    </w:lvl>
-    <w:lvl w:ilvl="1">
-      <w:start w:val="1"/>
-      <w:numFmt w:val="decimal"/>
-      <w:pStyle w:val="Ttulo2"/>
-      <w:lvlText w:val="%1.%2"/>
-      <w:lvlJc w:val="left"/>
-      <w:pPr>
-        <w:ind w:left="576" w:hanging="576"/>
-      </w:pPr>
-    </w:lvl>
-    <w:lvl w:ilvl="2">
-      <w:start w:val="1"/>
-      <w:numFmt w:val="decimal"/>
-      <w:pStyle w:val="Ttulo3"/>
-      <w:lvlText w:val="%1.%2.%3"/>
-      <w:lvlJc w:val="left"/>
-      <w:pPr>
-        <w:ind w:left="720" w:hanging="720"/>
-      </w:pPr>
-    </w:lvl>
-    <w:lvl w:ilvl="3">
-      <w:start w:val="1"/>
-      <w:numFmt w:val="decimal"/>
-      <w:pStyle w:val="Ttulo4"/>
-      <w:lvlText w:val="%1.%2.%3.%4"/>
-      <w:lvlJc w:val="left"/>
-      <w:pPr>
-        <w:ind w:left="864" w:hanging="864"/>
-      </w:pPr>
-    </w:lvl>
-    <w:lvl w:ilvl="4">
-      <w:start w:val="1"/>
-      <w:numFmt w:val="decimal"/>
-      <w:pStyle w:val="Ttulo5"/>
-      <w:lvlText w:val="%1.%2.%3.%4.%5"/>
-      <w:lvlJc w:val="left"/>
-      <w:pPr>
-        <w:ind w:left="1008" w:hanging="1008"/>
-      </w:pPr>
-    </w:lvl>
-    <w:lvl w:ilvl="5">
-      <w:start w:val="1"/>
-      <w:numFmt w:val="decimal"/>
-      <w:pStyle w:val="Ttulo6"/>
-      <w:lvlText w:val="%1.%2.%3.%4.%5.%6"/>
-      <w:lvlJc w:val="left"/>
-      <w:pPr>
-        <w:ind w:left="1152" w:hanging="1152"/>
-      </w:pPr>
-    </w:lvl>
-    <w:lvl w:ilvl="6">
-      <w:start w:val="1"/>
-      <w:numFmt w:val="decimal"/>
-      <w:pStyle w:val="Ttulo7"/>
-      <w:lvlText w:val="%1.%2.%3.%4.%5.%6.%7"/>
-      <w:lvlJc w:val="left"/>
-      <w:pPr>
-        <w:ind w:left="1296" w:hanging="1296"/>
-      </w:pPr>
-    </w:lvl>
-    <w:lvl w:ilvl="7">
-      <w:start w:val="1"/>
-      <w:numFmt w:val="decimal"/>
-      <w:pStyle w:val="Ttulo8"/>
-      <w:lvlText w:val="%1.%2.%3.%4.%5.%6.%7.%8"/>
-      <w:lvlJc w:val="left"/>
-      <w:pPr>
-        <w:ind w:left="1440" w:hanging="1440"/>
-      </w:pPr>
-    </w:lvl>
-    <w:lvl w:ilvl="8">
-      <w:start w:val="1"/>
-      <w:numFmt w:val="decimal"/>
-      <w:pStyle w:val="Ttulo9"/>
-      <w:lvlText w:val="%1.%2.%3.%4.%5.%6.%7.%8.%9"/>
-      <w:lvlJc w:val="left"/>
-      <w:pPr>
-        <w:ind w:left="1584" w:hanging="1584"/>
-      </w:pPr>
     </w:lvl>
   </w:abstractNum>
   <w:num w:numId="1">
     <w:abstractNumId w:val="1"/>
   </w:num>
   <w:num w:numId="2">
-    <w:abstractNumId w:val="0"/>
+    <w:abstractNumId w:val="2"/>
+  </w:num>
+  <w:num w:numId="3">
+    <w:abstractNumId w:val="3"/>
   </w:num>
 </w:numbering>
 </file>
 
 <file path=word/styles.xml><?xml version="1.0" encoding="utf-8"?>
-<w:styles xmlns:mc="http://schemas.openxmlformats.org/markup-compatibility/2006" xmlns:r="http://schemas.openxmlformats.org/officeDocument/2006/relationships" xmlns:w="http://schemas.openxmlformats.org/wordprocessingml/2006/main" xmlns:w14="http://schemas.microsoft.com/office/word/2010/wordml" xmlns:w15="http://schemas.microsoft.com/office/word/2012/wordml" xmlns:w16se="http://schemas.microsoft.com/office/word/2015/wordml/symex" mc:Ignorable="w14 w15 w16se">
+<w:styles xmlns:w="http://schemas.openxmlformats.org/wordprocessingml/2006/main" xmlns:w14="http://schemas.microsoft.com/office/word/2010/wordml" xmlns:mc="http://schemas.openxmlformats.org/markup-compatibility/2006" mc:Ignorable="w14">
   <w:docDefaults>
     <w:rPrDefault>
       <w:rPr>
-        <w:rFonts w:asciiTheme="minorHAnsi" w:eastAsiaTheme="minorHAnsi" w:hAnsiTheme="minorHAnsi" w:cstheme="minorBidi"/>
-        <w:sz w:val="22"/>
+        <w:rFonts w:ascii="Calibri" w:hAnsi="Calibri" w:eastAsia="Calibri" w:cs="" w:asciiTheme="minorHAnsi" w:cstheme="minorBidi" w:eastAsiaTheme="minorHAnsi" w:hAnsiTheme="minorHAnsi"/>
         <w:szCs w:val="22"/>
         <w:lang w:val="pt-BR" w:eastAsia="en-US" w:bidi="ar-SA"/>
       </w:rPr>
     </w:rPrDefault>
     <w:pPrDefault>
-      <w:pPr>
-        <w:spacing w:after="160" w:line="259" w:lineRule="auto"/>
-      </w:pPr>
+      <w:pPr/>
     </w:pPrDefault>
   </w:docDefaults>
   <w:latentStyles w:defLockedState="0" w:defUIPriority="99" w:defSemiHidden="0" w:defUnhideWhenUsed="0" w:defQFormat="0" w:count="371">
     <w:lsdException w:name="Normal" w:uiPriority="0" w:qFormat="1"/>
     <w:lsdException w:name="heading 1" w:uiPriority="9" w:qFormat="1"/>
-    <w:lsdException w:name="heading 2" w:semiHidden="1" w:uiPriority="9" w:unhideWhenUsed="1" w:qFormat="1"/>
-    <w:lsdException w:name="heading 3" w:semiHidden="1" w:uiPriority="9" w:unhideWhenUsed="1" w:qFormat="1"/>
-    <w:lsdException w:name="heading 4" w:semiHidden="1" w:uiPriority="9" w:unhideWhenUsed="1" w:qFormat="1"/>
-    <w:lsdException w:name="heading 5" w:semiHidden="1" w:uiPriority="9" w:unhideWhenUsed="1" w:qFormat="1"/>
-    <w:lsdException w:name="heading 6" w:semiHidden="1" w:uiPriority="9" w:unhideWhenUsed="1" w:qFormat="1"/>
-    <w:lsdException w:name="heading 7" w:semiHidden="1" w:uiPriority="9" w:unhideWhenUsed="1" w:qFormat="1"/>
-    <w:lsdException w:name="heading 8" w:semiHidden="1" w:uiPriority="9" w:unhideWhenUsed="1" w:qFormat="1"/>
-    <w:lsdException w:name="heading 9" w:semiHidden="1" w:uiPriority="9" w:unhideWhenUsed="1" w:qFormat="1"/>
+    <w:lsdException w:name="heading 2" w:uiPriority="9" w:semiHidden="1" w:unhideWhenUsed="1" w:qFormat="1"/>
+    <w:lsdException w:name="heading 3" w:uiPriority="9" w:semiHidden="1" w:unhideWhenUsed="1" w:qFormat="1"/>
+    <w:lsdException w:name="heading 4" w:uiPriority="9" w:semiHidden="1" w:unhideWhenUsed="1" w:qFormat="1"/>
+    <w:lsdException w:name="heading 5" w:uiPriority="9" w:semiHidden="1" w:unhideWhenUsed="1" w:qFormat="1"/>
+    <w:lsdException w:name="heading 6" w:uiPriority="9" w:semiHidden="1" w:unhideWhenUsed="1" w:qFormat="1"/>
+    <w:lsdException w:name="heading 7" w:uiPriority="9" w:semiHidden="1" w:unhideWhenUsed="1" w:qFormat="1"/>
+    <w:lsdException w:name="heading 8" w:uiPriority="9" w:semiHidden="1" w:unhideWhenUsed="1" w:qFormat="1"/>
+    <w:lsdException w:name="heading 9" w:uiPriority="9" w:semiHidden="1" w:unhideWhenUsed="1" w:qFormat="1"/>
     <w:lsdException w:name="index 1" w:semiHidden="1" w:unhideWhenUsed="1"/>
     <w:lsdException w:name="index 2" w:semiHidden="1" w:unhideWhenUsed="1"/>
     <w:lsdException w:name="index 3" w:semiHidden="1" w:unhideWhenUsed="1"/>
@@ -2003,22 +2490,22 @@
     <w:lsdException w:name="index 7" w:semiHidden="1" w:unhideWhenUsed="1"/>
     <w:lsdException w:name="index 8" w:semiHidden="1" w:unhideWhenUsed="1"/>
     <w:lsdException w:name="index 9" w:semiHidden="1" w:unhideWhenUsed="1"/>
-    <w:lsdException w:name="toc 1" w:semiHidden="1" w:uiPriority="39" w:unhideWhenUsed="1"/>
-    <w:lsdException w:name="toc 2" w:semiHidden="1" w:uiPriority="39" w:unhideWhenUsed="1"/>
-    <w:lsdException w:name="toc 3" w:semiHidden="1" w:uiPriority="39" w:unhideWhenUsed="1"/>
-    <w:lsdException w:name="toc 4" w:semiHidden="1" w:uiPriority="39" w:unhideWhenUsed="1"/>
-    <w:lsdException w:name="toc 5" w:semiHidden="1" w:uiPriority="39" w:unhideWhenUsed="1"/>
-    <w:lsdException w:name="toc 6" w:semiHidden="1" w:uiPriority="39" w:unhideWhenUsed="1"/>
-    <w:lsdException w:name="toc 7" w:semiHidden="1" w:uiPriority="39" w:unhideWhenUsed="1"/>
-    <w:lsdException w:name="toc 8" w:semiHidden="1" w:uiPriority="39" w:unhideWhenUsed="1"/>
-    <w:lsdException w:name="toc 9" w:semiHidden="1" w:uiPriority="39" w:unhideWhenUsed="1"/>
+    <w:lsdException w:name="toc 1" w:uiPriority="39" w:semiHidden="1" w:unhideWhenUsed="1"/>
+    <w:lsdException w:name="toc 2" w:uiPriority="39" w:semiHidden="1" w:unhideWhenUsed="1"/>
+    <w:lsdException w:name="toc 3" w:uiPriority="39" w:semiHidden="1" w:unhideWhenUsed="1"/>
+    <w:lsdException w:name="toc 4" w:uiPriority="39" w:semiHidden="1" w:unhideWhenUsed="1"/>
+    <w:lsdException w:name="toc 5" w:uiPriority="39" w:semiHidden="1" w:unhideWhenUsed="1"/>
+    <w:lsdException w:name="toc 6" w:uiPriority="39" w:semiHidden="1" w:unhideWhenUsed="1"/>
+    <w:lsdException w:name="toc 7" w:uiPriority="39" w:semiHidden="1" w:unhideWhenUsed="1"/>
+    <w:lsdException w:name="toc 8" w:uiPriority="39" w:semiHidden="1" w:unhideWhenUsed="1"/>
+    <w:lsdException w:name="toc 9" w:uiPriority="39" w:semiHidden="1" w:unhideWhenUsed="1"/>
     <w:lsdException w:name="Normal Indent" w:semiHidden="1" w:unhideWhenUsed="1"/>
     <w:lsdException w:name="footnote text" w:semiHidden="1" w:unhideWhenUsed="1"/>
     <w:lsdException w:name="annotation text" w:semiHidden="1" w:unhideWhenUsed="1"/>
     <w:lsdException w:name="header" w:semiHidden="1" w:unhideWhenUsed="1"/>
     <w:lsdException w:name="footer" w:semiHidden="1" w:unhideWhenUsed="1"/>
     <w:lsdException w:name="index heading" w:semiHidden="1" w:unhideWhenUsed="1"/>
-    <w:lsdException w:name="caption" w:semiHidden="1" w:uiPriority="35" w:unhideWhenUsed="1" w:qFormat="1"/>
+    <w:lsdException w:name="caption" w:uiPriority="35" w:semiHidden="1" w:unhideWhenUsed="1" w:qFormat="1"/>
     <w:lsdException w:name="table of figures" w:semiHidden="1" w:unhideWhenUsed="1"/>
     <w:lsdException w:name="envelope address" w:semiHidden="1" w:unhideWhenUsed="1"/>
     <w:lsdException w:name="envelope return" w:semiHidden="1" w:unhideWhenUsed="1"/>
@@ -2049,7 +2536,7 @@
     <w:lsdException w:name="Title" w:uiPriority="0" w:qFormat="1"/>
     <w:lsdException w:name="Closing" w:semiHidden="1" w:unhideWhenUsed="1"/>
     <w:lsdException w:name="Signature" w:semiHidden="1" w:unhideWhenUsed="1"/>
-    <w:lsdException w:name="Default Paragraph Font" w:semiHidden="1" w:uiPriority="1" w:unhideWhenUsed="1"/>
+    <w:lsdException w:name="Default Paragraph Font" w:uiPriority="1" w:semiHidden="1" w:unhideWhenUsed="1"/>
     <w:lsdException w:name="Body Text" w:semiHidden="1" w:unhideWhenUsed="1"/>
     <w:lsdException w:name="Body Text Indent" w:semiHidden="1" w:unhideWhenUsed="1"/>
     <w:lsdException w:name="List Continue" w:semiHidden="1" w:unhideWhenUsed="1"/>
@@ -2060,7 +2547,7 @@
     <w:lsdException w:name="Message Header" w:semiHidden="1" w:unhideWhenUsed="1"/>
     <w:lsdException w:name="Subtitle" w:uiPriority="0" w:qFormat="1"/>
     <w:lsdException w:name="Salutation" w:semiHidden="1" w:unhideWhenUsed="1"/>
-    <w:lsdException w:name="Date" w:semiHidden="1" w:uiPriority="0" w:unhideWhenUsed="1" w:qFormat="1"/>
+    <w:lsdException w:name="Date" w:uiPriority="0" w:semiHidden="1" w:unhideWhenUsed="1" w:qFormat="1"/>
     <w:lsdException w:name="Body Text First Indent" w:semiHidden="1" w:unhideWhenUsed="1"/>
     <w:lsdException w:name="Body Text First Indent 2" w:semiHidden="1" w:unhideWhenUsed="1"/>
     <w:lsdException w:name="Note Heading" w:semiHidden="1" w:unhideWhenUsed="1"/>
@@ -2249,8 +2736,8 @@
     <w:lsdException w:name="Subtle Reference" w:uiPriority="31" w:qFormat="1"/>
     <w:lsdException w:name="Intense Reference" w:uiPriority="32" w:qFormat="1"/>
     <w:lsdException w:name="Book Title" w:uiPriority="33" w:qFormat="1"/>
-    <w:lsdException w:name="Bibliography" w:semiHidden="1" w:uiPriority="37" w:unhideWhenUsed="1"/>
-    <w:lsdException w:name="TOC Heading" w:semiHidden="1" w:uiPriority="39" w:unhideWhenUsed="1" w:qFormat="1"/>
+    <w:lsdException w:name="Bibliography" w:uiPriority="37" w:semiHidden="1" w:unhideWhenUsed="1"/>
+    <w:lsdException w:name="TOC Heading" w:uiPriority="39" w:semiHidden="1" w:unhideWhenUsed="1" w:qFormat="1"/>
     <w:lsdException w:name="Plain Table 1" w:uiPriority="41"/>
     <w:lsdException w:name="Plain Table 2" w:uiPriority="42"/>
     <w:lsdException w:name="Plain Table 3" w:uiPriority="43"/>
@@ -2356,225 +2843,232 @@
     <w:lsdException w:name="List Table 6 Colorful Accent 6" w:uiPriority="51"/>
     <w:lsdException w:name="List Table 7 Colorful Accent 6" w:uiPriority="52"/>
   </w:latentStyles>
-  <w:style w:type="paragraph" w:default="1" w:styleId="Normal">
+  <w:style w:type="paragraph" w:styleId="Normal" w:default="1">
     <w:name w:val="Normal"/>
     <w:qFormat/>
-    <w:rsid w:val="007F4269"/>
+    <w:rsid w:val="007f4269"/>
     <w:pPr>
-      <w:spacing w:beforeAutospacing="1" w:afterAutospacing="1"/>
+      <w:widowControl/>
+      <w:bidi w:val="0"/>
+      <w:spacing w:lineRule="auto" w:line="259" w:beforeAutospacing="1" w:afterAutospacing="1"/>
       <w:jc w:val="both"/>
     </w:pPr>
     <w:rPr>
-      <w:rFonts w:ascii="Arial" w:hAnsi="Arial"/>
+      <w:rFonts w:ascii="Arial" w:hAnsi="Arial" w:eastAsia="Calibri" w:cs="" w:cstheme="minorBidi" w:eastAsiaTheme="minorHAnsi"/>
+      <w:color w:val="auto"/>
+      <w:kern w:val="0"/>
       <w:sz w:val="20"/>
+      <w:szCs w:val="22"/>
+      <w:lang w:val="pt-BR" w:eastAsia="en-US" w:bidi="ar-SA"/>
     </w:rPr>
   </w:style>
   <w:style w:type="paragraph" w:styleId="Ttulo1">
-    <w:name w:val="heading 1"/>
+    <w:name w:val="Heading 1"/>
     <w:basedOn w:val="Normal"/>
     <w:next w:val="Normal"/>
     <w:link w:val="Ttulo1Char"/>
     <w:uiPriority w:val="9"/>
     <w:qFormat/>
-    <w:rsid w:val="003856E6"/>
+    <w:rsid w:val="003856e6"/>
     <w:pPr>
-      <w:keepNext/>
+      <w:keepNext w:val="true"/>
       <w:keepLines/>
       <w:numPr>
+        <w:ilvl w:val="0"/>
         <w:numId w:val="1"/>
       </w:numPr>
-      <w:spacing w:before="240"/>
+      <w:spacing w:before="240" w:after="280"/>
       <w:ind w:left="431" w:hanging="431"/>
       <w:outlineLvl w:val="0"/>
     </w:pPr>
     <w:rPr>
-      <w:rFonts w:eastAsiaTheme="majorEastAsia" w:cstheme="majorBidi"/>
+      <w:rFonts w:eastAsia="" w:cs="" w:cstheme="majorBidi" w:eastAsiaTheme="majorEastAsia"/>
       <w:b/>
       <w:caps/>
       <w:szCs w:val="32"/>
     </w:rPr>
   </w:style>
   <w:style w:type="paragraph" w:styleId="Ttulo2">
-    <w:name w:val="heading 2"/>
+    <w:name w:val="Heading 2"/>
     <w:basedOn w:val="Normal"/>
     <w:next w:val="Normal"/>
     <w:link w:val="Ttulo2Char"/>
     <w:uiPriority w:val="9"/>
     <w:unhideWhenUsed/>
     <w:qFormat/>
-    <w:rsid w:val="00A306AE"/>
+    <w:rsid w:val="00a306ae"/>
     <w:pPr>
-      <w:keepNext/>
+      <w:keepNext w:val="true"/>
       <w:keepLines/>
       <w:numPr>
         <w:ilvl w:val="1"/>
         <w:numId w:val="1"/>
       </w:numPr>
-      <w:spacing w:before="40"/>
+      <w:spacing w:before="40" w:after="280"/>
       <w:ind w:left="578" w:hanging="578"/>
       <w:outlineLvl w:val="1"/>
     </w:pPr>
     <w:rPr>
-      <w:rFonts w:eastAsiaTheme="majorEastAsia" w:cstheme="majorBidi"/>
+      <w:rFonts w:eastAsia="" w:cs="" w:cstheme="majorBidi" w:eastAsiaTheme="majorEastAsia"/>
       <w:b/>
       <w:szCs w:val="26"/>
     </w:rPr>
   </w:style>
   <w:style w:type="paragraph" w:styleId="Ttulo3">
-    <w:name w:val="heading 3"/>
+    <w:name w:val="Heading 3"/>
     <w:basedOn w:val="Normal"/>
     <w:next w:val="Normal"/>
     <w:link w:val="Ttulo3Char"/>
     <w:uiPriority w:val="9"/>
     <w:unhideWhenUsed/>
     <w:qFormat/>
-    <w:rsid w:val="00A306AE"/>
+    <w:rsid w:val="00a306ae"/>
     <w:pPr>
-      <w:keepNext/>
+      <w:keepNext w:val="true"/>
       <w:keepLines/>
       <w:numPr>
         <w:ilvl w:val="2"/>
         <w:numId w:val="1"/>
       </w:numPr>
-      <w:spacing w:before="40"/>
+      <w:spacing w:before="40" w:after="280"/>
       <w:outlineLvl w:val="2"/>
     </w:pPr>
     <w:rPr>
-      <w:rFonts w:eastAsiaTheme="majorEastAsia" w:cstheme="majorBidi"/>
+      <w:rFonts w:eastAsia="" w:cs="" w:cstheme="majorBidi" w:eastAsiaTheme="majorEastAsia"/>
       <w:b/>
       <w:szCs w:val="24"/>
     </w:rPr>
   </w:style>
   <w:style w:type="paragraph" w:styleId="Ttulo4">
-    <w:name w:val="heading 4"/>
+    <w:name w:val="Heading 4"/>
     <w:basedOn w:val="Normal"/>
     <w:next w:val="Normal"/>
     <w:link w:val="Ttulo4Char"/>
     <w:uiPriority w:val="9"/>
     <w:unhideWhenUsed/>
     <w:qFormat/>
-    <w:rsid w:val="005179D6"/>
+    <w:rsid w:val="005179d6"/>
     <w:pPr>
-      <w:keepNext/>
+      <w:keepNext w:val="true"/>
       <w:keepLines/>
       <w:numPr>
         <w:ilvl w:val="3"/>
         <w:numId w:val="1"/>
       </w:numPr>
-      <w:spacing w:before="40"/>
+      <w:spacing w:before="40" w:after="280"/>
       <w:ind w:left="862" w:hanging="862"/>
       <w:outlineLvl w:val="3"/>
     </w:pPr>
     <w:rPr>
-      <w:rFonts w:eastAsiaTheme="majorEastAsia" w:cstheme="majorBidi"/>
+      <w:rFonts w:eastAsia="" w:cs="" w:cstheme="majorBidi" w:eastAsiaTheme="majorEastAsia"/>
       <w:b/>
       <w:iCs/>
     </w:rPr>
   </w:style>
   <w:style w:type="paragraph" w:styleId="Ttulo5">
-    <w:name w:val="heading 5"/>
+    <w:name w:val="Heading 5"/>
     <w:basedOn w:val="Normal"/>
     <w:next w:val="Normal"/>
     <w:link w:val="Ttulo5Char"/>
     <w:uiPriority w:val="9"/>
     <w:unhideWhenUsed/>
     <w:qFormat/>
-    <w:rsid w:val="005179D6"/>
+    <w:rsid w:val="005179d6"/>
     <w:pPr>
-      <w:keepNext/>
+      <w:keepNext w:val="true"/>
       <w:keepLines/>
       <w:numPr>
         <w:ilvl w:val="4"/>
         <w:numId w:val="1"/>
       </w:numPr>
-      <w:spacing w:before="40"/>
+      <w:spacing w:before="40" w:after="280"/>
       <w:ind w:left="1009" w:hanging="1009"/>
       <w:outlineLvl w:val="4"/>
     </w:pPr>
     <w:rPr>
-      <w:rFonts w:eastAsiaTheme="majorEastAsia" w:cstheme="majorBidi"/>
+      <w:rFonts w:eastAsia="" w:cs="" w:cstheme="majorBidi" w:eastAsiaTheme="majorEastAsia"/>
       <w:b/>
     </w:rPr>
   </w:style>
   <w:style w:type="paragraph" w:styleId="Ttulo6">
-    <w:name w:val="heading 6"/>
+    <w:name w:val="Heading 6"/>
     <w:basedOn w:val="Normal"/>
     <w:next w:val="Normal"/>
     <w:link w:val="Ttulo6Char"/>
     <w:uiPriority w:val="9"/>
     <w:unhideWhenUsed/>
     <w:qFormat/>
-    <w:rsid w:val="005179D6"/>
+    <w:rsid w:val="005179d6"/>
     <w:pPr>
-      <w:keepNext/>
+      <w:keepNext w:val="true"/>
       <w:keepLines/>
       <w:numPr>
         <w:ilvl w:val="5"/>
         <w:numId w:val="1"/>
       </w:numPr>
-      <w:spacing w:before="40"/>
+      <w:spacing w:before="40" w:after="280"/>
       <w:ind w:left="1151" w:hanging="1151"/>
       <w:outlineLvl w:val="5"/>
     </w:pPr>
     <w:rPr>
-      <w:rFonts w:eastAsiaTheme="majorEastAsia" w:cstheme="majorBidi"/>
+      <w:rFonts w:eastAsia="" w:cs="" w:cstheme="majorBidi" w:eastAsiaTheme="majorEastAsia"/>
       <w:b/>
     </w:rPr>
   </w:style>
   <w:style w:type="paragraph" w:styleId="Ttulo7">
-    <w:name w:val="heading 7"/>
+    <w:name w:val="Heading 7"/>
     <w:basedOn w:val="Normal"/>
     <w:next w:val="Normal"/>
     <w:link w:val="Ttulo7Char"/>
     <w:uiPriority w:val="9"/>
     <w:unhideWhenUsed/>
     <w:qFormat/>
-    <w:rsid w:val="005179D6"/>
+    <w:rsid w:val="005179d6"/>
     <w:pPr>
-      <w:keepNext/>
+      <w:keepNext w:val="true"/>
       <w:keepLines/>
       <w:numPr>
         <w:ilvl w:val="6"/>
         <w:numId w:val="1"/>
       </w:numPr>
-      <w:spacing w:before="40"/>
+      <w:spacing w:before="40" w:after="280"/>
       <w:ind w:left="1298" w:hanging="1298"/>
       <w:outlineLvl w:val="6"/>
     </w:pPr>
     <w:rPr>
-      <w:rFonts w:eastAsiaTheme="majorEastAsia" w:cstheme="majorBidi"/>
+      <w:rFonts w:eastAsia="" w:cs="" w:cstheme="majorBidi" w:eastAsiaTheme="majorEastAsia"/>
       <w:b/>
       <w:iCs/>
     </w:rPr>
   </w:style>
   <w:style w:type="paragraph" w:styleId="Ttulo8">
-    <w:name w:val="heading 8"/>
+    <w:name w:val="Heading 8"/>
     <w:basedOn w:val="Normal"/>
     <w:next w:val="Normal"/>
     <w:link w:val="Ttulo8Char"/>
     <w:uiPriority w:val="9"/>
     <w:unhideWhenUsed/>
     <w:qFormat/>
-    <w:rsid w:val="005179D6"/>
+    <w:rsid w:val="005179d6"/>
     <w:pPr>
-      <w:keepNext/>
+      <w:keepNext w:val="true"/>
       <w:keepLines/>
       <w:numPr>
         <w:ilvl w:val="7"/>
         <w:numId w:val="1"/>
       </w:numPr>
-      <w:spacing w:before="40"/>
+      <w:spacing w:before="40" w:after="280"/>
       <w:outlineLvl w:val="7"/>
     </w:pPr>
     <w:rPr>
-      <w:rFonts w:eastAsiaTheme="majorEastAsia" w:cstheme="majorBidi"/>
+      <w:rFonts w:eastAsia="" w:cs="" w:cstheme="majorBidi" w:eastAsiaTheme="majorEastAsia"/>
       <w:b/>
-      <w:color w:val="272727" w:themeColor="text1" w:themeTint="D8"/>
+      <w:color w:val="272727" w:themeColor="text1" w:themeTint="d8"/>
       <w:szCs w:val="21"/>
     </w:rPr>
   </w:style>
   <w:style w:type="paragraph" w:styleId="Ttulo9">
-    <w:name w:val="heading 9"/>
+    <w:name w:val="Heading 9"/>
     <w:basedOn w:val="Normal"/>
     <w:next w:val="Normal"/>
     <w:link w:val="Ttulo9Char"/>
@@ -2582,9 +3076,9 @@
     <w:semiHidden/>
     <w:unhideWhenUsed/>
     <w:qFormat/>
-    <w:rsid w:val="004F714F"/>
+    <w:rsid w:val="004f714f"/>
     <w:pPr>
-      <w:keepNext/>
+      <w:keepNext w:val="true"/>
       <w:keepLines/>
       <w:numPr>
         <w:ilvl w:val="8"/>
@@ -2594,19 +3088,528 @@
       <w:outlineLvl w:val="8"/>
     </w:pPr>
     <w:rPr>
-      <w:rFonts w:eastAsiaTheme="majorEastAsia" w:cstheme="majorBidi"/>
+      <w:rFonts w:eastAsia="" w:cs="" w:cstheme="majorBidi" w:eastAsiaTheme="majorEastAsia"/>
       <w:i/>
       <w:iCs/>
-      <w:color w:val="272727" w:themeColor="text1" w:themeTint="D8"/>
+      <w:color w:val="272727" w:themeColor="text1" w:themeTint="d8"/>
       <w:sz w:val="21"/>
       <w:szCs w:val="21"/>
     </w:rPr>
   </w:style>
-  <w:style w:type="character" w:default="1" w:styleId="Fontepargpadro">
+  <w:style w:type="character" w:styleId="DefaultParagraphFont" w:default="1">
     <w:name w:val="Default Paragraph Font"/>
     <w:uiPriority w:val="1"/>
     <w:semiHidden/>
     <w:unhideWhenUsed/>
+    <w:qFormat/>
+    <w:rPr/>
+  </w:style>
+  <w:style w:type="character" w:styleId="Ttulo1Char" w:customStyle="1">
+    <w:name w:val="Título 1 Char"/>
+    <w:basedOn w:val="DefaultParagraphFont"/>
+    <w:link w:val="Ttulo1"/>
+    <w:uiPriority w:val="9"/>
+    <w:qFormat/>
+    <w:rsid w:val="003856e6"/>
+    <w:rPr>
+      <w:rFonts w:ascii="Arial" w:hAnsi="Arial" w:eastAsia="" w:cs="" w:cstheme="majorBidi" w:eastAsiaTheme="majorEastAsia"/>
+      <w:b/>
+      <w:caps/>
+      <w:sz w:val="20"/>
+      <w:szCs w:val="32"/>
+    </w:rPr>
+  </w:style>
+  <w:style w:type="character" w:styleId="Ttulo2Char" w:customStyle="1">
+    <w:name w:val="Título 2 Char"/>
+    <w:basedOn w:val="DefaultParagraphFont"/>
+    <w:link w:val="Ttulo2"/>
+    <w:uiPriority w:val="9"/>
+    <w:qFormat/>
+    <w:rsid w:val="00a306ae"/>
+    <w:rPr>
+      <w:rFonts w:ascii="Arial" w:hAnsi="Arial" w:eastAsia="" w:cs="" w:cstheme="majorBidi" w:eastAsiaTheme="majorEastAsia"/>
+      <w:b/>
+      <w:sz w:val="20"/>
+      <w:szCs w:val="26"/>
+    </w:rPr>
+  </w:style>
+  <w:style w:type="character" w:styleId="Ttulo3Char" w:customStyle="1">
+    <w:name w:val="Título 3 Char"/>
+    <w:basedOn w:val="DefaultParagraphFont"/>
+    <w:link w:val="Ttulo3"/>
+    <w:uiPriority w:val="9"/>
+    <w:qFormat/>
+    <w:rsid w:val="00a306ae"/>
+    <w:rPr>
+      <w:rFonts w:ascii="Arial" w:hAnsi="Arial" w:eastAsia="" w:cs="" w:cstheme="majorBidi" w:eastAsiaTheme="majorEastAsia"/>
+      <w:b/>
+      <w:sz w:val="20"/>
+      <w:szCs w:val="24"/>
+    </w:rPr>
+  </w:style>
+  <w:style w:type="character" w:styleId="Ttulo4Char" w:customStyle="1">
+    <w:name w:val="Título 4 Char"/>
+    <w:basedOn w:val="DefaultParagraphFont"/>
+    <w:link w:val="Ttulo4"/>
+    <w:uiPriority w:val="9"/>
+    <w:qFormat/>
+    <w:rsid w:val="005179d6"/>
+    <w:rPr>
+      <w:rFonts w:ascii="Arial" w:hAnsi="Arial" w:eastAsia="" w:cs="" w:cstheme="majorBidi" w:eastAsiaTheme="majorEastAsia"/>
+      <w:b/>
+      <w:iCs/>
+      <w:sz w:val="20"/>
+    </w:rPr>
+  </w:style>
+  <w:style w:type="character" w:styleId="Ttulo5Char" w:customStyle="1">
+    <w:name w:val="Título 5 Char"/>
+    <w:basedOn w:val="DefaultParagraphFont"/>
+    <w:link w:val="Ttulo5"/>
+    <w:uiPriority w:val="9"/>
+    <w:qFormat/>
+    <w:rsid w:val="005179d6"/>
+    <w:rPr>
+      <w:rFonts w:ascii="Arial" w:hAnsi="Arial" w:eastAsia="" w:cs="" w:cstheme="majorBidi" w:eastAsiaTheme="majorEastAsia"/>
+      <w:b/>
+      <w:sz w:val="20"/>
+    </w:rPr>
+  </w:style>
+  <w:style w:type="character" w:styleId="Ttulo6Char" w:customStyle="1">
+    <w:name w:val="Título 6 Char"/>
+    <w:basedOn w:val="DefaultParagraphFont"/>
+    <w:link w:val="Ttulo6"/>
+    <w:uiPriority w:val="9"/>
+    <w:qFormat/>
+    <w:rsid w:val="005179d6"/>
+    <w:rPr>
+      <w:rFonts w:ascii="Arial" w:hAnsi="Arial" w:eastAsia="" w:cs="" w:cstheme="majorBidi" w:eastAsiaTheme="majorEastAsia"/>
+      <w:b/>
+      <w:sz w:val="20"/>
+    </w:rPr>
+  </w:style>
+  <w:style w:type="character" w:styleId="Ttulo7Char" w:customStyle="1">
+    <w:name w:val="Título 7 Char"/>
+    <w:basedOn w:val="DefaultParagraphFont"/>
+    <w:link w:val="Ttulo7"/>
+    <w:uiPriority w:val="9"/>
+    <w:qFormat/>
+    <w:rsid w:val="005179d6"/>
+    <w:rPr>
+      <w:rFonts w:ascii="Arial" w:hAnsi="Arial" w:eastAsia="" w:cs="" w:cstheme="majorBidi" w:eastAsiaTheme="majorEastAsia"/>
+      <w:b/>
+      <w:iCs/>
+      <w:sz w:val="20"/>
+    </w:rPr>
+  </w:style>
+  <w:style w:type="character" w:styleId="Ttulo8Char" w:customStyle="1">
+    <w:name w:val="Título 8 Char"/>
+    <w:basedOn w:val="DefaultParagraphFont"/>
+    <w:link w:val="Ttulo8"/>
+    <w:uiPriority w:val="9"/>
+    <w:qFormat/>
+    <w:rsid w:val="005179d6"/>
+    <w:rPr>
+      <w:rFonts w:ascii="Arial" w:hAnsi="Arial" w:eastAsia="" w:cs="" w:cstheme="majorBidi" w:eastAsiaTheme="majorEastAsia"/>
+      <w:b/>
+      <w:color w:val="272727" w:themeColor="text1" w:themeTint="d8"/>
+      <w:sz w:val="20"/>
+      <w:szCs w:val="21"/>
+    </w:rPr>
+  </w:style>
+  <w:style w:type="character" w:styleId="Ttulo9Char" w:customStyle="1">
+    <w:name w:val="Título 9 Char"/>
+    <w:basedOn w:val="DefaultParagraphFont"/>
+    <w:link w:val="Ttulo9"/>
+    <w:uiPriority w:val="9"/>
+    <w:semiHidden/>
+    <w:qFormat/>
+    <w:rsid w:val="004f714f"/>
+    <w:rPr>
+      <w:rFonts w:ascii="Arial" w:hAnsi="Arial" w:eastAsia="" w:cs="" w:cstheme="majorBidi" w:eastAsiaTheme="majorEastAsia"/>
+      <w:i/>
+      <w:iCs/>
+      <w:color w:val="272727" w:themeColor="text1" w:themeTint="d8"/>
+      <w:sz w:val="21"/>
+      <w:szCs w:val="21"/>
+    </w:rPr>
+  </w:style>
+  <w:style w:type="character" w:styleId="LinkdaInternet">
+    <w:name w:val="Link da Internet"/>
+    <w:basedOn w:val="DefaultParagraphFont"/>
+    <w:uiPriority w:val="99"/>
+    <w:unhideWhenUsed/>
+    <w:rsid w:val="00ba3afa"/>
+    <w:rPr>
+      <w:color w:val="0563C1" w:themeColor="hyperlink"/>
+      <w:u w:val="single"/>
+    </w:rPr>
+  </w:style>
+  <w:style w:type="character" w:styleId="CabealhoChar" w:customStyle="1">
+    <w:name w:val="Cabeçalho Char"/>
+    <w:basedOn w:val="DefaultParagraphFont"/>
+    <w:link w:val="Cabealho"/>
+    <w:uiPriority w:val="99"/>
+    <w:qFormat/>
+    <w:rsid w:val="004e6bd2"/>
+    <w:rPr>
+      <w:rFonts w:ascii="Arial" w:hAnsi="Arial"/>
+      <w:sz w:val="20"/>
+    </w:rPr>
+  </w:style>
+  <w:style w:type="character" w:styleId="RodapChar" w:customStyle="1">
+    <w:name w:val="Rodapé Char"/>
+    <w:basedOn w:val="DefaultParagraphFont"/>
+    <w:link w:val="Rodap"/>
+    <w:uiPriority w:val="99"/>
+    <w:qFormat/>
+    <w:rsid w:val="004e6bd2"/>
+    <w:rPr>
+      <w:rFonts w:ascii="Arial" w:hAnsi="Arial"/>
+      <w:sz w:val="20"/>
+    </w:rPr>
+  </w:style>
+  <w:style w:type="character" w:styleId="TtuloChar" w:customStyle="1">
+    <w:name w:val="Título Char"/>
+    <w:basedOn w:val="DefaultParagraphFont"/>
+    <w:link w:val="Ttulo"/>
+    <w:qFormat/>
+    <w:rsid w:val="00be194b"/>
+    <w:rPr>
+      <w:rFonts w:ascii="Arial" w:hAnsi="Arial" w:eastAsia="" w:cs="" w:cstheme="majorBidi" w:eastAsiaTheme="majorEastAsia"/>
+      <w:b/>
+      <w:spacing w:val="-10"/>
+      <w:kern w:val="2"/>
+      <w:sz w:val="36"/>
+      <w:szCs w:val="56"/>
+    </w:rPr>
+  </w:style>
+  <w:style w:type="character" w:styleId="SubttuloChar" w:customStyle="1">
+    <w:name w:val="Subtítulo Char"/>
+    <w:basedOn w:val="DefaultParagraphFont"/>
+    <w:link w:val="Subttulo"/>
+    <w:qFormat/>
+    <w:rsid w:val="00be194b"/>
+    <w:rPr>
+      <w:rFonts w:ascii="Arial" w:hAnsi="Arial" w:eastAsia="" w:eastAsiaTheme="minorEastAsia"/>
+      <w:b/>
+      <w:spacing w:val="15"/>
+      <w:sz w:val="20"/>
+    </w:rPr>
+  </w:style>
+  <w:style w:type="character" w:styleId="DataChar" w:customStyle="1">
+    <w:name w:val="Data Char"/>
+    <w:basedOn w:val="DefaultParagraphFont"/>
+    <w:link w:val="Data"/>
+    <w:qFormat/>
+    <w:rsid w:val="00be194b"/>
+    <w:rPr>
+      <w:rFonts w:ascii="Arial" w:hAnsi="Arial"/>
+      <w:sz w:val="20"/>
+    </w:rPr>
+  </w:style>
+  <w:style w:type="character" w:styleId="CorpodetextoChar" w:customStyle="1">
+    <w:name w:val="Corpo de texto Char"/>
+    <w:basedOn w:val="DefaultParagraphFont"/>
+    <w:link w:val="Corpodetexto"/>
+    <w:uiPriority w:val="99"/>
+    <w:semiHidden/>
+    <w:qFormat/>
+    <w:rsid w:val="00be194b"/>
+    <w:rPr>
+      <w:rFonts w:ascii="Arial" w:hAnsi="Arial"/>
+      <w:sz w:val="20"/>
+    </w:rPr>
+  </w:style>
+  <w:style w:type="character" w:styleId="Vnculodendice">
+    <w:name w:val="Vínculo de índice"/>
+    <w:qFormat/>
+    <w:rPr/>
+  </w:style>
+  <w:style w:type="paragraph" w:styleId="Ttulo">
+    <w:name w:val="Título"/>
+    <w:basedOn w:val="Normal"/>
+    <w:next w:val="Corpodotexto"/>
+    <w:qFormat/>
+    <w:pPr>
+      <w:keepNext w:val="true"/>
+      <w:spacing w:before="240" w:after="120"/>
+    </w:pPr>
+    <w:rPr>
+      <w:rFonts w:ascii="Liberation Sans" w:hAnsi="Liberation Sans" w:eastAsia="Noto Sans CJK SC" w:cs="Lohit Devanagari"/>
+      <w:sz w:val="28"/>
+      <w:szCs w:val="28"/>
+    </w:rPr>
+  </w:style>
+  <w:style w:type="paragraph" w:styleId="Corpodotexto">
+    <w:name w:val="Body Text"/>
+    <w:basedOn w:val="Normal"/>
+    <w:link w:val="CorpodetextoChar"/>
+    <w:uiPriority w:val="99"/>
+    <w:semiHidden/>
+    <w:unhideWhenUsed/>
+    <w:rsid w:val="00be194b"/>
+    <w:pPr>
+      <w:spacing w:before="280" w:after="120"/>
+    </w:pPr>
+    <w:rPr/>
+  </w:style>
+  <w:style w:type="paragraph" w:styleId="Lista">
+    <w:name w:val="List"/>
+    <w:basedOn w:val="Corpodotexto"/>
+    <w:pPr/>
+    <w:rPr>
+      <w:rFonts w:cs="Lohit Devanagari"/>
+    </w:rPr>
+  </w:style>
+  <w:style w:type="paragraph" w:styleId="Legenda">
+    <w:name w:val="Caption"/>
+    <w:basedOn w:val="Normal"/>
+    <w:qFormat/>
+    <w:pPr>
+      <w:suppressLineNumbers/>
+      <w:spacing w:before="120" w:after="120"/>
+    </w:pPr>
+    <w:rPr>
+      <w:rFonts w:cs="Lohit Devanagari"/>
+      <w:i/>
+      <w:iCs/>
+      <w:sz w:val="24"/>
+      <w:szCs w:val="24"/>
+    </w:rPr>
+  </w:style>
+  <w:style w:type="paragraph" w:styleId="Ndice">
+    <w:name w:val="Índice"/>
+    <w:basedOn w:val="Normal"/>
+    <w:qFormat/>
+    <w:pPr>
+      <w:suppressLineNumbers/>
+    </w:pPr>
+    <w:rPr>
+      <w:rFonts w:cs="Lohit Devanagari"/>
+    </w:rPr>
+  </w:style>
+  <w:style w:type="paragraph" w:styleId="TOCHeading">
+    <w:name w:val="TOC Heading"/>
+    <w:basedOn w:val="Ttulo1"/>
+    <w:next w:val="Normal"/>
+    <w:uiPriority w:val="39"/>
+    <w:unhideWhenUsed/>
+    <w:qFormat/>
+    <w:rsid w:val="00ba3afa"/>
+    <w:pPr>
+      <w:numPr>
+        <w:ilvl w:val="0"/>
+        <w:numId w:val="0"/>
+      </w:numPr>
+      <w:spacing w:before="240" w:afterAutospacing="0" w:after="0"/>
+      <w:ind w:left="431" w:hanging="431"/>
+      <w:jc w:val="center"/>
+    </w:pPr>
+    <w:rPr>
+      <w:lang w:eastAsia="pt-BR"/>
+    </w:rPr>
+  </w:style>
+  <w:style w:type="paragraph" w:styleId="Sumrio1">
+    <w:name w:val="TOC 1"/>
+    <w:basedOn w:val="Normal"/>
+    <w:next w:val="Normal"/>
+    <w:autoRedefine/>
+    <w:uiPriority w:val="39"/>
+    <w:unhideWhenUsed/>
+    <w:rsid w:val="00886be9"/>
+    <w:pPr>
+      <w:spacing w:beforeAutospacing="0" w:before="280" w:afterAutospacing="0" w:after="120"/>
+    </w:pPr>
+    <w:rPr>
+      <w:b/>
+      <w:caps/>
+    </w:rPr>
+  </w:style>
+  <w:style w:type="paragraph" w:styleId="Sumrio2">
+    <w:name w:val="TOC 2"/>
+    <w:basedOn w:val="Normal"/>
+    <w:next w:val="Normal"/>
+    <w:autoRedefine/>
+    <w:uiPriority w:val="39"/>
+    <w:unhideWhenUsed/>
+    <w:rsid w:val="00886be9"/>
+    <w:pPr>
+      <w:spacing w:beforeAutospacing="0" w:before="280" w:afterAutospacing="0" w:after="120"/>
+    </w:pPr>
+    <w:rPr>
+      <w:b/>
+    </w:rPr>
+  </w:style>
+  <w:style w:type="paragraph" w:styleId="Sumrio3">
+    <w:name w:val="TOC 3"/>
+    <w:basedOn w:val="Normal"/>
+    <w:next w:val="Normal"/>
+    <w:autoRedefine/>
+    <w:uiPriority w:val="39"/>
+    <w:unhideWhenUsed/>
+    <w:rsid w:val="00886be9"/>
+    <w:pPr>
+      <w:spacing w:beforeAutospacing="0" w:before="280" w:afterAutospacing="0" w:after="120"/>
+    </w:pPr>
+    <w:rPr>
+      <w:b/>
+    </w:rPr>
+  </w:style>
+  <w:style w:type="paragraph" w:styleId="CabealhoeRodap">
+    <w:name w:val="Cabeçalho e Rodapé"/>
+    <w:basedOn w:val="Normal"/>
+    <w:qFormat/>
+    <w:pPr/>
+    <w:rPr/>
+  </w:style>
+  <w:style w:type="paragraph" w:styleId="Cabealho">
+    <w:name w:val="Header"/>
+    <w:basedOn w:val="Normal"/>
+    <w:link w:val="CabealhoChar"/>
+    <w:uiPriority w:val="99"/>
+    <w:unhideWhenUsed/>
+    <w:rsid w:val="004e6bd2"/>
+    <w:pPr>
+      <w:tabs>
+        <w:tab w:val="clear" w:pos="708"/>
+        <w:tab w:val="center" w:pos="4252" w:leader="none"/>
+        <w:tab w:val="right" w:pos="8504" w:leader="none"/>
+      </w:tabs>
+      <w:spacing w:before="280" w:after="0"/>
+    </w:pPr>
+    <w:rPr/>
+  </w:style>
+  <w:style w:type="paragraph" w:styleId="Rodap">
+    <w:name w:val="Footer"/>
+    <w:basedOn w:val="Normal"/>
+    <w:link w:val="RodapChar"/>
+    <w:uiPriority w:val="99"/>
+    <w:unhideWhenUsed/>
+    <w:rsid w:val="004e6bd2"/>
+    <w:pPr>
+      <w:tabs>
+        <w:tab w:val="clear" w:pos="708"/>
+        <w:tab w:val="center" w:pos="4252" w:leader="none"/>
+        <w:tab w:val="right" w:pos="8504" w:leader="none"/>
+      </w:tabs>
+      <w:spacing w:before="280" w:after="0"/>
+    </w:pPr>
+    <w:rPr/>
+  </w:style>
+  <w:style w:type="paragraph" w:styleId="Ttulododocumento">
+    <w:name w:val="Title"/>
+    <w:basedOn w:val="Normal"/>
+    <w:next w:val="Normal"/>
+    <w:link w:val="TtuloChar"/>
+    <w:qFormat/>
+    <w:rsid w:val="00be194b"/>
+    <w:pPr>
+      <w:spacing w:before="280" w:after="280"/>
+      <w:contextualSpacing/>
+      <w:jc w:val="center"/>
+    </w:pPr>
+    <w:rPr>
+      <w:rFonts w:eastAsia="" w:cs="" w:cstheme="majorBidi" w:eastAsiaTheme="majorEastAsia"/>
+      <w:b/>
+      <w:spacing w:val="-10"/>
+      <w:kern w:val="2"/>
+      <w:sz w:val="36"/>
+      <w:szCs w:val="56"/>
+    </w:rPr>
+  </w:style>
+  <w:style w:type="paragraph" w:styleId="Subttulo">
+    <w:name w:val="Subtitle"/>
+    <w:basedOn w:val="Normal"/>
+    <w:next w:val="Normal"/>
+    <w:link w:val="SubttuloChar"/>
+    <w:qFormat/>
+    <w:rsid w:val="00be194b"/>
+    <w:pPr>
+      <w:spacing w:lineRule="auto" w:line="252"/>
+      <w:jc w:val="center"/>
+    </w:pPr>
+    <w:rPr>
+      <w:rFonts w:eastAsia="" w:eastAsiaTheme="minorEastAsia"/>
+      <w:b/>
+      <w:spacing w:val="15"/>
+    </w:rPr>
+  </w:style>
+  <w:style w:type="paragraph" w:styleId="Date">
+    <w:name w:val="Date"/>
+    <w:basedOn w:val="Normal"/>
+    <w:next w:val="Normal"/>
+    <w:link w:val="DataChar"/>
+    <w:unhideWhenUsed/>
+    <w:qFormat/>
+    <w:rsid w:val="00be194b"/>
+    <w:pPr>
+      <w:spacing w:lineRule="auto" w:line="252"/>
+      <w:jc w:val="center"/>
+    </w:pPr>
+    <w:rPr/>
+  </w:style>
+  <w:style w:type="paragraph" w:styleId="Author" w:customStyle="1">
+    <w:name w:val="Author"/>
+    <w:next w:val="Corpodotexto"/>
+    <w:qFormat/>
+    <w:rsid w:val="00be194b"/>
+    <w:pPr>
+      <w:keepNext w:val="true"/>
+      <w:keepLines/>
+      <w:widowControl/>
+      <w:bidi w:val="0"/>
+      <w:spacing w:lineRule="auto" w:line="252" w:before="0" w:after="160"/>
+      <w:jc w:val="center"/>
+    </w:pPr>
+    <w:rPr>
+      <w:rFonts w:ascii="Arial" w:hAnsi="Arial" w:eastAsia="Calibri" w:cs="" w:cstheme="minorBidi" w:eastAsiaTheme="minorHAnsi"/>
+      <w:color w:val="auto"/>
+      <w:kern w:val="0"/>
+      <w:sz w:val="20"/>
+      <w:szCs w:val="24"/>
+      <w:lang w:val="en-US" w:eastAsia="en-US" w:bidi="ar-SA"/>
+    </w:rPr>
+  </w:style>
+  <w:style w:type="paragraph" w:styleId="ListParagraph">
+    <w:name w:val="List Paragraph"/>
+    <w:basedOn w:val="Normal"/>
+    <w:uiPriority w:val="34"/>
+    <w:qFormat/>
+    <w:rsid w:val="007f4269"/>
+    <w:pPr>
+      <w:spacing w:lineRule="auto" w:line="252"/>
+      <w:ind w:left="720" w:hanging="0"/>
+    </w:pPr>
+    <w:rPr/>
+  </w:style>
+  <w:style w:type="paragraph" w:styleId="Contedodatabela">
+    <w:name w:val="Conteúdo da tabela"/>
+    <w:basedOn w:val="Normal"/>
+    <w:qFormat/>
+    <w:pPr>
+      <w:suppressLineNumbers/>
+    </w:pPr>
+    <w:rPr/>
+  </w:style>
+  <w:style w:type="paragraph" w:styleId="Ttulodetabela">
+    <w:name w:val="Título de tabela"/>
+    <w:basedOn w:val="Contedodatabela"/>
+    <w:qFormat/>
+    <w:pPr>
+      <w:suppressLineNumbers/>
+      <w:jc w:val="center"/>
+    </w:pPr>
+    <w:rPr>
+      <w:b/>
+      <w:bCs/>
+    </w:rPr>
+  </w:style>
+  <w:style w:type="numbering" w:styleId="NoList" w:default="1">
+    <w:name w:val="No List"/>
+    <w:uiPriority w:val="99"/>
+    <w:semiHidden/>
+    <w:unhideWhenUsed/>
+    <w:qFormat/>
   </w:style>
   <w:style w:type="table" w:default="1" w:styleId="Tabelanormal">
     <w:name w:val="Normal Table"/>
@@ -2623,132 +3626,6 @@
       </w:tblCellMar>
     </w:tblPr>
   </w:style>
-  <w:style w:type="numbering" w:default="1" w:styleId="Semlista">
-    <w:name w:val="No List"/>
-    <w:uiPriority w:val="99"/>
-    <w:semiHidden/>
-    <w:unhideWhenUsed/>
-  </w:style>
-  <w:style w:type="character" w:customStyle="1" w:styleId="Ttulo1Char">
-    <w:name w:val="Título 1 Char"/>
-    <w:basedOn w:val="Fontepargpadro"/>
-    <w:link w:val="Ttulo1"/>
-    <w:uiPriority w:val="9"/>
-    <w:rsid w:val="003856E6"/>
-    <w:rPr>
-      <w:rFonts w:ascii="Arial" w:eastAsiaTheme="majorEastAsia" w:hAnsi="Arial" w:cstheme="majorBidi"/>
-      <w:b/>
-      <w:caps/>
-      <w:sz w:val="20"/>
-      <w:szCs w:val="32"/>
-    </w:rPr>
-  </w:style>
-  <w:style w:type="character" w:customStyle="1" w:styleId="Ttulo2Char">
-    <w:name w:val="Título 2 Char"/>
-    <w:basedOn w:val="Fontepargpadro"/>
-    <w:link w:val="Ttulo2"/>
-    <w:uiPriority w:val="9"/>
-    <w:rsid w:val="00A306AE"/>
-    <w:rPr>
-      <w:rFonts w:ascii="Arial" w:eastAsiaTheme="majorEastAsia" w:hAnsi="Arial" w:cstheme="majorBidi"/>
-      <w:b/>
-      <w:sz w:val="20"/>
-      <w:szCs w:val="26"/>
-    </w:rPr>
-  </w:style>
-  <w:style w:type="character" w:customStyle="1" w:styleId="Ttulo3Char">
-    <w:name w:val="Título 3 Char"/>
-    <w:basedOn w:val="Fontepargpadro"/>
-    <w:link w:val="Ttulo3"/>
-    <w:uiPriority w:val="9"/>
-    <w:rsid w:val="00A306AE"/>
-    <w:rPr>
-      <w:rFonts w:ascii="Arial" w:eastAsiaTheme="majorEastAsia" w:hAnsi="Arial" w:cstheme="majorBidi"/>
-      <w:b/>
-      <w:sz w:val="20"/>
-      <w:szCs w:val="24"/>
-    </w:rPr>
-  </w:style>
-  <w:style w:type="character" w:customStyle="1" w:styleId="Ttulo4Char">
-    <w:name w:val="Título 4 Char"/>
-    <w:basedOn w:val="Fontepargpadro"/>
-    <w:link w:val="Ttulo4"/>
-    <w:uiPriority w:val="9"/>
-    <w:rsid w:val="005179D6"/>
-    <w:rPr>
-      <w:rFonts w:ascii="Arial" w:eastAsiaTheme="majorEastAsia" w:hAnsi="Arial" w:cstheme="majorBidi"/>
-      <w:b/>
-      <w:iCs/>
-      <w:sz w:val="20"/>
-    </w:rPr>
-  </w:style>
-  <w:style w:type="character" w:customStyle="1" w:styleId="Ttulo5Char">
-    <w:name w:val="Título 5 Char"/>
-    <w:basedOn w:val="Fontepargpadro"/>
-    <w:link w:val="Ttulo5"/>
-    <w:uiPriority w:val="9"/>
-    <w:rsid w:val="005179D6"/>
-    <w:rPr>
-      <w:rFonts w:ascii="Arial" w:eastAsiaTheme="majorEastAsia" w:hAnsi="Arial" w:cstheme="majorBidi"/>
-      <w:b/>
-      <w:sz w:val="20"/>
-    </w:rPr>
-  </w:style>
-  <w:style w:type="character" w:customStyle="1" w:styleId="Ttulo6Char">
-    <w:name w:val="Título 6 Char"/>
-    <w:basedOn w:val="Fontepargpadro"/>
-    <w:link w:val="Ttulo6"/>
-    <w:uiPriority w:val="9"/>
-    <w:rsid w:val="005179D6"/>
-    <w:rPr>
-      <w:rFonts w:ascii="Arial" w:eastAsiaTheme="majorEastAsia" w:hAnsi="Arial" w:cstheme="majorBidi"/>
-      <w:b/>
-      <w:sz w:val="20"/>
-    </w:rPr>
-  </w:style>
-  <w:style w:type="character" w:customStyle="1" w:styleId="Ttulo7Char">
-    <w:name w:val="Título 7 Char"/>
-    <w:basedOn w:val="Fontepargpadro"/>
-    <w:link w:val="Ttulo7"/>
-    <w:uiPriority w:val="9"/>
-    <w:rsid w:val="005179D6"/>
-    <w:rPr>
-      <w:rFonts w:ascii="Arial" w:eastAsiaTheme="majorEastAsia" w:hAnsi="Arial" w:cstheme="majorBidi"/>
-      <w:b/>
-      <w:iCs/>
-      <w:sz w:val="20"/>
-    </w:rPr>
-  </w:style>
-  <w:style w:type="character" w:customStyle="1" w:styleId="Ttulo8Char">
-    <w:name w:val="Título 8 Char"/>
-    <w:basedOn w:val="Fontepargpadro"/>
-    <w:link w:val="Ttulo8"/>
-    <w:uiPriority w:val="9"/>
-    <w:rsid w:val="005179D6"/>
-    <w:rPr>
-      <w:rFonts w:ascii="Arial" w:eastAsiaTheme="majorEastAsia" w:hAnsi="Arial" w:cstheme="majorBidi"/>
-      <w:b/>
-      <w:color w:val="272727" w:themeColor="text1" w:themeTint="D8"/>
-      <w:sz w:val="20"/>
-      <w:szCs w:val="21"/>
-    </w:rPr>
-  </w:style>
-  <w:style w:type="character" w:customStyle="1" w:styleId="Ttulo9Char">
-    <w:name w:val="Título 9 Char"/>
-    <w:basedOn w:val="Fontepargpadro"/>
-    <w:link w:val="Ttulo9"/>
-    <w:uiPriority w:val="9"/>
-    <w:semiHidden/>
-    <w:rsid w:val="004F714F"/>
-    <w:rPr>
-      <w:rFonts w:ascii="Arial" w:eastAsiaTheme="majorEastAsia" w:hAnsi="Arial" w:cstheme="majorBidi"/>
-      <w:i/>
-      <w:iCs/>
-      <w:color w:val="272727" w:themeColor="text1" w:themeTint="D8"/>
-      <w:sz w:val="21"/>
-      <w:szCs w:val="21"/>
-    </w:rPr>
-  </w:style>
   <w:style w:type="table" w:styleId="Tabelacomgrade">
     <w:name w:val="Table Grid"/>
     <w:basedOn w:val="Tabelanormal"/>
@@ -2757,36 +3634,32 @@
       <w:spacing w:after="0" w:line="240" w:lineRule="auto"/>
     </w:pPr>
     <w:tblPr>
-      <w:jc w:val="center"/>
       <w:tblBorders>
-        <w:top w:val="single" w:sz="4" w:space="0" w:color="auto"/>
-        <w:left w:val="single" w:sz="4" w:space="0" w:color="auto"/>
-        <w:bottom w:val="single" w:sz="4" w:space="0" w:color="auto"/>
-        <w:right w:val="single" w:sz="4" w:space="0" w:color="auto"/>
-        <w:insideH w:val="single" w:sz="4" w:space="0" w:color="auto"/>
-        <w:insideV w:val="single" w:sz="4" w:space="0" w:color="auto"/>
+        <w:top w:val="single" w:color="auto" w:sz="4" w:space="0"/>
+        <w:left w:val="single" w:color="auto" w:sz="4" w:space="0"/>
+        <w:bottom w:val="single" w:color="auto" w:sz="4" w:space="0"/>
+        <w:right w:val="single" w:color="auto" w:sz="4" w:space="0"/>
+        <w:insideH w:val="single" w:color="auto" w:sz="4" w:space="0"/>
+        <w:insideV w:val="single" w:color="auto" w:sz="4" w:space="0"/>
       </w:tblBorders>
     </w:tblPr>
-    <w:trPr>
-      <w:jc w:val="center"/>
-    </w:trPr>
   </w:style>
   <w:style w:type="table" w:styleId="TabeladeGradeClara">
     <w:name w:val="Grid Table Light"/>
     <w:basedOn w:val="Tabelanormal"/>
     <w:uiPriority w:val="40"/>
-    <w:rsid w:val="003C1FAA"/>
+    <w:rsid w:val="003c1faa"/>
     <w:pPr>
       <w:spacing w:after="0" w:line="240" w:lineRule="auto"/>
     </w:pPr>
     <w:tblPr>
       <w:tblBorders>
-        <w:top w:val="single" w:sz="4" w:space="0" w:color="BFBFBF" w:themeColor="background1" w:themeShade="BF"/>
-        <w:left w:val="single" w:sz="4" w:space="0" w:color="BFBFBF" w:themeColor="background1" w:themeShade="BF"/>
-        <w:bottom w:val="single" w:sz="4" w:space="0" w:color="BFBFBF" w:themeColor="background1" w:themeShade="BF"/>
-        <w:right w:val="single" w:sz="4" w:space="0" w:color="BFBFBF" w:themeColor="background1" w:themeShade="BF"/>
-        <w:insideH w:val="single" w:sz="4" w:space="0" w:color="BFBFBF" w:themeColor="background1" w:themeShade="BF"/>
-        <w:insideV w:val="single" w:sz="4" w:space="0" w:color="BFBFBF" w:themeColor="background1" w:themeShade="BF"/>
+        <w:top w:val="single" w:color="BFBFBF" w:themeColor="background1" w:sz="4" w:space="0"/>
+        <w:left w:val="single" w:color="BFBFBF" w:themeColor="background1" w:sz="4" w:space="0"/>
+        <w:bottom w:val="single" w:color="BFBFBF" w:themeColor="background1" w:sz="4" w:space="0"/>
+        <w:right w:val="single" w:color="BFBFBF" w:themeColor="background1" w:sz="4" w:space="0"/>
+        <w:insideH w:val="single" w:color="BFBFBF" w:themeColor="background1" w:sz="4" w:space="0"/>
+        <w:insideV w:val="single" w:color="BFBFBF" w:themeColor="background1" w:sz="4" w:space="0"/>
       </w:tblBorders>
     </w:tblPr>
   </w:style>
@@ -2794,7 +3667,7 @@
     <w:name w:val="Plain Table 1"/>
     <w:basedOn w:val="Tabelanormal"/>
     <w:uiPriority w:val="41"/>
-    <w:rsid w:val="003C1FAA"/>
+    <w:rsid w:val="003c1faa"/>
     <w:pPr>
       <w:spacing w:after="0" w:line="240" w:lineRule="auto"/>
     </w:pPr>
@@ -2802,12 +3675,12 @@
       <w:tblStyleRowBandSize w:val="1"/>
       <w:tblStyleColBandSize w:val="1"/>
       <w:tblBorders>
-        <w:top w:val="single" w:sz="4" w:space="0" w:color="BFBFBF" w:themeColor="background1" w:themeShade="BF"/>
-        <w:left w:val="single" w:sz="4" w:space="0" w:color="BFBFBF" w:themeColor="background1" w:themeShade="BF"/>
-        <w:bottom w:val="single" w:sz="4" w:space="0" w:color="BFBFBF" w:themeColor="background1" w:themeShade="BF"/>
-        <w:right w:val="single" w:sz="4" w:space="0" w:color="BFBFBF" w:themeColor="background1" w:themeShade="BF"/>
-        <w:insideH w:val="single" w:sz="4" w:space="0" w:color="BFBFBF" w:themeColor="background1" w:themeShade="BF"/>
-        <w:insideV w:val="single" w:sz="4" w:space="0" w:color="BFBFBF" w:themeColor="background1" w:themeShade="BF"/>
+        <w:top w:val="single" w:color="BFBFBF" w:themeColor="background1" w:sz="4" w:space="0"/>
+        <w:left w:val="single" w:color="BFBFBF" w:themeColor="background1" w:sz="4" w:space="0"/>
+        <w:bottom w:val="single" w:color="BFBFBF" w:themeColor="background1" w:sz="4" w:space="0"/>
+        <w:right w:val="single" w:color="BFBFBF" w:themeColor="background1" w:sz="4" w:space="0"/>
+        <w:insideH w:val="single" w:color="BFBFBF" w:themeColor="background1" w:sz="4" w:space="0"/>
+        <w:insideV w:val="single" w:color="BFBFBF" w:themeColor="background1" w:sz="4" w:space="0"/>
       </w:tblBorders>
     </w:tblPr>
     <w:tblStylePr w:type="firstRow">
@@ -2815,6 +3688,7 @@
         <w:b/>
         <w:bCs/>
       </w:rPr>
+      <w:tblPr/>
     </w:tblStylePr>
     <w:tblStylePr w:type="lastRow">
       <w:rPr>
@@ -2824,7 +3698,7 @@
       <w:tblPr/>
       <w:tcPr>
         <w:tcBorders>
-          <w:top w:val="double" w:sz="4" w:space="0" w:color="BFBFBF" w:themeColor="background1" w:themeShade="BF"/>
+          <w:top w:val="double" w:color="BFBFBF" w:themeColor="background1" w:sz="4" w:space="0"/>
         </w:tcBorders>
       </w:tcPr>
     </w:tblStylePr>
@@ -2833,23 +3707,25 @@
         <w:b/>
         <w:bCs/>
       </w:rPr>
+      <w:tblPr/>
     </w:tblStylePr>
     <w:tblStylePr w:type="lastCol">
       <w:rPr>
         <w:b/>
         <w:bCs/>
       </w:rPr>
+      <w:tblPr/>
     </w:tblStylePr>
     <w:tblStylePr w:type="band1Vert">
       <w:tblPr/>
       <w:tcPr>
-        <w:shd w:val="clear" w:color="auto" w:fill="F2F2F2" w:themeFill="background1" w:themeFillShade="F2"/>
+        <w:shd w:val="clear" w:color="auto" w:fill="F2F2F2" w:themeFill="background1" w:themeFillShade="f2"/>
       </w:tcPr>
     </w:tblStylePr>
     <w:tblStylePr w:type="band1Horz">
       <w:tblPr/>
       <w:tcPr>
-        <w:shd w:val="clear" w:color="auto" w:fill="F2F2F2" w:themeFill="background1" w:themeFillShade="F2"/>
+        <w:shd w:val="clear" w:color="auto" w:fill="F2F2F2" w:themeFill="background1" w:themeFillShade="f2"/>
       </w:tcPr>
     </w:tblStylePr>
   </w:style>
@@ -2857,18 +3733,14 @@
     <w:name w:val="Plain Table 3"/>
     <w:basedOn w:val="Tabelanormal"/>
     <w:uiPriority w:val="43"/>
-    <w:rsid w:val="003C1FAA"/>
+    <w:rsid w:val="003c1faa"/>
     <w:pPr>
       <w:spacing w:after="0" w:line="240" w:lineRule="auto"/>
     </w:pPr>
     <w:tblPr>
       <w:tblStyleRowBandSize w:val="1"/>
       <w:tblStyleColBandSize w:val="1"/>
-      <w:jc w:val="center"/>
     </w:tblPr>
-    <w:trPr>
-      <w:jc w:val="center"/>
-    </w:trPr>
     <w:tcPr>
       <w:vAlign w:val="center"/>
     </w:tcPr>
@@ -2881,7 +3753,7 @@
       <w:tblPr/>
       <w:tcPr>
         <w:tcBorders>
-          <w:bottom w:val="single" w:sz="4" w:space="0" w:color="7F7F7F" w:themeColor="text1" w:themeTint="80"/>
+          <w:bottom w:val="single" w:color="7F7F7F" w:themeColor="text1" w:sz="4" w:space="0"/>
         </w:tcBorders>
       </w:tcPr>
     </w:tblStylePr>
@@ -2907,7 +3779,7 @@
       <w:tblPr/>
       <w:tcPr>
         <w:tcBorders>
-          <w:right w:val="single" w:sz="4" w:space="0" w:color="7F7F7F" w:themeColor="text1" w:themeTint="80"/>
+          <w:right w:val="single" w:color="7F7F7F" w:themeColor="text1" w:sz="4" w:space="0"/>
         </w:tcBorders>
       </w:tcPr>
     </w:tblStylePr>
@@ -2927,13 +3799,13 @@
     <w:tblStylePr w:type="band1Vert">
       <w:tblPr/>
       <w:tcPr>
-        <w:shd w:val="clear" w:color="auto" w:fill="F2F2F2" w:themeFill="background1" w:themeFillShade="F2"/>
+        <w:shd w:val="clear" w:color="auto" w:fill="F2F2F2" w:themeFill="background1" w:themeFillShade="f2"/>
       </w:tcPr>
     </w:tblStylePr>
     <w:tblStylePr w:type="band1Horz">
       <w:tblPr/>
       <w:tcPr>
-        <w:shd w:val="clear" w:color="auto" w:fill="F2F2F2" w:themeFill="background1" w:themeFillShade="F2"/>
+        <w:shd w:val="clear" w:color="auto" w:fill="F2F2F2" w:themeFill="background1" w:themeFillShade="f2"/>
       </w:tcPr>
     </w:tblStylePr>
     <w:tblStylePr w:type="neCell">
@@ -2953,88 +3825,11 @@
       </w:tcPr>
     </w:tblStylePr>
   </w:style>
-  <w:style w:type="paragraph" w:styleId="CabealhodoSumrio">
-    <w:name w:val="TOC Heading"/>
-    <w:basedOn w:val="Ttulo1"/>
-    <w:next w:val="Normal"/>
-    <w:uiPriority w:val="39"/>
-    <w:unhideWhenUsed/>
-    <w:qFormat/>
-    <w:rsid w:val="00BA3AFA"/>
-    <w:pPr>
-      <w:numPr>
-        <w:numId w:val="0"/>
-      </w:numPr>
-      <w:spacing w:after="0" w:afterAutospacing="0"/>
-      <w:jc w:val="center"/>
-      <w:outlineLvl w:val="9"/>
-    </w:pPr>
-    <w:rPr>
-      <w:lang w:eastAsia="pt-BR"/>
-    </w:rPr>
-  </w:style>
-  <w:style w:type="paragraph" w:styleId="Sumrio1">
-    <w:name w:val="toc 1"/>
-    <w:basedOn w:val="Normal"/>
-    <w:next w:val="Normal"/>
-    <w:autoRedefine/>
-    <w:uiPriority w:val="39"/>
-    <w:unhideWhenUsed/>
-    <w:rsid w:val="00886BE9"/>
-    <w:pPr>
-      <w:spacing w:beforeAutospacing="0" w:after="120" w:afterAutospacing="0"/>
-    </w:pPr>
-    <w:rPr>
-      <w:b/>
-      <w:caps/>
-    </w:rPr>
-  </w:style>
-  <w:style w:type="paragraph" w:styleId="Sumrio2">
-    <w:name w:val="toc 2"/>
-    <w:basedOn w:val="Normal"/>
-    <w:next w:val="Normal"/>
-    <w:autoRedefine/>
-    <w:uiPriority w:val="39"/>
-    <w:unhideWhenUsed/>
-    <w:rsid w:val="00886BE9"/>
-    <w:pPr>
-      <w:spacing w:beforeAutospacing="0" w:after="120" w:afterAutospacing="0"/>
-    </w:pPr>
-    <w:rPr>
-      <w:b/>
-    </w:rPr>
-  </w:style>
-  <w:style w:type="paragraph" w:styleId="Sumrio3">
-    <w:name w:val="toc 3"/>
-    <w:basedOn w:val="Normal"/>
-    <w:next w:val="Normal"/>
-    <w:autoRedefine/>
-    <w:uiPriority w:val="39"/>
-    <w:unhideWhenUsed/>
-    <w:rsid w:val="00886BE9"/>
-    <w:pPr>
-      <w:spacing w:beforeAutospacing="0" w:after="120" w:afterAutospacing="0"/>
-    </w:pPr>
-    <w:rPr>
-      <w:b/>
-    </w:rPr>
-  </w:style>
-  <w:style w:type="character" w:styleId="Hyperlink">
-    <w:name w:val="Hyperlink"/>
-    <w:basedOn w:val="Fontepargpadro"/>
-    <w:uiPriority w:val="99"/>
-    <w:unhideWhenUsed/>
-    <w:rsid w:val="00BA3AFA"/>
-    <w:rPr>
-      <w:color w:val="0563C1" w:themeColor="hyperlink"/>
-      <w:u w:val="single"/>
-    </w:rPr>
-  </w:style>
   <w:style w:type="table" w:styleId="TabeladeGrade1Clara">
     <w:name w:val="Grid Table 1 Light"/>
     <w:basedOn w:val="Tabelanormal"/>
     <w:uiPriority w:val="46"/>
-    <w:rsid w:val="002E5463"/>
+    <w:rsid w:val="002e5463"/>
     <w:pPr>
       <w:spacing w:after="0" w:line="240" w:lineRule="auto"/>
     </w:pPr>
@@ -3042,12 +3837,12 @@
       <w:tblStyleRowBandSize w:val="1"/>
       <w:tblStyleColBandSize w:val="1"/>
       <w:tblBorders>
-        <w:top w:val="single" w:sz="4" w:space="0" w:color="999999" w:themeColor="text1" w:themeTint="66"/>
-        <w:left w:val="single" w:sz="4" w:space="0" w:color="999999" w:themeColor="text1" w:themeTint="66"/>
-        <w:bottom w:val="single" w:sz="4" w:space="0" w:color="999999" w:themeColor="text1" w:themeTint="66"/>
-        <w:right w:val="single" w:sz="4" w:space="0" w:color="999999" w:themeColor="text1" w:themeTint="66"/>
-        <w:insideH w:val="single" w:sz="4" w:space="0" w:color="999999" w:themeColor="text1" w:themeTint="66"/>
-        <w:insideV w:val="single" w:sz="4" w:space="0" w:color="999999" w:themeColor="text1" w:themeTint="66"/>
+        <w:top w:val="single" w:color="999999" w:themeColor="text1" w:themeTint="66" w:sz="4" w:space="0"/>
+        <w:left w:val="single" w:color="999999" w:themeColor="text1" w:themeTint="66" w:sz="4" w:space="0"/>
+        <w:bottom w:val="single" w:color="999999" w:themeColor="text1" w:themeTint="66" w:sz="4" w:space="0"/>
+        <w:right w:val="single" w:color="999999" w:themeColor="text1" w:themeTint="66" w:sz="4" w:space="0"/>
+        <w:insideH w:val="single" w:color="999999" w:themeColor="text1" w:themeTint="66" w:sz="4" w:space="0"/>
+        <w:insideV w:val="single" w:color="999999" w:themeColor="text1" w:themeTint="66" w:sz="4" w:space="0"/>
       </w:tblBorders>
     </w:tblPr>
     <w:tblStylePr w:type="firstRow">
@@ -3058,7 +3853,7 @@
       <w:tblPr/>
       <w:tcPr>
         <w:tcBorders>
-          <w:bottom w:val="single" w:sz="12" w:space="0" w:color="666666" w:themeColor="text1" w:themeTint="99"/>
+          <w:bottom w:val="single" w:color="666666" w:themeColor="text1" w:sz="12" w:space="0"/>
         </w:tcBorders>
       </w:tcPr>
     </w:tblStylePr>
@@ -3070,7 +3865,7 @@
       <w:tblPr/>
       <w:tcPr>
         <w:tcBorders>
-          <w:top w:val="double" w:sz="2" w:space="0" w:color="666666" w:themeColor="text1" w:themeTint="99"/>
+          <w:top w:val="double" w:color="666666" w:themeColor="text1" w:sz="2" w:space="0"/>
         </w:tcBorders>
       </w:tcPr>
     </w:tblStylePr>
@@ -3079,36 +3874,33 @@
         <w:b/>
         <w:bCs/>
       </w:rPr>
+      <w:tblPr/>
     </w:tblStylePr>
     <w:tblStylePr w:type="lastCol">
       <w:rPr>
         <w:b/>
         <w:bCs/>
       </w:rPr>
+      <w:tblPr/>
     </w:tblStylePr>
   </w:style>
   <w:style w:type="table" w:customStyle="1" w:styleId="TableNormal">
     <w:name w:val="TableNormal"/>
     <w:basedOn w:val="Tabelaprofissional"/>
     <w:uiPriority w:val="99"/>
-    <w:rsid w:val="000C686B"/>
+    <w:rsid w:val="000c686b"/>
     <w:pPr>
       <w:spacing w:after="0" w:line="240" w:lineRule="auto"/>
     </w:pPr>
     <w:rPr>
-      <w:rFonts w:ascii="Arial" w:hAnsi="Arial"/>
+      <w:lang w:eastAsia="pt-BR"/>
       <w:sz w:val="18"/>
       <w:szCs w:val="20"/>
-      <w:lang w:eastAsia="pt-BR"/>
     </w:rPr>
     <w:tblPr>
       <w:tblStyleRowBandSize w:val="1"/>
       <w:tblStyleColBandSize w:val="1"/>
-      <w:jc w:val="center"/>
     </w:tblPr>
-    <w:trPr>
-      <w:jc w:val="center"/>
-    </w:trPr>
     <w:tcPr>
       <w:shd w:val="clear" w:color="auto" w:fill="auto"/>
     </w:tcPr>
@@ -3124,10 +3916,10 @@
       <w:tblPr/>
       <w:tcPr>
         <w:tcBorders>
-          <w:tl2br w:val="none" w:sz="0" w:space="0" w:color="auto"/>
-          <w:tr2bl w:val="none" w:sz="0" w:space="0" w:color="auto"/>
+          <w:tl2br w:val="none" w:color="auto" w:sz="0" w:space="0"/>
+          <w:tr2bl w:val="none" w:color="auto" w:sz="0" w:space="0"/>
         </w:tcBorders>
-        <w:shd w:val="clear" w:color="auto" w:fill="BFBFBF" w:themeFill="background1" w:themeFillShade="BF"/>
+        <w:shd w:val="clear" w:color="auto" w:fill="BFBFBF" w:themeFill="background1" w:themeFillShade="bf"/>
       </w:tcPr>
     </w:tblStylePr>
   </w:style>
@@ -3137,18 +3929,18 @@
     <w:uiPriority w:val="99"/>
     <w:semiHidden/>
     <w:unhideWhenUsed/>
-    <w:rsid w:val="000C686B"/>
+    <w:rsid w:val="000c686b"/>
     <w:pPr>
       <w:jc w:val="both"/>
     </w:pPr>
     <w:tblPr>
       <w:tblBorders>
-        <w:top w:val="single" w:sz="6" w:space="0" w:color="000000"/>
-        <w:left w:val="single" w:sz="6" w:space="0" w:color="000000"/>
-        <w:bottom w:val="single" w:sz="6" w:space="0" w:color="000000"/>
-        <w:right w:val="single" w:sz="6" w:space="0" w:color="000000"/>
-        <w:insideH w:val="single" w:sz="6" w:space="0" w:color="000000"/>
-        <w:insideV w:val="single" w:sz="6" w:space="0" w:color="000000"/>
+        <w:top w:val="single" w:color="000000" w:sz="6" w:space="0"/>
+        <w:left w:val="single" w:color="000000" w:sz="6" w:space="0"/>
+        <w:bottom w:val="single" w:color="000000" w:sz="6" w:space="0"/>
+        <w:right w:val="single" w:color="000000" w:sz="6" w:space="0"/>
+        <w:insideH w:val="single" w:color="000000" w:sz="6" w:space="0"/>
+        <w:insideV w:val="single" w:color="000000" w:sz="6" w:space="0"/>
       </w:tblBorders>
     </w:tblPr>
     <w:tcPr>
@@ -3163,8 +3955,8 @@
       <w:tblPr/>
       <w:tcPr>
         <w:tcBorders>
-          <w:tl2br w:val="none" w:sz="0" w:space="0" w:color="auto"/>
-          <w:tr2bl w:val="none" w:sz="0" w:space="0" w:color="auto"/>
+          <w:tl2br w:val="none" w:color="auto" w:sz="0" w:space="0"/>
+          <w:tr2bl w:val="none" w:color="auto" w:sz="0" w:space="0"/>
         </w:tcBorders>
         <w:shd w:val="solid" w:color="000000" w:fill="FFFFFF"/>
       </w:tcPr>
@@ -3176,16 +3968,16 @@
     <w:uiPriority w:val="99"/>
     <w:semiHidden/>
     <w:unhideWhenUsed/>
-    <w:rsid w:val="000C686B"/>
+    <w:rsid w:val="000c686b"/>
     <w:pPr>
       <w:jc w:val="both"/>
     </w:pPr>
     <w:tblPr>
       <w:tblBorders>
-        <w:top w:val="single" w:sz="12" w:space="0" w:color="000000"/>
-        <w:left w:val="single" w:sz="12" w:space="0" w:color="000000"/>
-        <w:bottom w:val="single" w:sz="12" w:space="0" w:color="000000"/>
-        <w:right w:val="single" w:sz="12" w:space="0" w:color="000000"/>
+        <w:top w:val="single" w:color="000000" w:sz="12" w:space="0"/>
+        <w:left w:val="single" w:color="000000" w:sz="12" w:space="0"/>
+        <w:bottom w:val="single" w:color="000000" w:sz="12" w:space="0"/>
+        <w:right w:val="single" w:color="000000" w:sz="12" w:space="0"/>
       </w:tblBorders>
     </w:tblPr>
     <w:tcPr>
@@ -3200,205 +3992,12 @@
       <w:tblPr/>
       <w:tcPr>
         <w:tcBorders>
-          <w:tl2br w:val="none" w:sz="0" w:space="0" w:color="auto"/>
-          <w:tr2bl w:val="none" w:sz="0" w:space="0" w:color="auto"/>
+          <w:tl2br w:val="none" w:color="auto" w:sz="0" w:space="0"/>
+          <w:tr2bl w:val="none" w:color="auto" w:sz="0" w:space="0"/>
         </w:tcBorders>
         <w:shd w:val="solid" w:color="000000" w:fill="FFFFFF"/>
       </w:tcPr>
     </w:tblStylePr>
-  </w:style>
-  <w:style w:type="paragraph" w:styleId="Cabealho">
-    <w:name w:val="header"/>
-    <w:aliases w:val="Header_En tete"/>
-    <w:basedOn w:val="Normal"/>
-    <w:link w:val="CabealhoChar"/>
-    <w:uiPriority w:val="99"/>
-    <w:unhideWhenUsed/>
-    <w:rsid w:val="004E6BD2"/>
-    <w:pPr>
-      <w:tabs>
-        <w:tab w:val="center" w:pos="4252"/>
-        <w:tab w:val="right" w:pos="8504"/>
-      </w:tabs>
-      <w:spacing w:after="0"/>
-    </w:pPr>
-  </w:style>
-  <w:style w:type="character" w:customStyle="1" w:styleId="CabealhoChar">
-    <w:name w:val="Cabeçalho Char"/>
-    <w:aliases w:val="Header_En tete Char"/>
-    <w:basedOn w:val="Fontepargpadro"/>
-    <w:link w:val="Cabealho"/>
-    <w:uiPriority w:val="99"/>
-    <w:rsid w:val="004E6BD2"/>
-    <w:rPr>
-      <w:rFonts w:ascii="Arial" w:hAnsi="Arial"/>
-      <w:sz w:val="20"/>
-    </w:rPr>
-  </w:style>
-  <w:style w:type="paragraph" w:styleId="Rodap">
-    <w:name w:val="footer"/>
-    <w:basedOn w:val="Normal"/>
-    <w:link w:val="RodapChar"/>
-    <w:uiPriority w:val="99"/>
-    <w:unhideWhenUsed/>
-    <w:rsid w:val="004E6BD2"/>
-    <w:pPr>
-      <w:tabs>
-        <w:tab w:val="center" w:pos="4252"/>
-        <w:tab w:val="right" w:pos="8504"/>
-      </w:tabs>
-      <w:spacing w:after="0"/>
-    </w:pPr>
-  </w:style>
-  <w:style w:type="character" w:customStyle="1" w:styleId="RodapChar">
-    <w:name w:val="Rodapé Char"/>
-    <w:basedOn w:val="Fontepargpadro"/>
-    <w:link w:val="Rodap"/>
-    <w:uiPriority w:val="99"/>
-    <w:rsid w:val="004E6BD2"/>
-    <w:rPr>
-      <w:rFonts w:ascii="Arial" w:hAnsi="Arial"/>
-      <w:sz w:val="20"/>
-    </w:rPr>
-  </w:style>
-  <w:style w:type="paragraph" w:styleId="Ttulo">
-    <w:name w:val="Title"/>
-    <w:basedOn w:val="Normal"/>
-    <w:next w:val="Normal"/>
-    <w:link w:val="TtuloChar"/>
-    <w:qFormat/>
-    <w:rsid w:val="00BE194B"/>
-    <w:pPr>
-      <w:contextualSpacing/>
-      <w:jc w:val="center"/>
-    </w:pPr>
-    <w:rPr>
-      <w:rFonts w:eastAsiaTheme="majorEastAsia" w:cstheme="majorBidi"/>
-      <w:b/>
-      <w:spacing w:val="-10"/>
-      <w:kern w:val="28"/>
-      <w:sz w:val="36"/>
-      <w:szCs w:val="56"/>
-    </w:rPr>
-  </w:style>
-  <w:style w:type="character" w:customStyle="1" w:styleId="TtuloChar">
-    <w:name w:val="Título Char"/>
-    <w:basedOn w:val="Fontepargpadro"/>
-    <w:link w:val="Ttulo"/>
-    <w:rsid w:val="00BE194B"/>
-    <w:rPr>
-      <w:rFonts w:ascii="Arial" w:eastAsiaTheme="majorEastAsia" w:hAnsi="Arial" w:cstheme="majorBidi"/>
-      <w:b/>
-      <w:spacing w:val="-10"/>
-      <w:kern w:val="28"/>
-      <w:sz w:val="36"/>
-      <w:szCs w:val="56"/>
-    </w:rPr>
-  </w:style>
-  <w:style w:type="paragraph" w:styleId="Subttulo">
-    <w:name w:val="Subtitle"/>
-    <w:basedOn w:val="Normal"/>
-    <w:next w:val="Normal"/>
-    <w:link w:val="SubttuloChar"/>
-    <w:qFormat/>
-    <w:rsid w:val="00BE194B"/>
-    <w:pPr>
-      <w:spacing w:line="254" w:lineRule="auto"/>
-      <w:jc w:val="center"/>
-    </w:pPr>
-    <w:rPr>
-      <w:rFonts w:eastAsiaTheme="minorEastAsia"/>
-      <w:b/>
-      <w:spacing w:val="15"/>
-    </w:rPr>
-  </w:style>
-  <w:style w:type="character" w:customStyle="1" w:styleId="SubttuloChar">
-    <w:name w:val="Subtítulo Char"/>
-    <w:basedOn w:val="Fontepargpadro"/>
-    <w:link w:val="Subttulo"/>
-    <w:rsid w:val="00BE194B"/>
-    <w:rPr>
-      <w:rFonts w:ascii="Arial" w:eastAsiaTheme="minorEastAsia" w:hAnsi="Arial"/>
-      <w:b/>
-      <w:spacing w:val="15"/>
-      <w:sz w:val="20"/>
-    </w:rPr>
-  </w:style>
-  <w:style w:type="paragraph" w:styleId="Data">
-    <w:name w:val="Date"/>
-    <w:basedOn w:val="Normal"/>
-    <w:next w:val="Normal"/>
-    <w:link w:val="DataChar"/>
-    <w:unhideWhenUsed/>
-    <w:qFormat/>
-    <w:rsid w:val="00BE194B"/>
-    <w:pPr>
-      <w:spacing w:line="254" w:lineRule="auto"/>
-      <w:jc w:val="center"/>
-    </w:pPr>
-  </w:style>
-  <w:style w:type="character" w:customStyle="1" w:styleId="DataChar">
-    <w:name w:val="Data Char"/>
-    <w:basedOn w:val="Fontepargpadro"/>
-    <w:link w:val="Data"/>
-    <w:rsid w:val="00BE194B"/>
-    <w:rPr>
-      <w:rFonts w:ascii="Arial" w:hAnsi="Arial"/>
-      <w:sz w:val="20"/>
-    </w:rPr>
-  </w:style>
-  <w:style w:type="paragraph" w:customStyle="1" w:styleId="Author">
-    <w:name w:val="Author"/>
-    <w:next w:val="Corpodetexto"/>
-    <w:qFormat/>
-    <w:rsid w:val="00BE194B"/>
-    <w:pPr>
-      <w:keepNext/>
-      <w:keepLines/>
-      <w:spacing w:line="254" w:lineRule="auto"/>
-      <w:jc w:val="center"/>
-    </w:pPr>
-    <w:rPr>
-      <w:rFonts w:ascii="Arial" w:hAnsi="Arial"/>
-      <w:sz w:val="20"/>
-      <w:szCs w:val="24"/>
-      <w:lang w:val="en-US"/>
-    </w:rPr>
-  </w:style>
-  <w:style w:type="paragraph" w:styleId="Corpodetexto">
-    <w:name w:val="Body Text"/>
-    <w:basedOn w:val="Normal"/>
-    <w:link w:val="CorpodetextoChar"/>
-    <w:uiPriority w:val="99"/>
-    <w:semiHidden/>
-    <w:unhideWhenUsed/>
-    <w:rsid w:val="00BE194B"/>
-    <w:pPr>
-      <w:spacing w:after="120"/>
-    </w:pPr>
-  </w:style>
-  <w:style w:type="character" w:customStyle="1" w:styleId="CorpodetextoChar">
-    <w:name w:val="Corpo de texto Char"/>
-    <w:basedOn w:val="Fontepargpadro"/>
-    <w:link w:val="Corpodetexto"/>
-    <w:uiPriority w:val="99"/>
-    <w:semiHidden/>
-    <w:rsid w:val="00BE194B"/>
-    <w:rPr>
-      <w:rFonts w:ascii="Arial" w:hAnsi="Arial"/>
-      <w:sz w:val="20"/>
-    </w:rPr>
-  </w:style>
-  <w:style w:type="paragraph" w:styleId="PargrafodaLista">
-    <w:name w:val="List Paragraph"/>
-    <w:basedOn w:val="Normal"/>
-    <w:uiPriority w:val="34"/>
-    <w:qFormat/>
-    <w:rsid w:val="007F4269"/>
-    <w:pPr>
-      <w:spacing w:line="254" w:lineRule="auto"/>
-      <w:ind w:left="720"/>
-    </w:pPr>
   </w:style>
 </w:styles>
 </file>

</xml_diff>

<commit_message>
report styles template updated to new philsfmisc version
</commit_message>
<xml_diff>
--- a/report/misc/style.docx
+++ b/report/misc/style.docx
@@ -5,10 +5,12 @@
     <w:p>
       <w:pPr>
         <w:pStyle w:val="Ttulododocumento"/>
-        <w:spacing w:before="0" w:after="280"/>
+        <w:spacing w:before="280" w:after="280"/>
         <w:contextualSpacing/>
         <w:rPr/>
       </w:pPr>
+      <w:bookmarkStart w:id="0" w:name="_GoBack"/>
+      <w:bookmarkEnd w:id="0"/>
       <w:r>
         <w:rPr/>
         <w:t>Título</w:t>
@@ -42,12 +44,20 @@
     <w:p>
       <w:pPr>
         <w:pStyle w:val="Date"/>
+        <w:tabs>
+          <w:tab w:val="clear" w:pos="708"/>
+          <w:tab w:val="center" w:pos="4819" w:leader="none"/>
+          <w:tab w:val="left" w:pos="7440" w:leader="none"/>
+        </w:tabs>
         <w:spacing w:before="280" w:after="280"/>
+        <w:jc w:val="left"/>
         <w:rPr/>
       </w:pPr>
       <w:r>
         <w:rPr/>
+        <w:tab/>
         <w:t>Data</w:t>
+        <w:tab/>
       </w:r>
     </w:p>
     <w:sdt>
@@ -62,6 +72,7 @@
           <w:pPr>
             <w:pStyle w:val="TOCHeading"/>
             <w:spacing w:before="280" w:after="0"/>
+            <w:ind w:left="431" w:hanging="431"/>
             <w:rPr/>
           </w:pPr>
           <w:r>
@@ -74,18 +85,9 @@
             <w:pStyle w:val="Sumrio1"/>
             <w:tabs>
               <w:tab w:val="clear" w:pos="708"/>
-              <w:tab w:val="left" w:pos="660" w:leader="none"/>
-              <w:tab w:val="right" w:pos="10620" w:leader="dot"/>
+              <w:tab w:val="right" w:pos="9638" w:leader="dot"/>
             </w:tabs>
-            <w:rPr>
-              <w:rFonts w:ascii="Calibri" w:hAnsi="Calibri" w:eastAsia="" w:asciiTheme="minorHAnsi" w:eastAsiaTheme="minorEastAsia" w:hAnsiTheme="minorHAnsi"/>
-              <w:b w:val="false"/>
-              <w:b w:val="false"/>
-              <w:caps w:val="false"/>
-              <w:smallCaps w:val="false"/>
-              <w:sz w:val="22"/>
-              <w:lang w:eastAsia="pt-BR"/>
-            </w:rPr>
+            <w:rPr/>
           </w:pPr>
           <w:r>
             <w:fldChar w:fldCharType="begin"/>
@@ -94,6 +96,7 @@
             <w:rPr>
               <w:webHidden/>
               <w:rStyle w:val="Vnculodendice"/>
+              <w:vanish w:val="false"/>
             </w:rPr>
             <w:instrText> TOC \z \o "1-3" \u \h</w:instrText>
           </w:r>
@@ -101,66 +104,20 @@
             <w:rPr>
               <w:webHidden/>
               <w:rStyle w:val="Vnculodendice"/>
+              <w:vanish w:val="false"/>
             </w:rPr>
             <w:fldChar w:fldCharType="separate"/>
           </w:r>
-          <w:hyperlink w:anchor="_Toc526233798">
+          <w:hyperlink w:anchor="__RefHeading___Toc178_3724059320">
             <w:r>
               <w:rPr>
                 <w:webHidden/>
                 <w:rStyle w:val="Vnculodendice"/>
-              </w:rPr>
-              <w:t>1</w:t>
-            </w:r>
-            <w:r>
-              <w:rPr>
-                <w:rStyle w:val="Vnculodendice"/>
-                <w:rFonts w:eastAsia="" w:ascii="Calibri" w:hAnsi="Calibri" w:asciiTheme="minorHAnsi" w:eastAsiaTheme="minorEastAsia" w:hAnsiTheme="minorHAnsi"/>
-                <w:b w:val="false"/>
-                <w:caps w:val="false"/>
-                <w:smallCaps w:val="false"/>
-                <w:sz w:val="22"/>
-                <w:lang w:eastAsia="pt-BR"/>
-              </w:rPr>
-              <w:tab/>
-            </w:r>
-            <w:r>
-              <w:rPr>
-                <w:rStyle w:val="Vnculodendice"/>
-              </w:rPr>
-              <w:t>Título 1</w:t>
-            </w:r>
-            <w:r>
-              <w:rPr>
-                <w:webHidden/>
-              </w:rPr>
-              <w:fldChar w:fldCharType="begin"/>
-            </w:r>
-            <w:r>
-              <w:rPr>
-                <w:webHidden/>
-              </w:rPr>
-              <w:instrText>PAGEREF _Toc526233798 \h</w:instrText>
-            </w:r>
-            <w:r>
-              <w:rPr>
-                <w:webHidden/>
-              </w:rPr>
-              <w:fldChar w:fldCharType="separate"/>
-            </w:r>
-            <w:r>
-              <w:rPr>
-                <w:rStyle w:val="Vnculodendice"/>
                 <w:vanish w:val="false"/>
               </w:rPr>
+              <w:t>1 Título 1</w:t>
               <w:tab/>
               <w:t>1</w:t>
-            </w:r>
-            <w:r>
-              <w:rPr>
-                <w:webHidden/>
-              </w:rPr>
-              <w:fldChar w:fldCharType="end"/>
             </w:r>
           </w:hyperlink>
         </w:p>
@@ -169,72 +126,20 @@
             <w:pStyle w:val="Sumrio2"/>
             <w:tabs>
               <w:tab w:val="clear" w:pos="708"/>
-              <w:tab w:val="left" w:pos="660" w:leader="none"/>
-              <w:tab w:val="right" w:pos="10620" w:leader="dot"/>
+              <w:tab w:val="right" w:pos="9638" w:leader="dot"/>
             </w:tabs>
-            <w:rPr>
-              <w:rFonts w:ascii="Calibri" w:hAnsi="Calibri" w:eastAsia="" w:asciiTheme="minorHAnsi" w:eastAsiaTheme="minorEastAsia" w:hAnsiTheme="minorHAnsi"/>
-              <w:b w:val="false"/>
-              <w:b w:val="false"/>
-              <w:sz w:val="22"/>
-              <w:lang w:eastAsia="pt-BR"/>
-            </w:rPr>
+            <w:rPr/>
           </w:pPr>
-          <w:hyperlink w:anchor="_Toc526233799">
+          <w:hyperlink w:anchor="__RefHeading___Toc180_3724059320">
             <w:r>
               <w:rPr>
                 <w:webHidden/>
                 <w:rStyle w:val="Vnculodendice"/>
-              </w:rPr>
-              <w:t>1.1</w:t>
-            </w:r>
-            <w:r>
-              <w:rPr>
-                <w:rStyle w:val="Vnculodendice"/>
-                <w:rFonts w:eastAsia="" w:ascii="Calibri" w:hAnsi="Calibri" w:asciiTheme="minorHAnsi" w:eastAsiaTheme="minorEastAsia" w:hAnsiTheme="minorHAnsi"/>
-                <w:b w:val="false"/>
-                <w:sz w:val="22"/>
-                <w:lang w:eastAsia="pt-BR"/>
-              </w:rPr>
-              <w:tab/>
-            </w:r>
-            <w:r>
-              <w:rPr>
-                <w:rStyle w:val="Vnculodendice"/>
-              </w:rPr>
-              <w:t>Título 2</w:t>
-            </w:r>
-            <w:r>
-              <w:rPr>
-                <w:webHidden/>
-              </w:rPr>
-              <w:fldChar w:fldCharType="begin"/>
-            </w:r>
-            <w:r>
-              <w:rPr>
-                <w:webHidden/>
-              </w:rPr>
-              <w:instrText>PAGEREF _Toc526233799 \h</w:instrText>
-            </w:r>
-            <w:r>
-              <w:rPr>
-                <w:webHidden/>
-              </w:rPr>
-              <w:fldChar w:fldCharType="separate"/>
-            </w:r>
-            <w:r>
-              <w:rPr>
-                <w:rStyle w:val="Vnculodendice"/>
                 <w:vanish w:val="false"/>
               </w:rPr>
+              <w:t>1.1 Título 2</w:t>
               <w:tab/>
-              <w:t>1</w:t>
-            </w:r>
-            <w:r>
-              <w:rPr>
-                <w:webHidden/>
-              </w:rPr>
-              <w:fldChar w:fldCharType="end"/>
+              <w:t>2</w:t>
             </w:r>
           </w:hyperlink>
         </w:p>
@@ -243,88 +148,22 @@
             <w:pStyle w:val="Sumrio3"/>
             <w:tabs>
               <w:tab w:val="clear" w:pos="708"/>
-              <w:tab w:val="left" w:pos="880" w:leader="none"/>
-              <w:tab w:val="right" w:pos="10620" w:leader="dot"/>
+              <w:tab w:val="right" w:pos="9638" w:leader="dot"/>
             </w:tabs>
-            <w:rPr>
-              <w:rFonts w:ascii="Calibri" w:hAnsi="Calibri" w:eastAsia="" w:asciiTheme="minorHAnsi" w:eastAsiaTheme="minorEastAsia" w:hAnsiTheme="minorHAnsi"/>
-              <w:b w:val="false"/>
-              <w:b w:val="false"/>
-              <w:sz w:val="22"/>
-              <w:lang w:eastAsia="pt-BR"/>
-            </w:rPr>
+            <w:rPr/>
           </w:pPr>
-          <w:hyperlink w:anchor="_Toc526233800">
+          <w:hyperlink w:anchor="__RefHeading___Toc182_3724059320">
             <w:r>
               <w:rPr>
                 <w:webHidden/>
                 <w:rStyle w:val="Vnculodendice"/>
-              </w:rPr>
-              <w:t>1.1.1</w:t>
-            </w:r>
-            <w:r>
-              <w:rPr>
-                <w:rStyle w:val="Vnculodendice"/>
-                <w:rFonts w:eastAsia="" w:ascii="Calibri" w:hAnsi="Calibri" w:asciiTheme="minorHAnsi" w:eastAsiaTheme="minorEastAsia" w:hAnsiTheme="minorHAnsi"/>
-                <w:b w:val="false"/>
-                <w:sz w:val="22"/>
-                <w:lang w:eastAsia="pt-BR"/>
-              </w:rPr>
-              <w:tab/>
-            </w:r>
-            <w:r>
-              <w:rPr>
-                <w:rStyle w:val="Vnculodendice"/>
-              </w:rPr>
-              <w:t>Título 3</w:t>
-            </w:r>
-            <w:r>
-              <w:rPr>
-                <w:webHidden/>
-              </w:rPr>
-              <w:fldChar w:fldCharType="begin"/>
-            </w:r>
-            <w:r>
-              <w:rPr>
-                <w:webHidden/>
-              </w:rPr>
-              <w:instrText>PAGEREF _Toc526233800 \h</w:instrText>
-            </w:r>
-            <w:r>
-              <w:rPr>
-                <w:webHidden/>
-              </w:rPr>
-              <w:fldChar w:fldCharType="separate"/>
-            </w:r>
-            <w:r>
-              <w:rPr>
-                <w:rStyle w:val="Vnculodendice"/>
                 <w:vanish w:val="false"/>
               </w:rPr>
+              <w:t>1.1.1 Título 3</w:t>
               <w:tab/>
-              <w:t>1</w:t>
-            </w:r>
-            <w:r>
-              <w:rPr>
-                <w:webHidden/>
-              </w:rPr>
-              <w:fldChar w:fldCharType="end"/>
+              <w:t>2</w:t>
             </w:r>
           </w:hyperlink>
-        </w:p>
-        <w:p>
-          <w:pPr>
-            <w:pStyle w:val="Normal"/>
-            <w:spacing w:before="280" w:after="280"/>
-            <w:rPr/>
-          </w:pPr>
-          <w:r>
-            <w:rPr/>
-          </w:r>
-          <w:r>
-            <w:rPr/>
-            <w:fldChar w:fldCharType="end"/>
-          </w:r>
         </w:p>
       </w:sdtContent>
     </w:sdt>
@@ -339,12 +178,18 @@
         <w:ind w:left="431" w:hanging="431"/>
         <w:rPr/>
       </w:pPr>
-      <w:bookmarkStart w:id="0" w:name="_Toc526233798"/>
+      <w:bookmarkStart w:id="1" w:name="__RefHeading___Toc178_3724059320"/>
+      <w:bookmarkStart w:id="2" w:name="_Toc526233798"/>
+      <w:bookmarkEnd w:id="1"/>
       <w:r>
         <w:rPr/>
         <w:t>Título 1</w:t>
       </w:r>
-      <w:bookmarkEnd w:id="0"/>
+      <w:r>
+        <w:rPr/>
+        <w:fldChar w:fldCharType="end"/>
+      </w:r>
+      <w:bookmarkEnd w:id="2"/>
     </w:p>
     <w:p>
       <w:pPr>
@@ -415,14 +260,9 @@
           <w:p>
             <w:pPr>
               <w:pStyle w:val="Normal"/>
-              <w:spacing w:lineRule="auto" w:line="240" w:before="0" w:after="0"/>
+              <w:spacing w:lineRule="auto" w:line="240" w:before="280" w:after="280"/>
               <w:jc w:val="center"/>
               <w:rPr>
-                <w:rFonts w:ascii="Arial" w:hAnsi="Arial"/>
-                <w:b/>
-                <w:b/>
-                <w:bCs/>
-                <w:color w:val="auto"/>
                 <w:szCs w:val="20"/>
                 <w:lang w:eastAsia="pt-BR"/>
               </w:rPr>
@@ -432,6 +272,7 @@
                 <w:b/>
                 <w:bCs/>
                 <w:color w:val="auto"/>
+                <w:sz w:val="18"/>
                 <w:szCs w:val="20"/>
                 <w:lang w:eastAsia="pt-BR"/>
               </w:rPr>
@@ -448,14 +289,9 @@
           <w:p>
             <w:pPr>
               <w:pStyle w:val="Normal"/>
-              <w:spacing w:lineRule="auto" w:line="240" w:before="0" w:after="0"/>
+              <w:spacing w:lineRule="auto" w:line="240" w:before="280" w:after="280"/>
               <w:jc w:val="center"/>
               <w:rPr>
-                <w:rFonts w:ascii="Arial" w:hAnsi="Arial"/>
-                <w:b/>
-                <w:b/>
-                <w:bCs/>
-                <w:color w:val="auto"/>
                 <w:szCs w:val="20"/>
                 <w:lang w:eastAsia="pt-BR"/>
               </w:rPr>
@@ -465,6 +301,7 @@
                 <w:b/>
                 <w:bCs/>
                 <w:color w:val="auto"/>
+                <w:sz w:val="18"/>
                 <w:szCs w:val="20"/>
                 <w:lang w:eastAsia="pt-BR"/>
               </w:rPr>
@@ -481,14 +318,9 @@
           <w:p>
             <w:pPr>
               <w:pStyle w:val="Normal"/>
-              <w:spacing w:lineRule="auto" w:line="240" w:before="0" w:after="0"/>
+              <w:spacing w:lineRule="auto" w:line="240" w:before="280" w:after="280"/>
               <w:jc w:val="center"/>
               <w:rPr>
-                <w:rFonts w:ascii="Arial" w:hAnsi="Arial"/>
-                <w:b/>
-                <w:b/>
-                <w:bCs/>
-                <w:color w:val="auto"/>
                 <w:szCs w:val="20"/>
                 <w:lang w:eastAsia="pt-BR"/>
               </w:rPr>
@@ -498,6 +330,7 @@
                 <w:b/>
                 <w:bCs/>
                 <w:color w:val="auto"/>
+                <w:sz w:val="18"/>
                 <w:szCs w:val="20"/>
                 <w:lang w:eastAsia="pt-BR"/>
               </w:rPr>
@@ -512,21 +345,21 @@
           <w:tcPr>
             <w:tcW w:w="1698" w:type="dxa"/>
             <w:tcBorders/>
-            <w:shd w:color="auto" w:fill="auto" w:val="clear"/>
+            <w:shd w:fill="auto" w:val="clear"/>
           </w:tcPr>
           <w:p>
             <w:pPr>
               <w:pStyle w:val="Normal"/>
-              <w:spacing w:lineRule="auto" w:line="240" w:before="0" w:after="0"/>
-              <w:jc w:val="both"/>
+              <w:spacing w:lineRule="auto" w:line="240" w:before="280" w:after="280"/>
+              <w:jc w:val="left"/>
               <w:rPr>
-                <w:rFonts w:ascii="Arial" w:hAnsi="Arial"/>
                 <w:szCs w:val="20"/>
                 <w:lang w:eastAsia="pt-BR"/>
               </w:rPr>
             </w:pPr>
             <w:r>
               <w:rPr>
+                <w:sz w:val="18"/>
                 <w:szCs w:val="20"/>
                 <w:lang w:eastAsia="pt-BR"/>
               </w:rPr>
@@ -538,21 +371,21 @@
           <w:tcPr>
             <w:tcW w:w="1699" w:type="dxa"/>
             <w:tcBorders/>
-            <w:shd w:color="auto" w:fill="auto" w:val="clear"/>
+            <w:shd w:fill="auto" w:val="clear"/>
           </w:tcPr>
           <w:p>
             <w:pPr>
               <w:pStyle w:val="Normal"/>
-              <w:spacing w:lineRule="auto" w:line="240" w:before="0" w:after="0"/>
-              <w:jc w:val="both"/>
+              <w:spacing w:lineRule="auto" w:line="240" w:before="280" w:after="280"/>
+              <w:jc w:val="left"/>
               <w:rPr>
-                <w:rFonts w:ascii="Arial" w:hAnsi="Arial"/>
                 <w:szCs w:val="20"/>
                 <w:lang w:eastAsia="pt-BR"/>
               </w:rPr>
             </w:pPr>
             <w:r>
               <w:rPr>
+                <w:sz w:val="18"/>
                 <w:szCs w:val="20"/>
                 <w:lang w:eastAsia="pt-BR"/>
               </w:rPr>
@@ -564,21 +397,21 @@
           <w:tcPr>
             <w:tcW w:w="1699" w:type="dxa"/>
             <w:tcBorders/>
-            <w:shd w:color="auto" w:fill="auto" w:val="clear"/>
+            <w:shd w:fill="auto" w:val="clear"/>
           </w:tcPr>
           <w:p>
             <w:pPr>
               <w:pStyle w:val="Normal"/>
-              <w:spacing w:lineRule="auto" w:line="240" w:before="0" w:after="0"/>
-              <w:jc w:val="both"/>
+              <w:spacing w:lineRule="auto" w:line="240" w:before="280" w:after="280"/>
+              <w:jc w:val="left"/>
               <w:rPr>
-                <w:rFonts w:ascii="Arial" w:hAnsi="Arial"/>
                 <w:szCs w:val="20"/>
                 <w:lang w:eastAsia="pt-BR"/>
               </w:rPr>
             </w:pPr>
             <w:r>
               <w:rPr>
+                <w:sz w:val="18"/>
                 <w:szCs w:val="20"/>
                 <w:lang w:eastAsia="pt-BR"/>
               </w:rPr>
@@ -593,21 +426,21 @@
           <w:tcPr>
             <w:tcW w:w="1698" w:type="dxa"/>
             <w:tcBorders/>
-            <w:shd w:color="auto" w:fill="auto" w:val="clear"/>
+            <w:shd w:fill="auto" w:val="clear"/>
           </w:tcPr>
           <w:p>
             <w:pPr>
               <w:pStyle w:val="Normal"/>
-              <w:spacing w:lineRule="auto" w:line="240" w:before="0" w:after="0"/>
-              <w:jc w:val="both"/>
+              <w:spacing w:lineRule="auto" w:line="240" w:before="280" w:after="280"/>
+              <w:jc w:val="left"/>
               <w:rPr>
-                <w:rFonts w:ascii="Arial" w:hAnsi="Arial"/>
                 <w:szCs w:val="20"/>
                 <w:lang w:eastAsia="pt-BR"/>
               </w:rPr>
             </w:pPr>
             <w:r>
               <w:rPr>
+                <w:sz w:val="18"/>
                 <w:szCs w:val="20"/>
                 <w:lang w:eastAsia="pt-BR"/>
               </w:rPr>
@@ -619,21 +452,21 @@
           <w:tcPr>
             <w:tcW w:w="1699" w:type="dxa"/>
             <w:tcBorders/>
-            <w:shd w:color="auto" w:fill="auto" w:val="clear"/>
+            <w:shd w:fill="auto" w:val="clear"/>
           </w:tcPr>
           <w:p>
             <w:pPr>
               <w:pStyle w:val="Normal"/>
-              <w:spacing w:lineRule="auto" w:line="240" w:before="0" w:after="0"/>
-              <w:jc w:val="both"/>
+              <w:spacing w:lineRule="auto" w:line="240" w:before="280" w:after="280"/>
+              <w:jc w:val="left"/>
               <w:rPr>
-                <w:rFonts w:ascii="Arial" w:hAnsi="Arial"/>
                 <w:szCs w:val="20"/>
                 <w:lang w:eastAsia="pt-BR"/>
               </w:rPr>
             </w:pPr>
             <w:r>
               <w:rPr>
+                <w:sz w:val="18"/>
                 <w:szCs w:val="20"/>
                 <w:lang w:eastAsia="pt-BR"/>
               </w:rPr>
@@ -645,21 +478,21 @@
           <w:tcPr>
             <w:tcW w:w="1699" w:type="dxa"/>
             <w:tcBorders/>
-            <w:shd w:color="auto" w:fill="auto" w:val="clear"/>
+            <w:shd w:fill="auto" w:val="clear"/>
           </w:tcPr>
           <w:p>
             <w:pPr>
               <w:pStyle w:val="Normal"/>
-              <w:spacing w:lineRule="auto" w:line="240" w:before="0" w:after="0"/>
-              <w:jc w:val="both"/>
+              <w:spacing w:lineRule="auto" w:line="240" w:before="280" w:after="280"/>
+              <w:jc w:val="left"/>
               <w:rPr>
-                <w:rFonts w:ascii="Arial" w:hAnsi="Arial"/>
                 <w:szCs w:val="20"/>
                 <w:lang w:eastAsia="pt-BR"/>
               </w:rPr>
             </w:pPr>
             <w:r>
               <w:rPr>
+                <w:sz w:val="18"/>
                 <w:szCs w:val="20"/>
                 <w:lang w:eastAsia="pt-BR"/>
               </w:rPr>
@@ -674,21 +507,21 @@
           <w:tcPr>
             <w:tcW w:w="1698" w:type="dxa"/>
             <w:tcBorders/>
-            <w:shd w:color="auto" w:fill="auto" w:val="clear"/>
+            <w:shd w:fill="auto" w:val="clear"/>
           </w:tcPr>
           <w:p>
             <w:pPr>
               <w:pStyle w:val="Normal"/>
-              <w:spacing w:lineRule="auto" w:line="240" w:before="0" w:after="0"/>
-              <w:jc w:val="both"/>
+              <w:spacing w:lineRule="auto" w:line="240" w:before="280" w:after="280"/>
+              <w:jc w:val="left"/>
               <w:rPr>
-                <w:rFonts w:ascii="Arial" w:hAnsi="Arial"/>
                 <w:szCs w:val="20"/>
                 <w:lang w:eastAsia="pt-BR"/>
               </w:rPr>
             </w:pPr>
             <w:r>
               <w:rPr>
+                <w:sz w:val="18"/>
                 <w:szCs w:val="20"/>
                 <w:lang w:eastAsia="pt-BR"/>
               </w:rPr>
@@ -700,21 +533,21 @@
           <w:tcPr>
             <w:tcW w:w="1699" w:type="dxa"/>
             <w:tcBorders/>
-            <w:shd w:color="auto" w:fill="auto" w:val="clear"/>
+            <w:shd w:fill="auto" w:val="clear"/>
           </w:tcPr>
           <w:p>
             <w:pPr>
               <w:pStyle w:val="Normal"/>
-              <w:spacing w:lineRule="auto" w:line="240" w:before="0" w:after="0"/>
-              <w:jc w:val="both"/>
+              <w:spacing w:lineRule="auto" w:line="240" w:before="280" w:after="280"/>
+              <w:jc w:val="left"/>
               <w:rPr>
-                <w:rFonts w:ascii="Arial" w:hAnsi="Arial"/>
                 <w:szCs w:val="20"/>
                 <w:lang w:eastAsia="pt-BR"/>
               </w:rPr>
             </w:pPr>
             <w:r>
               <w:rPr>
+                <w:sz w:val="18"/>
                 <w:szCs w:val="20"/>
                 <w:lang w:eastAsia="pt-BR"/>
               </w:rPr>
@@ -726,21 +559,21 @@
           <w:tcPr>
             <w:tcW w:w="1699" w:type="dxa"/>
             <w:tcBorders/>
-            <w:shd w:color="auto" w:fill="auto" w:val="clear"/>
+            <w:shd w:fill="auto" w:val="clear"/>
           </w:tcPr>
           <w:p>
             <w:pPr>
               <w:pStyle w:val="Normal"/>
-              <w:spacing w:lineRule="auto" w:line="240" w:before="0" w:after="0"/>
-              <w:jc w:val="both"/>
+              <w:spacing w:lineRule="auto" w:line="240" w:before="280" w:after="280"/>
+              <w:jc w:val="left"/>
               <w:rPr>
-                <w:rFonts w:ascii="Arial" w:hAnsi="Arial"/>
                 <w:szCs w:val="20"/>
                 <w:lang w:eastAsia="pt-BR"/>
               </w:rPr>
             </w:pPr>
             <w:r>
               <w:rPr>
+                <w:sz w:val="18"/>
                 <w:szCs w:val="20"/>
                 <w:lang w:eastAsia="pt-BR"/>
               </w:rPr>
@@ -755,21 +588,21 @@
           <w:tcPr>
             <w:tcW w:w="1698" w:type="dxa"/>
             <w:tcBorders/>
-            <w:shd w:color="auto" w:fill="auto" w:val="clear"/>
+            <w:shd w:fill="auto" w:val="clear"/>
           </w:tcPr>
           <w:p>
             <w:pPr>
               <w:pStyle w:val="Normal"/>
-              <w:spacing w:lineRule="auto" w:line="240" w:before="0" w:after="0"/>
-              <w:jc w:val="both"/>
+              <w:spacing w:lineRule="auto" w:line="240" w:before="280" w:after="280"/>
+              <w:jc w:val="left"/>
               <w:rPr>
-                <w:rFonts w:ascii="Arial" w:hAnsi="Arial"/>
                 <w:szCs w:val="20"/>
                 <w:lang w:eastAsia="pt-BR"/>
               </w:rPr>
             </w:pPr>
             <w:r>
               <w:rPr>
+                <w:sz w:val="18"/>
                 <w:szCs w:val="20"/>
                 <w:lang w:eastAsia="pt-BR"/>
               </w:rPr>
@@ -781,21 +614,21 @@
           <w:tcPr>
             <w:tcW w:w="1699" w:type="dxa"/>
             <w:tcBorders/>
-            <w:shd w:color="auto" w:fill="auto" w:val="clear"/>
+            <w:shd w:fill="auto" w:val="clear"/>
           </w:tcPr>
           <w:p>
             <w:pPr>
               <w:pStyle w:val="Normal"/>
-              <w:spacing w:lineRule="auto" w:line="240" w:before="0" w:after="0"/>
-              <w:jc w:val="both"/>
+              <w:spacing w:lineRule="auto" w:line="240" w:before="280" w:after="280"/>
+              <w:jc w:val="left"/>
               <w:rPr>
-                <w:rFonts w:ascii="Arial" w:hAnsi="Arial"/>
                 <w:szCs w:val="20"/>
                 <w:lang w:eastAsia="pt-BR"/>
               </w:rPr>
             </w:pPr>
             <w:r>
               <w:rPr>
+                <w:sz w:val="18"/>
                 <w:szCs w:val="20"/>
                 <w:lang w:eastAsia="pt-BR"/>
               </w:rPr>
@@ -807,21 +640,21 @@
           <w:tcPr>
             <w:tcW w:w="1699" w:type="dxa"/>
             <w:tcBorders/>
-            <w:shd w:color="auto" w:fill="auto" w:val="clear"/>
+            <w:shd w:fill="auto" w:val="clear"/>
           </w:tcPr>
           <w:p>
             <w:pPr>
               <w:pStyle w:val="Normal"/>
-              <w:spacing w:lineRule="auto" w:line="240" w:before="0" w:after="0"/>
-              <w:jc w:val="both"/>
+              <w:spacing w:lineRule="auto" w:line="240" w:before="280" w:after="280"/>
+              <w:jc w:val="left"/>
               <w:rPr>
-                <w:rFonts w:ascii="Arial" w:hAnsi="Arial"/>
                 <w:szCs w:val="20"/>
                 <w:lang w:eastAsia="pt-BR"/>
               </w:rPr>
             </w:pPr>
             <w:r>
               <w:rPr>
+                <w:sz w:val="18"/>
                 <w:szCs w:val="20"/>
                 <w:lang w:eastAsia="pt-BR"/>
               </w:rPr>
@@ -921,12 +754,14 @@
         <w:ind w:left="578" w:hanging="578"/>
         <w:rPr/>
       </w:pPr>
-      <w:bookmarkStart w:id="1" w:name="_Toc526233799"/>
+      <w:bookmarkStart w:id="3" w:name="__RefHeading___Toc180_3724059320"/>
+      <w:bookmarkStart w:id="4" w:name="_Toc526233799"/>
+      <w:bookmarkEnd w:id="3"/>
       <w:r>
         <w:rPr/>
         <w:t>Título 2</w:t>
       </w:r>
-      <w:bookmarkEnd w:id="1"/>
+      <w:bookmarkEnd w:id="4"/>
     </w:p>
     <w:p>
       <w:pPr>
@@ -973,12 +808,14 @@
         <w:spacing w:before="280" w:after="280"/>
         <w:rPr/>
       </w:pPr>
-      <w:bookmarkStart w:id="2" w:name="_Toc526233800"/>
+      <w:bookmarkStart w:id="5" w:name="__RefHeading___Toc182_3724059320"/>
+      <w:bookmarkStart w:id="6" w:name="_Toc526233800"/>
+      <w:bookmarkEnd w:id="5"/>
       <w:r>
         <w:rPr/>
         <w:t>Título 3</w:t>
       </w:r>
-      <w:bookmarkEnd w:id="2"/>
+      <w:bookmarkEnd w:id="6"/>
     </w:p>
     <w:p>
       <w:pPr>
@@ -1274,7 +1111,10 @@
     <w:p>
       <w:pPr>
         <w:pStyle w:val="Normal"/>
-        <w:spacing w:before="280" w:after="280"/>
+        <w:widowControl/>
+        <w:bidi w:val="0"/>
+        <w:spacing w:lineRule="auto" w:line="259" w:beforeAutospacing="1" w:afterAutospacing="1"/>
+        <w:jc w:val="both"/>
         <w:rPr/>
       </w:pPr>
       <w:r>
@@ -1286,11 +1126,11 @@
       <w:footerReference w:type="default" r:id="rId3"/>
       <w:type w:val="nextPage"/>
       <w:pgSz w:w="11906" w:h="16838"/>
-      <w:pgMar w:left="567" w:right="709" w:header="708" w:top="1418" w:footer="708" w:bottom="1276" w:gutter="0"/>
+      <w:pgMar w:left="1134" w:right="1134" w:header="709" w:top="1418" w:footer="709" w:bottom="1276" w:gutter="0"/>
       <w:pgNumType w:fmt="decimal"/>
       <w:formProt w:val="false"/>
       <w:textDirection w:val="lrTb"/>
-      <w:docGrid w:type="default" w:linePitch="360" w:charSpace="0"/>
+      <w:docGrid w:type="default" w:linePitch="360" w:charSpace="8192"/>
     </w:sectPr>
   </w:body>
 </w:document>
@@ -1301,8 +1141,17 @@
   <w:p>
     <w:pPr>
       <w:pStyle w:val="Normal"/>
-      <w:spacing w:lineRule="auto" w:line="240" w:beforeAutospacing="0" w:before="280" w:afterAutospacing="0" w:after="0"/>
-      <w:jc w:val="center"/>
+      <w:spacing w:beforeAutospacing="0" w:before="120" w:afterAutospacing="0" w:after="280"/>
+      <w:rPr/>
+    </w:pPr>
+    <w:r>
+      <w:rPr/>
+    </w:r>
+  </w:p>
+  <w:p>
+    <w:pPr>
+      <w:pStyle w:val="Normal"/>
+      <w:spacing w:beforeAutospacing="0" w:before="120" w:afterAutospacing="0" w:after="280"/>
       <w:rPr/>
     </w:pPr>
     <w:r>
@@ -1310,22 +1159,18 @@
       <mc:AlternateContent>
         <mc:Choice Requires="wps">
           <w:drawing>
-            <wp:inline distT="0" distB="0" distL="0" distR="0">
-              <wp:extent cx="6750685" cy="19685"/>
+            <wp:inline distT="0" distB="0" distL="0" distR="0" wp14:anchorId="3A025318">
+              <wp:extent cx="6123305" cy="20955"/>
               <wp:effectExtent l="0" t="0" r="0" b="0"/>
-              <wp:docPr id="3" name=""/>
+              <wp:docPr id="2" name=""/>
               <a:graphic xmlns:a="http://schemas.openxmlformats.org/drawingml/2006/main">
                 <a:graphicData uri="http://schemas.microsoft.com/office/word/2010/wordprocessingShape">
                   <wps:wsp>
                     <wps:cNvSpPr/>
-                    <wps:nvSpPr>
-                      <wps:cNvPr id="1" name="Rectangle 1"/>
-                      <wps:cNvSpPr/>
-                    </wps:nvSpPr>
                     <wps:spPr>
                       <a:xfrm>
                         <a:off x="0" y="0"/>
-                        <a:ext cx="6750000" cy="19080"/>
+                        <a:ext cx="6122520" cy="20160"/>
                       </a:xfrm>
                       <a:prstGeom prst="rect">
                         <a:avLst/>
@@ -1337,19 +1182,22 @@
                         <a:noFill/>
                       </a:ln>
                     </wps:spPr>
+                    <wps:style>
+                      <a:lnRef idx="0"/>
+                      <a:fillRef idx="0"/>
+                      <a:effectRef idx="0"/>
+                      <a:fontRef idx="minor"/>
+                    </wps:style>
                     <wps:bodyPr/>
                   </wps:wsp>
                 </a:graphicData>
               </a:graphic>
-              <wp14:sizeRelH relativeFrom="page">
-                <wp14:pctWidth>100000</wp14:pctWidth>
-              </wp14:sizeRelH>
             </wp:inline>
           </w:drawing>
         </mc:Choice>
         <mc:Fallback>
           <w:pict>
-            <v:rect id="shape_0" fillcolor="#a0a0a0" stroked="f" style="position:absolute;margin-left:0pt;margin-top:-1.55pt;width:531.45pt;height:1.45pt;mso-position-horizontal:center;mso-position-vertical:top">
+            <v:rect id="shape_0" fillcolor="#a0a0a0" stroked="f" style="position:absolute;margin-left:0pt;margin-top:-1.65pt;width:482.05pt;height:1.55pt;mso-position-vertical:top" wp14:anchorId="3A025318">
               <w10:wrap type="none"/>
               <v:fill o:detectmouseclick="t" type="solid" color2="#5f5f5f"/>
               <v:stroke color="#3465a4" joinstyle="round" endcap="flat"/>
@@ -1361,7 +1209,7 @@
   </w:p>
   <w:tbl>
     <w:tblPr>
-      <w:tblW w:w="5000" w:type="pct"/>
+      <w:tblW w:w="9638" w:type="dxa"/>
       <w:jc w:val="center"/>
       <w:tblInd w:w="0" w:type="dxa"/>
       <w:tblCellMar>
@@ -1373,13 +1221,13 @@
       <w:tblLook w:val="04a0" w:noVBand="1" w:firstColumn="1" w:lastColumn="0" w:noHBand="0" w:lastRow="0" w:firstRow="1"/>
     </w:tblPr>
     <w:tblGrid>
-      <w:gridCol w:w="3720"/>
-      <w:gridCol w:w="252"/>
-      <w:gridCol w:w="4177"/>
-      <w:gridCol w:w="263"/>
-      <w:gridCol w:w="1005"/>
-      <w:gridCol w:w="262"/>
-      <w:gridCol w:w="950"/>
+      <w:gridCol w:w="3685"/>
+      <w:gridCol w:w="170"/>
+      <w:gridCol w:w="3798"/>
+      <w:gridCol w:w="171"/>
+      <w:gridCol w:w="794"/>
+      <w:gridCol w:w="169"/>
+      <w:gridCol w:w="850"/>
     </w:tblGrid>
     <w:tr>
       <w:trPr>
@@ -1388,7 +1236,7 @@
       </w:trPr>
       <w:tc>
         <w:tcPr>
-          <w:tcW w:w="3720" w:type="dxa"/>
+          <w:tcW w:w="3685" w:type="dxa"/>
           <w:tcBorders/>
           <w:shd w:fill="auto" w:val="clear"/>
           <w:vAlign w:val="center"/>
@@ -1397,15 +1245,9 @@
           <w:pPr>
             <w:pStyle w:val="Rodap"/>
             <w:spacing w:lineRule="auto" w:line="240" w:beforeAutospacing="0" w:before="0" w:afterAutospacing="0" w:after="0"/>
+            <w:ind w:left="0" w:right="0" w:hanging="0"/>
             <w:jc w:val="center"/>
-            <w:rPr>
-              <w:rFonts w:cs="Arial"/>
-              <w:b/>
-              <w:b/>
-              <w:bCs/>
-              <w:sz w:val="18"/>
-              <w:szCs w:val="18"/>
-            </w:rPr>
+            <w:rPr/>
           </w:pPr>
           <w:r>
             <w:rPr>
@@ -1422,6 +1264,7 @@
           <w:pPr>
             <w:pStyle w:val="Rodap"/>
             <w:spacing w:lineRule="auto" w:line="240" w:beforeAutospacing="0" w:before="0" w:afterAutospacing="0" w:after="0"/>
+            <w:ind w:left="0" w:right="0" w:hanging="0"/>
             <w:jc w:val="center"/>
             <w:rPr>
               <w:rFonts w:ascii="Consolas" w:hAnsi="Consolas" w:cs="Arial"/>
@@ -1443,13 +1286,9 @@
           <w:pPr>
             <w:pStyle w:val="Rodap"/>
             <w:spacing w:lineRule="auto" w:line="240" w:beforeAutospacing="0" w:before="0" w:afterAutospacing="0" w:after="0"/>
+            <w:ind w:left="0" w:right="0" w:hanging="0"/>
             <w:jc w:val="center"/>
-            <w:rPr>
-              <w:rFonts w:ascii="Consolas" w:hAnsi="Consolas" w:cs="Arial"/>
-              <w:bCs/>
-              <w:sz w:val="18"/>
-              <w:szCs w:val="18"/>
-            </w:rPr>
+            <w:rPr/>
           </w:pPr>
           <w:r>
             <w:rPr>
@@ -1464,7 +1303,7 @@
       </w:tc>
       <w:tc>
         <w:tcPr>
-          <w:tcW w:w="252" w:type="dxa"/>
+          <w:tcW w:w="170" w:type="dxa"/>
           <w:tcBorders/>
           <w:shd w:fill="auto" w:val="clear"/>
           <w:tcMar>
@@ -1477,6 +1316,7 @@
           <w:pPr>
             <w:pStyle w:val="Rodap"/>
             <w:spacing w:lineRule="auto" w:line="240" w:beforeAutospacing="0" w:before="0" w:afterAutospacing="0" w:after="0"/>
+            <w:ind w:left="0" w:right="0" w:hanging="0"/>
             <w:jc w:val="center"/>
             <w:rPr>
               <w:rFonts w:cs="Arial"/>
@@ -1500,7 +1340,7 @@
       </w:tc>
       <w:tc>
         <w:tcPr>
-          <w:tcW w:w="4177" w:type="dxa"/>
+          <w:tcW w:w="3798" w:type="dxa"/>
           <w:tcBorders/>
           <w:shd w:fill="auto" w:val="clear"/>
           <w:tcMar>
@@ -1513,15 +1353,9 @@
           <w:pPr>
             <w:pStyle w:val="Rodap"/>
             <w:spacing w:lineRule="auto" w:line="240" w:beforeAutospacing="0" w:before="0" w:afterAutospacing="0" w:after="0"/>
+            <w:ind w:left="0" w:right="0" w:hanging="0"/>
             <w:jc w:val="center"/>
-            <w:rPr>
-              <w:rFonts w:cs="Arial"/>
-              <w:b/>
-              <w:b/>
-              <w:bCs/>
-              <w:sz w:val="18"/>
-              <w:szCs w:val="18"/>
-            </w:rPr>
+            <w:rPr/>
           </w:pPr>
           <w:r>
             <w:rPr>
@@ -1538,6 +1372,7 @@
           <w:pPr>
             <w:pStyle w:val="Rodap"/>
             <w:spacing w:lineRule="auto" w:line="240" w:beforeAutospacing="0" w:before="0" w:afterAutospacing="0" w:after="0"/>
+            <w:ind w:left="0" w:right="0" w:hanging="0"/>
             <w:jc w:val="center"/>
             <w:rPr>
               <w:rFonts w:ascii="Consolas" w:hAnsi="Consolas" w:cs="Arial"/>
@@ -1559,13 +1394,9 @@
           <w:pPr>
             <w:pStyle w:val="Rodap"/>
             <w:spacing w:lineRule="auto" w:line="240" w:beforeAutospacing="0" w:before="0" w:afterAutospacing="0" w:after="0"/>
+            <w:ind w:left="0" w:right="0" w:hanging="0"/>
             <w:jc w:val="center"/>
-            <w:rPr>
-              <w:rFonts w:ascii="Consolas" w:hAnsi="Consolas" w:cs="Arial"/>
-              <w:bCs/>
-              <w:sz w:val="18"/>
-              <w:szCs w:val="18"/>
-            </w:rPr>
+            <w:rPr/>
           </w:pPr>
           <w:r>
             <w:rPr>
@@ -1580,7 +1411,7 @@
       </w:tc>
       <w:tc>
         <w:tcPr>
-          <w:tcW w:w="263" w:type="dxa"/>
+          <w:tcW w:w="171" w:type="dxa"/>
           <w:tcBorders/>
           <w:shd w:fill="auto" w:val="clear"/>
           <w:vAlign w:val="center"/>
@@ -1589,6 +1420,7 @@
           <w:pPr>
             <w:pStyle w:val="Rodap"/>
             <w:spacing w:lineRule="auto" w:line="240" w:beforeAutospacing="0" w:before="0" w:afterAutospacing="0" w:after="0"/>
+            <w:ind w:left="0" w:right="0" w:hanging="0"/>
             <w:jc w:val="center"/>
             <w:rPr>
               <w:rFonts w:cs="Arial"/>
@@ -1612,7 +1444,7 @@
       </w:tc>
       <w:tc>
         <w:tcPr>
-          <w:tcW w:w="1005" w:type="dxa"/>
+          <w:tcW w:w="794" w:type="dxa"/>
           <w:tcBorders/>
           <w:shd w:fill="auto" w:val="clear"/>
           <w:vAlign w:val="center"/>
@@ -1621,15 +1453,9 @@
           <w:pPr>
             <w:pStyle w:val="Cabealho"/>
             <w:spacing w:lineRule="auto" w:line="240" w:beforeAutospacing="0" w:before="0" w:afterAutospacing="0" w:after="0"/>
+            <w:ind w:left="0" w:right="0" w:hanging="0"/>
             <w:jc w:val="center"/>
-            <w:rPr>
-              <w:rFonts w:cs="Arial"/>
-              <w:b/>
-              <w:b/>
-              <w:bCs/>
-              <w:sz w:val="18"/>
-              <w:szCs w:val="18"/>
-            </w:rPr>
+            <w:rPr/>
           </w:pPr>
           <w:r>
             <w:rPr>
@@ -1646,6 +1472,7 @@
           <w:pPr>
             <w:pStyle w:val="Cabealho"/>
             <w:spacing w:lineRule="auto" w:line="240" w:beforeAutospacing="0" w:before="0" w:afterAutospacing="0" w:after="0"/>
+            <w:ind w:left="0" w:right="0" w:hanging="0"/>
             <w:jc w:val="center"/>
             <w:rPr>
               <w:rFonts w:cs="Arial"/>
@@ -1667,34 +1494,35 @@
           <w:pPr>
             <w:pStyle w:val="Cabealho"/>
             <w:spacing w:lineRule="auto" w:line="240" w:beforeAutospacing="0" w:before="0" w:afterAutospacing="0" w:after="0"/>
+            <w:ind w:left="0" w:right="0" w:hanging="0"/>
             <w:jc w:val="center"/>
-            <w:rPr/>
+            <w:rPr>
+              <w:rFonts w:ascii="Arial" w:hAnsi="Arial" w:eastAsia="Calibri" w:cs="Arial" w:eastAsiaTheme="minorHAnsi"/>
+              <w:bCs/>
+              <w:color w:val="auto"/>
+              <w:kern w:val="0"/>
+              <w:sz w:val="18"/>
+              <w:szCs w:val="18"/>
+              <w:lang w:val="pt-BR" w:eastAsia="en-US" w:bidi="ar-SA"/>
+            </w:rPr>
           </w:pPr>
           <w:r>
             <w:rPr>
-              <w:rFonts w:cs="Arial"/>
+              <w:rFonts w:eastAsia="Calibri" w:cs="Arial" w:eastAsiaTheme="minorHAnsi"/>
               <w:bCs/>
+              <w:color w:val="auto"/>
+              <w:kern w:val="0"/>
               <w:sz w:val="18"/>
               <w:szCs w:val="18"/>
+              <w:lang w:val="pt-BR" w:eastAsia="en-US" w:bidi="ar-SA"/>
             </w:rPr>
-            <w:t>201</w:t>
-          </w:r>
-          <w:bookmarkStart w:id="3" w:name="_GoBack"/>
-          <w:bookmarkEnd w:id="3"/>
-          <w:r>
-            <w:rPr>
-              <w:rFonts w:cs="Arial"/>
-              <w:bCs/>
-              <w:sz w:val="18"/>
-              <w:szCs w:val="18"/>
-            </w:rPr>
-            <w:t>9</w:t>
+            <w:t>2019</w:t>
           </w:r>
         </w:p>
       </w:tc>
       <w:tc>
         <w:tcPr>
-          <w:tcW w:w="262" w:type="dxa"/>
+          <w:tcW w:w="169" w:type="dxa"/>
           <w:tcBorders/>
           <w:shd w:fill="auto" w:val="clear"/>
           <w:vAlign w:val="center"/>
@@ -1703,6 +1531,7 @@
           <w:pPr>
             <w:pStyle w:val="Cabealho"/>
             <w:spacing w:lineRule="auto" w:line="240" w:beforeAutospacing="0" w:before="0" w:afterAutospacing="0" w:after="0"/>
+            <w:ind w:left="0" w:right="0" w:hanging="0"/>
             <w:jc w:val="center"/>
             <w:rPr>
               <w:rFonts w:cs="Arial"/>
@@ -1726,7 +1555,7 @@
       </w:tc>
       <w:tc>
         <w:tcPr>
-          <w:tcW w:w="950" w:type="dxa"/>
+          <w:tcW w:w="850" w:type="dxa"/>
           <w:tcBorders/>
           <w:shd w:fill="auto" w:val="clear"/>
           <w:vAlign w:val="center"/>
@@ -1735,15 +1564,9 @@
           <w:pPr>
             <w:pStyle w:val="Rodap"/>
             <w:spacing w:lineRule="auto" w:line="240" w:beforeAutospacing="0" w:before="0" w:afterAutospacing="0" w:after="0"/>
+            <w:ind w:left="0" w:right="0" w:hanging="0"/>
             <w:jc w:val="center"/>
-            <w:rPr>
-              <w:rFonts w:cs="Arial"/>
-              <w:b/>
-              <w:b/>
-              <w:bCs/>
-              <w:sz w:val="18"/>
-              <w:szCs w:val="18"/>
-            </w:rPr>
+            <w:rPr/>
           </w:pPr>
           <w:r>
             <w:rPr>
@@ -1760,6 +1583,7 @@
           <w:pPr>
             <w:pStyle w:val="Rodap"/>
             <w:spacing w:lineRule="auto" w:line="240" w:beforeAutospacing="0" w:before="0" w:afterAutospacing="0" w:after="0"/>
+            <w:ind w:left="0" w:right="0" w:hanging="0"/>
             <w:jc w:val="center"/>
             <w:rPr>
               <w:rFonts w:cs="Arial"/>
@@ -1782,15 +1606,9 @@
           <w:pPr>
             <w:pStyle w:val="Rodap"/>
             <w:spacing w:lineRule="auto" w:line="240" w:beforeAutospacing="0" w:before="0" w:afterAutospacing="0" w:after="0"/>
+            <w:ind w:left="0" w:right="0" w:hanging="0"/>
             <w:jc w:val="center"/>
-            <w:rPr>
-              <w:rFonts w:cs="Arial"/>
-              <w:b/>
-              <w:b/>
-              <w:bCs/>
-              <w:sz w:val="18"/>
-              <w:szCs w:val="18"/>
-            </w:rPr>
+            <w:rPr/>
           </w:pPr>
           <w:r>
             <w:rPr>
@@ -1826,7 +1644,7 @@
               <w:szCs w:val="18"/>
               <w:rFonts w:cs="Arial"/>
             </w:rPr>
-            <w:t>3</w:t>
+            <w:t>4</w:t>
           </w:r>
           <w:r>
             <w:rPr>
@@ -1880,7 +1698,7 @@
               <w:szCs w:val="18"/>
               <w:rFonts w:cs="Arial"/>
             </w:rPr>
-            <w:t>3</w:t>
+            <w:t>4</w:t>
           </w:r>
           <w:r>
             <w:rPr>
@@ -1897,8 +1715,8 @@
   </w:tbl>
   <w:p>
     <w:pPr>
-      <w:pStyle w:val="Rodap"/>
-      <w:spacing w:lineRule="auto" w:line="240"/>
+      <w:pStyle w:val="Normal"/>
+      <w:spacing w:before="280" w:after="280"/>
       <w:rPr/>
     </w:pPr>
     <w:r>
@@ -1913,9 +1731,9 @@
   <w:tbl>
     <w:tblPr>
       <w:tblStyle w:val="Tabelacomgrade"/>
-      <w:tblW w:w="5000" w:type="pct"/>
+      <w:tblW w:w="9638" w:type="dxa"/>
       <w:jc w:val="left"/>
-      <w:tblInd w:w="0" w:type="dxa"/>
+      <w:tblInd w:w="108" w:type="dxa"/>
       <w:tblCellMar>
         <w:top w:w="0" w:type="dxa"/>
         <w:left w:w="108" w:type="dxa"/>
@@ -1925,7 +1743,7 @@
       <w:tblLook w:val="04a0" w:noVBand="1" w:noHBand="0" w:lastColumn="0" w:firstColumn="1" w:lastRow="0" w:firstRow="1"/>
     </w:tblPr>
     <w:tblGrid>
-      <w:gridCol w:w="10630"/>
+      <w:gridCol w:w="9638"/>
     </w:tblGrid>
     <w:tr>
       <w:trPr>
@@ -1933,7 +1751,7 @@
       </w:trPr>
       <w:tc>
         <w:tcPr>
-          <w:tcW w:w="10630" w:type="dxa"/>
+          <w:tcW w:w="9638" w:type="dxa"/>
           <w:tcBorders>
             <w:top w:val="nil"/>
             <w:left w:val="nil"/>
@@ -1946,12 +1764,10 @@
         <w:p>
           <w:pPr>
             <w:pStyle w:val="Normal"/>
-            <w:spacing w:lineRule="auto" w:line="240" w:beforeAutospacing="0" w:before="280" w:afterAutospacing="0" w:after="0"/>
+            <w:spacing w:lineRule="auto" w:line="240" w:beforeAutospacing="0" w:before="0" w:afterAutospacing="0" w:after="0"/>
+            <w:ind w:left="0" w:right="0" w:hanging="0"/>
             <w:jc w:val="center"/>
-            <w:rPr>
-              <w:b/>
-              <w:b/>
-            </w:rPr>
+            <w:rPr/>
           </w:pPr>
           <w:r>
             <w:rPr>
@@ -1963,7 +1779,8 @@
         <w:p>
           <w:pPr>
             <w:pStyle w:val="Normal"/>
-            <w:spacing w:lineRule="auto" w:line="240" w:beforeAutospacing="0" w:before="280" w:afterAutospacing="0" w:after="0"/>
+            <w:spacing w:lineRule="auto" w:line="240" w:beforeAutospacing="0" w:before="0" w:afterAutospacing="0" w:after="0"/>
+            <w:ind w:left="0" w:right="0" w:hanging="0"/>
             <w:jc w:val="center"/>
             <w:rPr/>
           </w:pPr>
@@ -1980,7 +1797,7 @@
       </w:trPr>
       <w:tc>
         <w:tcPr>
-          <w:tcW w:w="10630" w:type="dxa"/>
+          <w:tcW w:w="9638" w:type="dxa"/>
           <w:tcBorders>
             <w:top w:val="nil"/>
             <w:left w:val="nil"/>
@@ -1993,7 +1810,8 @@
         <w:p>
           <w:pPr>
             <w:pStyle w:val="Normal"/>
-            <w:spacing w:lineRule="auto" w:line="240" w:beforeAutospacing="0" w:before="280" w:afterAutospacing="0" w:after="0"/>
+            <w:spacing w:lineRule="auto" w:line="240" w:beforeAutospacing="0" w:before="0" w:afterAutospacing="0" w:after="0"/>
+            <w:ind w:left="0" w:right="0" w:hanging="0"/>
             <w:jc w:val="center"/>
             <w:rPr>
               <w:sz w:val="18"/>
@@ -2015,7 +1833,7 @@
       </w:trPr>
       <w:tc>
         <w:tcPr>
-          <w:tcW w:w="10630" w:type="dxa"/>
+          <w:tcW w:w="9638" w:type="dxa"/>
           <w:tcBorders>
             <w:top w:val="nil"/>
             <w:left w:val="nil"/>
@@ -2028,14 +1846,10 @@
         <w:p>
           <w:pPr>
             <w:pStyle w:val="Normal"/>
-            <w:spacing w:lineRule="auto" w:line="240" w:beforeAutospacing="0" w:before="280" w:afterAutospacing="0" w:after="0"/>
+            <w:spacing w:lineRule="auto" w:line="240" w:beforeAutospacing="0" w:before="0" w:afterAutospacing="0" w:after="0"/>
+            <w:ind w:left="0" w:right="0" w:hanging="0"/>
             <w:jc w:val="center"/>
-            <w:rPr>
-              <w:b/>
-              <w:b/>
-              <w:sz w:val="18"/>
-              <w:szCs w:val="18"/>
-            </w:rPr>
+            <w:rPr/>
           </w:pPr>
           <w:r>
             <w:rPr>
@@ -2049,108 +1863,77 @@
       </w:tc>
     </w:tr>
   </w:tbl>
-  <w:sdt>
-    <w:sdtPr>
-      <w:docPartObj>
-        <w:docPartGallery w:val="Watermarks"/>
-        <w:docPartUnique w:val="true"/>
-      </w:docPartObj>
-      <w:id w:val="1304643942"/>
-    </w:sdtPr>
-    <w:sdtContent>
-      <w:p>
-        <w:pPr>
-          <w:pStyle w:val="Normal"/>
-          <w:spacing w:lineRule="auto" w:line="240" w:beforeAutospacing="0" w:before="280" w:afterAutospacing="0" w:after="0"/>
-          <w:jc w:val="center"/>
-          <w:rPr/>
-        </w:pPr>
-        <w:r>
-          <w:rPr/>
-          <mc:AlternateContent>
-            <mc:Choice Requires="wps">
-              <w:drawing>
-                <wp:inline distT="0" distB="0" distL="0" distR="0">
-                  <wp:extent cx="6750685" cy="19685"/>
-                  <wp:effectExtent l="0" t="0" r="0" b="0"/>
-                  <wp:docPr id="2" name=""/>
-                  <a:graphic xmlns:a="http://schemas.openxmlformats.org/drawingml/2006/main">
-                    <a:graphicData uri="http://schemas.microsoft.com/office/word/2010/wordprocessingShape">
-                      <wps:wsp>
-                        <wps:cNvSpPr/>
-                        <wps:nvSpPr>
-                          <wps:cNvPr id="0" name="Rectangle 1"/>
-                          <wps:cNvSpPr/>
-                        </wps:nvSpPr>
-                        <wps:spPr>
-                          <a:xfrm>
-                            <a:off x="0" y="0"/>
-                            <a:ext cx="6750000" cy="19080"/>
-                          </a:xfrm>
-                          <a:prstGeom prst="rect">
-                            <a:avLst/>
-                          </a:prstGeom>
-                          <a:solidFill>
-                            <a:srgbClr val="a0a0a0"/>
-                          </a:solidFill>
-                          <a:ln>
-                            <a:noFill/>
-                          </a:ln>
-                        </wps:spPr>
-                        <wps:bodyPr/>
-                      </wps:wsp>
-                    </a:graphicData>
-                  </a:graphic>
-                  <wp14:sizeRelH relativeFrom="page">
-                    <wp14:pctWidth>100000</wp14:pctWidth>
-                  </wp14:sizeRelH>
-                </wp:inline>
-              </w:drawing>
-            </mc:Choice>
-            <mc:Fallback>
-              <w:pict>
-                <v:rect id="shape_0" fillcolor="#a0a0a0" stroked="f" style="position:absolute;margin-left:0pt;margin-top:-1.55pt;width:531.45pt;height:1.45pt;mso-position-horizontal:center;mso-position-vertical:top">
-                  <w10:wrap type="none"/>
-                  <v:fill o:detectmouseclick="t" type="solid" color2="#5f5f5f"/>
-                  <v:stroke color="#3465a4" joinstyle="round" endcap="flat"/>
-                </v:rect>
-              </w:pict>
-            </mc:Fallback>
-          </mc:AlternateContent>
+  <w:p>
+    <w:pPr>
+      <w:pStyle w:val="Normal"/>
+      <w:spacing w:lineRule="auto" w:line="240" w:beforeAutospacing="0" w:before="280" w:afterAutospacing="0" w:after="120"/>
+      <w:jc w:val="center"/>
+      <w:rPr/>
+    </w:pPr>
+    <w:r>
+      <w:rPr/>
+      <mc:AlternateContent>
+        <mc:Choice Requires="wps">
+          <w:drawing>
+            <wp:inline distT="0" distB="0" distL="0" distR="0" wp14:anchorId="6B2BA233">
+              <wp:extent cx="6122670" cy="20955"/>
+              <wp:effectExtent l="0" t="0" r="0" b="1270"/>
+              <wp:docPr id="1" name=""/>
+              <a:graphic xmlns:a="http://schemas.openxmlformats.org/drawingml/2006/main">
+                <a:graphicData uri="http://schemas.microsoft.com/office/word/2010/wordprocessingShape">
+                  <wps:wsp>
+                    <wps:cNvSpPr/>
+                    <wps:spPr>
+                      <a:xfrm>
+                        <a:off x="0" y="0"/>
+                        <a:ext cx="6122160" cy="20160"/>
+                      </a:xfrm>
+                      <a:prstGeom prst="rect">
+                        <a:avLst/>
+                      </a:prstGeom>
+                      <a:solidFill>
+                        <a:srgbClr val="a0a0a0"/>
+                      </a:solidFill>
+                      <a:ln>
+                        <a:noFill/>
+                      </a:ln>
+                    </wps:spPr>
+                    <wps:style>
+                      <a:lnRef idx="0"/>
+                      <a:fillRef idx="0"/>
+                      <a:effectRef idx="0"/>
+                      <a:fontRef idx="minor"/>
+                    </wps:style>
+                    <wps:bodyPr/>
+                  </wps:wsp>
+                </a:graphicData>
+              </a:graphic>
+            </wp:inline>
+          </w:drawing>
+        </mc:Choice>
+        <mc:Fallback>
           <w:pict>
-            <v:shapetype id="shapetype_136" coordsize="21600,21600" o:spt="136" adj="10800" path="m@9,l@10,em@11,21600l@12,21600e">
-              <v:stroke joinstyle="miter"/>
-              <v:formulas>
-                <v:f eqn="val #0"/>
-                <v:f eqn="sum @0 0 10800"/>
-                <v:f eqn="sum @0 0 0"/>
-                <v:f eqn="sum width 0 @0"/>
-                <v:f eqn="prod @2 2 1"/>
-                <v:f eqn="prod @3 2 1"/>
-                <v:f eqn="if @1 @5 @4"/>
-                <v:f eqn="sum 0 @6 0"/>
-                <v:f eqn="sum width 0 @6"/>
-                <v:f eqn="if @1 0 @8"/>
-                <v:f eqn="if @1 @7 width"/>
-                <v:f eqn="if @1 @8 0"/>
-                <v:f eqn="if @1 width @7"/>
-              </v:formulas>
-              <v:handles>
-                <v:h position="@0,21600"/>
-              </v:handles>
-            </v:shapetype>
-            <v:shape id="PowerPlusWaterMarkObject357831064" o:spid="shape_0" fillcolor="silver" stroked="f" style="position:absolute;margin-left:59.55pt;margin-top:232.3pt;width:412.35pt;height:87.7pt;rotation:315;mso-position-horizontal:center;mso-position-vertical:center;mso-position-vertical-relative:margin" type="shapetype_136">
-              <v:path textpathok="t"/>
-              <v:textpath on="t" fitshape="t" string="RASCUNHO" trim="t" style="font-family:&quot;calibri&quot;;font-size:1pt"/>
+            <v:rect id="shape_0" fillcolor="#a0a0a0" stroked="f" style="position:absolute;margin-left:0pt;margin-top:-1.65pt;width:482pt;height:1.55pt;mso-position-vertical:top" wp14:anchorId="6B2BA233">
               <w10:wrap type="none"/>
-              <v:fill o:detectmouseclick="t" type="solid" color2="#3f3f3f" opacity="0.5"/>
+              <v:fill o:detectmouseclick="t" type="solid" color2="#5f5f5f"/>
               <v:stroke color="#3465a4" joinstyle="round" endcap="flat"/>
-            </v:shape>
+            </v:rect>
           </w:pict>
-        </w:r>
-      </w:p>
-    </w:sdtContent>
-  </w:sdt>
+        </mc:Fallback>
+      </mc:AlternateContent>
+    </w:r>
+  </w:p>
+  <w:p>
+    <w:pPr>
+      <w:pStyle w:val="Normal"/>
+      <w:spacing w:lineRule="auto" w:line="240" w:beforeAutospacing="0" w:before="280" w:afterAutospacing="0" w:after="280"/>
+      <w:jc w:val="center"/>
+      <w:rPr/>
+    </w:pPr>
+    <w:r>
+      <w:rPr/>
+    </w:r>
+  </w:p>
 </w:hdr>
 </file>
 
@@ -2342,6 +2125,7 @@
       </w:pPr>
       <w:rPr>
         <w:rFonts w:ascii="Symbol" w:hAnsi="Symbol" w:cs="Symbol" w:hint="default"/>
+        <w:rFonts w:cs="Symbol"/>
       </w:rPr>
     </w:lvl>
     <w:lvl w:ilvl="1">
@@ -2367,6 +2151,7 @@
       </w:pPr>
       <w:rPr>
         <w:rFonts w:ascii="Wingdings" w:hAnsi="Wingdings" w:cs="Wingdings" w:hint="default"/>
+        <w:rFonts w:cs="Wingdings"/>
       </w:rPr>
     </w:lvl>
     <w:lvl w:ilvl="3">
@@ -2379,6 +2164,7 @@
       </w:pPr>
       <w:rPr>
         <w:rFonts w:ascii="Symbol" w:hAnsi="Symbol" w:cs="Symbol" w:hint="default"/>
+        <w:rFonts w:cs="Symbol"/>
       </w:rPr>
     </w:lvl>
     <w:lvl w:ilvl="4">
@@ -2404,6 +2190,7 @@
       </w:pPr>
       <w:rPr>
         <w:rFonts w:ascii="Wingdings" w:hAnsi="Wingdings" w:cs="Wingdings" w:hint="default"/>
+        <w:rFonts w:cs="Wingdings"/>
       </w:rPr>
     </w:lvl>
     <w:lvl w:ilvl="6">
@@ -2416,6 +2203,7 @@
       </w:pPr>
       <w:rPr>
         <w:rFonts w:ascii="Symbol" w:hAnsi="Symbol" w:cs="Symbol" w:hint="default"/>
+        <w:rFonts w:cs="Symbol"/>
       </w:rPr>
     </w:lvl>
     <w:lvl w:ilvl="7">
@@ -2441,6 +2229,7 @@
       </w:pPr>
       <w:rPr>
         <w:rFonts w:ascii="Wingdings" w:hAnsi="Wingdings" w:cs="Wingdings" w:hint="default"/>
+        <w:rFonts w:cs="Wingdings"/>
       </w:rPr>
     </w:lvl>
   </w:abstractNum>
@@ -2470,378 +2259,147 @@
       <w:pPr/>
     </w:pPrDefault>
   </w:docDefaults>
-  <w:latentStyles w:defLockedState="0" w:defUIPriority="99" w:defSemiHidden="0" w:defUnhideWhenUsed="0" w:defQFormat="0" w:count="371">
-    <w:lsdException w:name="Normal" w:uiPriority="0" w:qFormat="1"/>
-    <w:lsdException w:name="heading 1" w:uiPriority="9" w:qFormat="1"/>
-    <w:lsdException w:name="heading 2" w:uiPriority="9" w:semiHidden="1" w:unhideWhenUsed="1" w:qFormat="1"/>
-    <w:lsdException w:name="heading 3" w:uiPriority="9" w:semiHidden="1" w:unhideWhenUsed="1" w:qFormat="1"/>
-    <w:lsdException w:name="heading 4" w:uiPriority="9" w:semiHidden="1" w:unhideWhenUsed="1" w:qFormat="1"/>
-    <w:lsdException w:name="heading 5" w:uiPriority="9" w:semiHidden="1" w:unhideWhenUsed="1" w:qFormat="1"/>
-    <w:lsdException w:name="heading 6" w:uiPriority="9" w:semiHidden="1" w:unhideWhenUsed="1" w:qFormat="1"/>
-    <w:lsdException w:name="heading 7" w:uiPriority="9" w:semiHidden="1" w:unhideWhenUsed="1" w:qFormat="1"/>
-    <w:lsdException w:name="heading 8" w:uiPriority="9" w:semiHidden="1" w:unhideWhenUsed="1" w:qFormat="1"/>
-    <w:lsdException w:name="heading 9" w:uiPriority="9" w:semiHidden="1" w:unhideWhenUsed="1" w:qFormat="1"/>
-    <w:lsdException w:name="index 1" w:semiHidden="1" w:unhideWhenUsed="1"/>
-    <w:lsdException w:name="index 2" w:semiHidden="1" w:unhideWhenUsed="1"/>
-    <w:lsdException w:name="index 3" w:semiHidden="1" w:unhideWhenUsed="1"/>
-    <w:lsdException w:name="index 4" w:semiHidden="1" w:unhideWhenUsed="1"/>
-    <w:lsdException w:name="index 5" w:semiHidden="1" w:unhideWhenUsed="1"/>
-    <w:lsdException w:name="index 6" w:semiHidden="1" w:unhideWhenUsed="1"/>
-    <w:lsdException w:name="index 7" w:semiHidden="1" w:unhideWhenUsed="1"/>
-    <w:lsdException w:name="index 8" w:semiHidden="1" w:unhideWhenUsed="1"/>
-    <w:lsdException w:name="index 9" w:semiHidden="1" w:unhideWhenUsed="1"/>
-    <w:lsdException w:name="toc 1" w:uiPriority="39" w:semiHidden="1" w:unhideWhenUsed="1"/>
-    <w:lsdException w:name="toc 2" w:uiPriority="39" w:semiHidden="1" w:unhideWhenUsed="1"/>
-    <w:lsdException w:name="toc 3" w:uiPriority="39" w:semiHidden="1" w:unhideWhenUsed="1"/>
-    <w:lsdException w:name="toc 4" w:uiPriority="39" w:semiHidden="1" w:unhideWhenUsed="1"/>
-    <w:lsdException w:name="toc 5" w:uiPriority="39" w:semiHidden="1" w:unhideWhenUsed="1"/>
-    <w:lsdException w:name="toc 6" w:uiPriority="39" w:semiHidden="1" w:unhideWhenUsed="1"/>
-    <w:lsdException w:name="toc 7" w:uiPriority="39" w:semiHidden="1" w:unhideWhenUsed="1"/>
-    <w:lsdException w:name="toc 8" w:uiPriority="39" w:semiHidden="1" w:unhideWhenUsed="1"/>
-    <w:lsdException w:name="toc 9" w:uiPriority="39" w:semiHidden="1" w:unhideWhenUsed="1"/>
-    <w:lsdException w:name="Normal Indent" w:semiHidden="1" w:unhideWhenUsed="1"/>
-    <w:lsdException w:name="footnote text" w:semiHidden="1" w:unhideWhenUsed="1"/>
-    <w:lsdException w:name="annotation text" w:semiHidden="1" w:unhideWhenUsed="1"/>
-    <w:lsdException w:name="header" w:semiHidden="1" w:unhideWhenUsed="1"/>
-    <w:lsdException w:name="footer" w:semiHidden="1" w:unhideWhenUsed="1"/>
-    <w:lsdException w:name="index heading" w:semiHidden="1" w:unhideWhenUsed="1"/>
-    <w:lsdException w:name="caption" w:uiPriority="35" w:semiHidden="1" w:unhideWhenUsed="1" w:qFormat="1"/>
-    <w:lsdException w:name="table of figures" w:semiHidden="1" w:unhideWhenUsed="1"/>
-    <w:lsdException w:name="envelope address" w:semiHidden="1" w:unhideWhenUsed="1"/>
-    <w:lsdException w:name="envelope return" w:semiHidden="1" w:unhideWhenUsed="1"/>
-    <w:lsdException w:name="footnote reference" w:semiHidden="1" w:unhideWhenUsed="1"/>
-    <w:lsdException w:name="annotation reference" w:semiHidden="1" w:unhideWhenUsed="1"/>
-    <w:lsdException w:name="line number" w:semiHidden="1" w:unhideWhenUsed="1"/>
-    <w:lsdException w:name="page number" w:semiHidden="1" w:unhideWhenUsed="1"/>
-    <w:lsdException w:name="endnote reference" w:semiHidden="1" w:unhideWhenUsed="1"/>
-    <w:lsdException w:name="endnote text" w:semiHidden="1" w:unhideWhenUsed="1"/>
-    <w:lsdException w:name="table of authorities" w:semiHidden="1" w:unhideWhenUsed="1"/>
-    <w:lsdException w:name="macro" w:semiHidden="1" w:unhideWhenUsed="1"/>
-    <w:lsdException w:name="toa heading" w:semiHidden="1" w:unhideWhenUsed="1"/>
-    <w:lsdException w:name="List" w:semiHidden="1" w:unhideWhenUsed="1"/>
-    <w:lsdException w:name="List Bullet" w:semiHidden="1" w:unhideWhenUsed="1"/>
-    <w:lsdException w:name="List Number" w:semiHidden="1" w:unhideWhenUsed="1"/>
-    <w:lsdException w:name="List 2" w:semiHidden="1" w:unhideWhenUsed="1"/>
-    <w:lsdException w:name="List 3" w:semiHidden="1" w:unhideWhenUsed="1"/>
-    <w:lsdException w:name="List 4" w:semiHidden="1" w:unhideWhenUsed="1"/>
-    <w:lsdException w:name="List 5" w:semiHidden="1" w:unhideWhenUsed="1"/>
-    <w:lsdException w:name="List Bullet 2" w:semiHidden="1" w:unhideWhenUsed="1"/>
-    <w:lsdException w:name="List Bullet 3" w:semiHidden="1" w:unhideWhenUsed="1"/>
-    <w:lsdException w:name="List Bullet 4" w:semiHidden="1" w:unhideWhenUsed="1"/>
-    <w:lsdException w:name="List Bullet 5" w:semiHidden="1" w:unhideWhenUsed="1"/>
-    <w:lsdException w:name="List Number 2" w:semiHidden="1" w:unhideWhenUsed="1"/>
-    <w:lsdException w:name="List Number 3" w:semiHidden="1" w:unhideWhenUsed="1"/>
-    <w:lsdException w:name="List Number 4" w:semiHidden="1" w:unhideWhenUsed="1"/>
-    <w:lsdException w:name="List Number 5" w:semiHidden="1" w:unhideWhenUsed="1"/>
-    <w:lsdException w:name="Title" w:uiPriority="0" w:qFormat="1"/>
-    <w:lsdException w:name="Closing" w:semiHidden="1" w:unhideWhenUsed="1"/>
-    <w:lsdException w:name="Signature" w:semiHidden="1" w:unhideWhenUsed="1"/>
-    <w:lsdException w:name="Default Paragraph Font" w:uiPriority="1" w:semiHidden="1" w:unhideWhenUsed="1"/>
-    <w:lsdException w:name="Body Text" w:semiHidden="1" w:unhideWhenUsed="1"/>
-    <w:lsdException w:name="Body Text Indent" w:semiHidden="1" w:unhideWhenUsed="1"/>
-    <w:lsdException w:name="List Continue" w:semiHidden="1" w:unhideWhenUsed="1"/>
-    <w:lsdException w:name="List Continue 2" w:semiHidden="1" w:unhideWhenUsed="1"/>
-    <w:lsdException w:name="List Continue 3" w:semiHidden="1" w:unhideWhenUsed="1"/>
-    <w:lsdException w:name="List Continue 4" w:semiHidden="1" w:unhideWhenUsed="1"/>
-    <w:lsdException w:name="List Continue 5" w:semiHidden="1" w:unhideWhenUsed="1"/>
-    <w:lsdException w:name="Message Header" w:semiHidden="1" w:unhideWhenUsed="1"/>
-    <w:lsdException w:name="Subtitle" w:uiPriority="0" w:qFormat="1"/>
-    <w:lsdException w:name="Salutation" w:semiHidden="1" w:unhideWhenUsed="1"/>
-    <w:lsdException w:name="Date" w:uiPriority="0" w:semiHidden="1" w:unhideWhenUsed="1" w:qFormat="1"/>
-    <w:lsdException w:name="Body Text First Indent" w:semiHidden="1" w:unhideWhenUsed="1"/>
-    <w:lsdException w:name="Body Text First Indent 2" w:semiHidden="1" w:unhideWhenUsed="1"/>
-    <w:lsdException w:name="Note Heading" w:semiHidden="1" w:unhideWhenUsed="1"/>
-    <w:lsdException w:name="Body Text 2" w:semiHidden="1" w:unhideWhenUsed="1"/>
-    <w:lsdException w:name="Body Text 3" w:semiHidden="1" w:unhideWhenUsed="1"/>
-    <w:lsdException w:name="Body Text Indent 2" w:semiHidden="1" w:unhideWhenUsed="1"/>
-    <w:lsdException w:name="Body Text Indent 3" w:semiHidden="1" w:unhideWhenUsed="1"/>
-    <w:lsdException w:name="Block Text" w:semiHidden="1" w:unhideWhenUsed="1"/>
-    <w:lsdException w:name="Hyperlink" w:semiHidden="1" w:unhideWhenUsed="1"/>
-    <w:lsdException w:name="FollowedHyperlink" w:semiHidden="1" w:unhideWhenUsed="1"/>
-    <w:lsdException w:name="Strong" w:uiPriority="22" w:qFormat="1"/>
-    <w:lsdException w:name="Emphasis" w:uiPriority="20" w:qFormat="1"/>
-    <w:lsdException w:name="Document Map" w:semiHidden="1" w:unhideWhenUsed="1"/>
-    <w:lsdException w:name="Plain Text" w:semiHidden="1" w:unhideWhenUsed="1"/>
-    <w:lsdException w:name="E-mail Signature" w:semiHidden="1" w:unhideWhenUsed="1"/>
-    <w:lsdException w:name="HTML Top of Form" w:semiHidden="1" w:unhideWhenUsed="1"/>
-    <w:lsdException w:name="HTML Bottom of Form" w:semiHidden="1" w:unhideWhenUsed="1"/>
-    <w:lsdException w:name="Normal (Web)" w:semiHidden="1" w:unhideWhenUsed="1"/>
-    <w:lsdException w:name="HTML Acronym" w:semiHidden="1" w:unhideWhenUsed="1"/>
-    <w:lsdException w:name="HTML Address" w:semiHidden="1" w:unhideWhenUsed="1"/>
-    <w:lsdException w:name="HTML Cite" w:semiHidden="1" w:unhideWhenUsed="1"/>
-    <w:lsdException w:name="HTML Code" w:semiHidden="1" w:unhideWhenUsed="1"/>
-    <w:lsdException w:name="HTML Definition" w:semiHidden="1" w:unhideWhenUsed="1"/>
-    <w:lsdException w:name="HTML Keyboard" w:semiHidden="1" w:unhideWhenUsed="1"/>
-    <w:lsdException w:name="HTML Preformatted" w:semiHidden="1" w:unhideWhenUsed="1"/>
-    <w:lsdException w:name="HTML Sample" w:semiHidden="1" w:unhideWhenUsed="1"/>
-    <w:lsdException w:name="HTML Typewriter" w:semiHidden="1" w:unhideWhenUsed="1"/>
-    <w:lsdException w:name="HTML Variable" w:semiHidden="1" w:unhideWhenUsed="1"/>
-    <w:lsdException w:name="Normal Table" w:semiHidden="1" w:unhideWhenUsed="1"/>
-    <w:lsdException w:name="annotation subject" w:semiHidden="1" w:unhideWhenUsed="1"/>
-    <w:lsdException w:name="No List" w:semiHidden="1" w:unhideWhenUsed="1"/>
-    <w:lsdException w:name="Outline List 1" w:semiHidden="1" w:unhideWhenUsed="1"/>
-    <w:lsdException w:name="Outline List 2" w:semiHidden="1" w:unhideWhenUsed="1"/>
-    <w:lsdException w:name="Outline List 3" w:semiHidden="1" w:unhideWhenUsed="1"/>
-    <w:lsdException w:name="Table Simple 1" w:semiHidden="1" w:unhideWhenUsed="1"/>
-    <w:lsdException w:name="Table Simple 2" w:semiHidden="1" w:unhideWhenUsed="1"/>
-    <w:lsdException w:name="Table Simple 3" w:semiHidden="1" w:unhideWhenUsed="1"/>
-    <w:lsdException w:name="Table Classic 1" w:semiHidden="1" w:unhideWhenUsed="1"/>
-    <w:lsdException w:name="Table Classic 2" w:semiHidden="1" w:unhideWhenUsed="1"/>
-    <w:lsdException w:name="Table Classic 3" w:semiHidden="1" w:unhideWhenUsed="1"/>
-    <w:lsdException w:name="Table Classic 4" w:semiHidden="1" w:unhideWhenUsed="1"/>
-    <w:lsdException w:name="Table Colorful 1" w:semiHidden="1" w:unhideWhenUsed="1"/>
-    <w:lsdException w:name="Table Colorful 2" w:semiHidden="1" w:unhideWhenUsed="1"/>
-    <w:lsdException w:name="Table Colorful 3" w:semiHidden="1" w:unhideWhenUsed="1"/>
-    <w:lsdException w:name="Table Columns 1" w:semiHidden="1" w:unhideWhenUsed="1"/>
-    <w:lsdException w:name="Table Columns 2" w:semiHidden="1" w:unhideWhenUsed="1"/>
-    <w:lsdException w:name="Table Columns 3" w:semiHidden="1" w:unhideWhenUsed="1"/>
-    <w:lsdException w:name="Table Columns 4" w:semiHidden="1" w:unhideWhenUsed="1"/>
-    <w:lsdException w:name="Table Columns 5" w:semiHidden="1" w:unhideWhenUsed="1"/>
-    <w:lsdException w:name="Table Grid 1" w:semiHidden="1" w:unhideWhenUsed="1"/>
-    <w:lsdException w:name="Table Grid 2" w:semiHidden="1" w:unhideWhenUsed="1"/>
-    <w:lsdException w:name="Table Grid 3" w:semiHidden="1" w:unhideWhenUsed="1"/>
-    <w:lsdException w:name="Table Grid 4" w:semiHidden="1" w:unhideWhenUsed="1"/>
-    <w:lsdException w:name="Table Grid 5" w:semiHidden="1" w:unhideWhenUsed="1"/>
-    <w:lsdException w:name="Table Grid 6" w:semiHidden="1" w:unhideWhenUsed="1"/>
-    <w:lsdException w:name="Table Grid 7" w:semiHidden="1" w:unhideWhenUsed="1"/>
-    <w:lsdException w:name="Table Grid 8" w:semiHidden="1" w:unhideWhenUsed="1"/>
-    <w:lsdException w:name="Table List 1" w:semiHidden="1" w:unhideWhenUsed="1"/>
-    <w:lsdException w:name="Table List 2" w:semiHidden="1" w:unhideWhenUsed="1"/>
-    <w:lsdException w:name="Table List 3" w:semiHidden="1" w:unhideWhenUsed="1"/>
-    <w:lsdException w:name="Table List 4" w:semiHidden="1" w:unhideWhenUsed="1"/>
-    <w:lsdException w:name="Table List 5" w:semiHidden="1" w:unhideWhenUsed="1"/>
-    <w:lsdException w:name="Table List 6" w:semiHidden="1" w:unhideWhenUsed="1"/>
-    <w:lsdException w:name="Table List 7" w:semiHidden="1" w:unhideWhenUsed="1"/>
-    <w:lsdException w:name="Table List 8" w:semiHidden="1" w:unhideWhenUsed="1"/>
-    <w:lsdException w:name="Table 3D effects 1" w:semiHidden="1" w:unhideWhenUsed="1"/>
-    <w:lsdException w:name="Table 3D effects 2" w:semiHidden="1" w:unhideWhenUsed="1"/>
-    <w:lsdException w:name="Table 3D effects 3" w:semiHidden="1" w:unhideWhenUsed="1"/>
-    <w:lsdException w:name="Table Contemporary" w:semiHidden="1" w:unhideWhenUsed="1"/>
-    <w:lsdException w:name="Table Elegant" w:semiHidden="1" w:unhideWhenUsed="1"/>
-    <w:lsdException w:name="Table Professional" w:semiHidden="1" w:unhideWhenUsed="1"/>
-    <w:lsdException w:name="Table Subtle 1" w:semiHidden="1" w:unhideWhenUsed="1"/>
-    <w:lsdException w:name="Table Subtle 2" w:semiHidden="1" w:unhideWhenUsed="1"/>
-    <w:lsdException w:name="Table Web 1" w:semiHidden="1" w:unhideWhenUsed="1"/>
-    <w:lsdException w:name="Table Web 2" w:semiHidden="1" w:unhideWhenUsed="1"/>
-    <w:lsdException w:name="Table Web 3" w:semiHidden="1" w:unhideWhenUsed="1"/>
-    <w:lsdException w:name="Balloon Text" w:semiHidden="1" w:unhideWhenUsed="1"/>
-    <w:lsdException w:name="Table Grid" w:uiPriority="0"/>
-    <w:lsdException w:name="Table Theme" w:semiHidden="1" w:unhideWhenUsed="1"/>
-    <w:lsdException w:name="Placeholder Text" w:semiHidden="1"/>
-    <w:lsdException w:name="No Spacing" w:uiPriority="1" w:qFormat="1"/>
-    <w:lsdException w:name="Light Shading" w:uiPriority="60"/>
-    <w:lsdException w:name="Light List" w:uiPriority="61"/>
-    <w:lsdException w:name="Light Grid" w:uiPriority="62"/>
-    <w:lsdException w:name="Medium Shading 1" w:uiPriority="63"/>
-    <w:lsdException w:name="Medium Shading 2" w:uiPriority="64"/>
-    <w:lsdException w:name="Medium List 1" w:uiPriority="65"/>
-    <w:lsdException w:name="Medium List 2" w:uiPriority="66"/>
-    <w:lsdException w:name="Medium Grid 1" w:uiPriority="67"/>
-    <w:lsdException w:name="Medium Grid 2" w:uiPriority="68"/>
-    <w:lsdException w:name="Medium Grid 3" w:uiPriority="69"/>
-    <w:lsdException w:name="Dark List" w:uiPriority="70"/>
-    <w:lsdException w:name="Colorful Shading" w:uiPriority="71"/>
-    <w:lsdException w:name="Colorful List" w:uiPriority="72"/>
-    <w:lsdException w:name="Colorful Grid" w:uiPriority="73"/>
-    <w:lsdException w:name="Light Shading Accent 1" w:uiPriority="60"/>
-    <w:lsdException w:name="Light List Accent 1" w:uiPriority="61"/>
-    <w:lsdException w:name="Light Grid Accent 1" w:uiPriority="62"/>
-    <w:lsdException w:name="Medium Shading 1 Accent 1" w:uiPriority="63"/>
-    <w:lsdException w:name="Medium Shading 2 Accent 1" w:uiPriority="64"/>
-    <w:lsdException w:name="Medium List 1 Accent 1" w:uiPriority="65"/>
-    <w:lsdException w:name="Revision" w:semiHidden="1"/>
-    <w:lsdException w:name="List Paragraph" w:uiPriority="34" w:qFormat="1"/>
-    <w:lsdException w:name="Quote" w:uiPriority="29" w:qFormat="1"/>
-    <w:lsdException w:name="Intense Quote" w:uiPriority="30" w:qFormat="1"/>
-    <w:lsdException w:name="Medium List 2 Accent 1" w:uiPriority="66"/>
-    <w:lsdException w:name="Medium Grid 1 Accent 1" w:uiPriority="67"/>
-    <w:lsdException w:name="Medium Grid 2 Accent 1" w:uiPriority="68"/>
-    <w:lsdException w:name="Medium Grid 3 Accent 1" w:uiPriority="69"/>
-    <w:lsdException w:name="Dark List Accent 1" w:uiPriority="70"/>
-    <w:lsdException w:name="Colorful Shading Accent 1" w:uiPriority="71"/>
-    <w:lsdException w:name="Colorful List Accent 1" w:uiPriority="72"/>
-    <w:lsdException w:name="Colorful Grid Accent 1" w:uiPriority="73"/>
-    <w:lsdException w:name="Light Shading Accent 2" w:uiPriority="60"/>
-    <w:lsdException w:name="Light List Accent 2" w:uiPriority="61"/>
-    <w:lsdException w:name="Light Grid Accent 2" w:uiPriority="62"/>
-    <w:lsdException w:name="Medium Shading 1 Accent 2" w:uiPriority="63"/>
-    <w:lsdException w:name="Medium Shading 2 Accent 2" w:uiPriority="64"/>
-    <w:lsdException w:name="Medium List 1 Accent 2" w:uiPriority="65"/>
-    <w:lsdException w:name="Medium List 2 Accent 2" w:uiPriority="66"/>
-    <w:lsdException w:name="Medium Grid 1 Accent 2" w:uiPriority="67"/>
-    <w:lsdException w:name="Medium Grid 2 Accent 2" w:uiPriority="68"/>
-    <w:lsdException w:name="Medium Grid 3 Accent 2" w:uiPriority="69"/>
-    <w:lsdException w:name="Dark List Accent 2" w:uiPriority="70"/>
-    <w:lsdException w:name="Colorful Shading Accent 2" w:uiPriority="71"/>
-    <w:lsdException w:name="Colorful List Accent 2" w:uiPriority="72"/>
-    <w:lsdException w:name="Colorful Grid Accent 2" w:uiPriority="73"/>
-    <w:lsdException w:name="Light Shading Accent 3" w:uiPriority="60"/>
-    <w:lsdException w:name="Light List Accent 3" w:uiPriority="61"/>
-    <w:lsdException w:name="Light Grid Accent 3" w:uiPriority="62"/>
-    <w:lsdException w:name="Medium Shading 1 Accent 3" w:uiPriority="63"/>
-    <w:lsdException w:name="Medium Shading 2 Accent 3" w:uiPriority="64"/>
-    <w:lsdException w:name="Medium List 1 Accent 3" w:uiPriority="65"/>
-    <w:lsdException w:name="Medium List 2 Accent 3" w:uiPriority="66"/>
-    <w:lsdException w:name="Medium Grid 1 Accent 3" w:uiPriority="67"/>
-    <w:lsdException w:name="Medium Grid 2 Accent 3" w:uiPriority="68"/>
-    <w:lsdException w:name="Medium Grid 3 Accent 3" w:uiPriority="69"/>
-    <w:lsdException w:name="Dark List Accent 3" w:uiPriority="70"/>
-    <w:lsdException w:name="Colorful Shading Accent 3" w:uiPriority="71"/>
-    <w:lsdException w:name="Colorful List Accent 3" w:uiPriority="72"/>
-    <w:lsdException w:name="Colorful Grid Accent 3" w:uiPriority="73"/>
-    <w:lsdException w:name="Light Shading Accent 4" w:uiPriority="60"/>
-    <w:lsdException w:name="Light List Accent 4" w:uiPriority="61"/>
-    <w:lsdException w:name="Light Grid Accent 4" w:uiPriority="62"/>
-    <w:lsdException w:name="Medium Shading 1 Accent 4" w:uiPriority="63"/>
-    <w:lsdException w:name="Medium Shading 2 Accent 4" w:uiPriority="64"/>
-    <w:lsdException w:name="Medium List 1 Accent 4" w:uiPriority="65"/>
-    <w:lsdException w:name="Medium List 2 Accent 4" w:uiPriority="66"/>
-    <w:lsdException w:name="Medium Grid 1 Accent 4" w:uiPriority="67"/>
-    <w:lsdException w:name="Medium Grid 2 Accent 4" w:uiPriority="68"/>
-    <w:lsdException w:name="Medium Grid 3 Accent 4" w:uiPriority="69"/>
-    <w:lsdException w:name="Dark List Accent 4" w:uiPriority="70"/>
-    <w:lsdException w:name="Colorful Shading Accent 4" w:uiPriority="71"/>
-    <w:lsdException w:name="Colorful List Accent 4" w:uiPriority="72"/>
-    <w:lsdException w:name="Colorful Grid Accent 4" w:uiPriority="73"/>
-    <w:lsdException w:name="Light Shading Accent 5" w:uiPriority="60"/>
-    <w:lsdException w:name="Light List Accent 5" w:uiPriority="61"/>
-    <w:lsdException w:name="Light Grid Accent 5" w:uiPriority="62"/>
-    <w:lsdException w:name="Medium Shading 1 Accent 5" w:uiPriority="63"/>
-    <w:lsdException w:name="Medium Shading 2 Accent 5" w:uiPriority="64"/>
-    <w:lsdException w:name="Medium List 1 Accent 5" w:uiPriority="65"/>
-    <w:lsdException w:name="Medium List 2 Accent 5" w:uiPriority="66"/>
-    <w:lsdException w:name="Medium Grid 1 Accent 5" w:uiPriority="67"/>
-    <w:lsdException w:name="Medium Grid 2 Accent 5" w:uiPriority="68"/>
-    <w:lsdException w:name="Medium Grid 3 Accent 5" w:uiPriority="69"/>
-    <w:lsdException w:name="Dark List Accent 5" w:uiPriority="70"/>
-    <w:lsdException w:name="Colorful Shading Accent 5" w:uiPriority="71"/>
-    <w:lsdException w:name="Colorful List Accent 5" w:uiPriority="72"/>
-    <w:lsdException w:name="Colorful Grid Accent 5" w:uiPriority="73"/>
-    <w:lsdException w:name="Light Shading Accent 6" w:uiPriority="60"/>
-    <w:lsdException w:name="Light List Accent 6" w:uiPriority="61"/>
-    <w:lsdException w:name="Light Grid Accent 6" w:uiPriority="62"/>
-    <w:lsdException w:name="Medium Shading 1 Accent 6" w:uiPriority="63"/>
-    <w:lsdException w:name="Medium Shading 2 Accent 6" w:uiPriority="64"/>
-    <w:lsdException w:name="Medium List 1 Accent 6" w:uiPriority="65"/>
-    <w:lsdException w:name="Medium List 2 Accent 6" w:uiPriority="66"/>
-    <w:lsdException w:name="Medium Grid 1 Accent 6" w:uiPriority="67"/>
-    <w:lsdException w:name="Medium Grid 2 Accent 6" w:uiPriority="68"/>
-    <w:lsdException w:name="Medium Grid 3 Accent 6" w:uiPriority="69"/>
-    <w:lsdException w:name="Dark List Accent 6" w:uiPriority="70"/>
-    <w:lsdException w:name="Colorful Shading Accent 6" w:uiPriority="71"/>
-    <w:lsdException w:name="Colorful List Accent 6" w:uiPriority="72"/>
-    <w:lsdException w:name="Colorful Grid Accent 6" w:uiPriority="73"/>
-    <w:lsdException w:name="Subtle Emphasis" w:uiPriority="19" w:qFormat="1"/>
-    <w:lsdException w:name="Intense Emphasis" w:uiPriority="21" w:qFormat="1"/>
-    <w:lsdException w:name="Subtle Reference" w:uiPriority="31" w:qFormat="1"/>
-    <w:lsdException w:name="Intense Reference" w:uiPriority="32" w:qFormat="1"/>
-    <w:lsdException w:name="Book Title" w:uiPriority="33" w:qFormat="1"/>
-    <w:lsdException w:name="Bibliography" w:uiPriority="37" w:semiHidden="1" w:unhideWhenUsed="1"/>
-    <w:lsdException w:name="TOC Heading" w:uiPriority="39" w:semiHidden="1" w:unhideWhenUsed="1" w:qFormat="1"/>
-    <w:lsdException w:name="Plain Table 1" w:uiPriority="41"/>
-    <w:lsdException w:name="Plain Table 2" w:uiPriority="42"/>
-    <w:lsdException w:name="Plain Table 3" w:uiPriority="43"/>
-    <w:lsdException w:name="Plain Table 4" w:uiPriority="44"/>
-    <w:lsdException w:name="Plain Table 5" w:uiPriority="45"/>
-    <w:lsdException w:name="Grid Table Light" w:uiPriority="40"/>
-    <w:lsdException w:name="Grid Table 1 Light" w:uiPriority="46"/>
-    <w:lsdException w:name="Grid Table 2" w:uiPriority="47"/>
-    <w:lsdException w:name="Grid Table 3" w:uiPriority="48"/>
-    <w:lsdException w:name="Grid Table 4" w:uiPriority="49"/>
-    <w:lsdException w:name="Grid Table 5 Dark" w:uiPriority="50"/>
-    <w:lsdException w:name="Grid Table 6 Colorful" w:uiPriority="51"/>
-    <w:lsdException w:name="Grid Table 7 Colorful" w:uiPriority="52"/>
-    <w:lsdException w:name="Grid Table 1 Light Accent 1" w:uiPriority="46"/>
-    <w:lsdException w:name="Grid Table 2 Accent 1" w:uiPriority="47"/>
-    <w:lsdException w:name="Grid Table 3 Accent 1" w:uiPriority="48"/>
-    <w:lsdException w:name="Grid Table 4 Accent 1" w:uiPriority="49"/>
-    <w:lsdException w:name="Grid Table 5 Dark Accent 1" w:uiPriority="50"/>
-    <w:lsdException w:name="Grid Table 6 Colorful Accent 1" w:uiPriority="51"/>
-    <w:lsdException w:name="Grid Table 7 Colorful Accent 1" w:uiPriority="52"/>
-    <w:lsdException w:name="Grid Table 1 Light Accent 2" w:uiPriority="46"/>
-    <w:lsdException w:name="Grid Table 2 Accent 2" w:uiPriority="47"/>
-    <w:lsdException w:name="Grid Table 3 Accent 2" w:uiPriority="48"/>
-    <w:lsdException w:name="Grid Table 4 Accent 2" w:uiPriority="49"/>
-    <w:lsdException w:name="Grid Table 5 Dark Accent 2" w:uiPriority="50"/>
-    <w:lsdException w:name="Grid Table 6 Colorful Accent 2" w:uiPriority="51"/>
-    <w:lsdException w:name="Grid Table 7 Colorful Accent 2" w:uiPriority="52"/>
-    <w:lsdException w:name="Grid Table 1 Light Accent 3" w:uiPriority="46"/>
-    <w:lsdException w:name="Grid Table 2 Accent 3" w:uiPriority="47"/>
-    <w:lsdException w:name="Grid Table 3 Accent 3" w:uiPriority="48"/>
-    <w:lsdException w:name="Grid Table 4 Accent 3" w:uiPriority="49"/>
-    <w:lsdException w:name="Grid Table 5 Dark Accent 3" w:uiPriority="50"/>
-    <w:lsdException w:name="Grid Table 6 Colorful Accent 3" w:uiPriority="51"/>
-    <w:lsdException w:name="Grid Table 7 Colorful Accent 3" w:uiPriority="52"/>
-    <w:lsdException w:name="Grid Table 1 Light Accent 4" w:uiPriority="46"/>
-    <w:lsdException w:name="Grid Table 2 Accent 4" w:uiPriority="47"/>
-    <w:lsdException w:name="Grid Table 3 Accent 4" w:uiPriority="48"/>
-    <w:lsdException w:name="Grid Table 4 Accent 4" w:uiPriority="49"/>
-    <w:lsdException w:name="Grid Table 5 Dark Accent 4" w:uiPriority="50"/>
-    <w:lsdException w:name="Grid Table 6 Colorful Accent 4" w:uiPriority="51"/>
-    <w:lsdException w:name="Grid Table 7 Colorful Accent 4" w:uiPriority="52"/>
-    <w:lsdException w:name="Grid Table 1 Light Accent 5" w:uiPriority="46"/>
-    <w:lsdException w:name="Grid Table 2 Accent 5" w:uiPriority="47"/>
-    <w:lsdException w:name="Grid Table 3 Accent 5" w:uiPriority="48"/>
-    <w:lsdException w:name="Grid Table 4 Accent 5" w:uiPriority="49"/>
-    <w:lsdException w:name="Grid Table 5 Dark Accent 5" w:uiPriority="50"/>
-    <w:lsdException w:name="Grid Table 6 Colorful Accent 5" w:uiPriority="51"/>
-    <w:lsdException w:name="Grid Table 7 Colorful Accent 5" w:uiPriority="52"/>
-    <w:lsdException w:name="Grid Table 1 Light Accent 6" w:uiPriority="46"/>
-    <w:lsdException w:name="Grid Table 2 Accent 6" w:uiPriority="47"/>
-    <w:lsdException w:name="Grid Table 3 Accent 6" w:uiPriority="48"/>
-    <w:lsdException w:name="Grid Table 4 Accent 6" w:uiPriority="49"/>
-    <w:lsdException w:name="Grid Table 5 Dark Accent 6" w:uiPriority="50"/>
-    <w:lsdException w:name="Grid Table 6 Colorful Accent 6" w:uiPriority="51"/>
-    <w:lsdException w:name="Grid Table 7 Colorful Accent 6" w:uiPriority="52"/>
-    <w:lsdException w:name="List Table 1 Light" w:uiPriority="46"/>
-    <w:lsdException w:name="List Table 2" w:uiPriority="47"/>
-    <w:lsdException w:name="List Table 3" w:uiPriority="48"/>
-    <w:lsdException w:name="List Table 4" w:uiPriority="49"/>
-    <w:lsdException w:name="List Table 5 Dark" w:uiPriority="50"/>
-    <w:lsdException w:name="List Table 6 Colorful" w:uiPriority="51"/>
-    <w:lsdException w:name="List Table 7 Colorful" w:uiPriority="52"/>
-    <w:lsdException w:name="List Table 1 Light Accent 1" w:uiPriority="46"/>
-    <w:lsdException w:name="List Table 2 Accent 1" w:uiPriority="47"/>
-    <w:lsdException w:name="List Table 3 Accent 1" w:uiPriority="48"/>
-    <w:lsdException w:name="List Table 4 Accent 1" w:uiPriority="49"/>
-    <w:lsdException w:name="List Table 5 Dark Accent 1" w:uiPriority="50"/>
-    <w:lsdException w:name="List Table 6 Colorful Accent 1" w:uiPriority="51"/>
-    <w:lsdException w:name="List Table 7 Colorful Accent 1" w:uiPriority="52"/>
-    <w:lsdException w:name="List Table 1 Light Accent 2" w:uiPriority="46"/>
-    <w:lsdException w:name="List Table 2 Accent 2" w:uiPriority="47"/>
-    <w:lsdException w:name="List Table 3 Accent 2" w:uiPriority="48"/>
-    <w:lsdException w:name="List Table 4 Accent 2" w:uiPriority="49"/>
-    <w:lsdException w:name="List Table 5 Dark Accent 2" w:uiPriority="50"/>
-    <w:lsdException w:name="List Table 6 Colorful Accent 2" w:uiPriority="51"/>
-    <w:lsdException w:name="List Table 7 Colorful Accent 2" w:uiPriority="52"/>
-    <w:lsdException w:name="List Table 1 Light Accent 3" w:uiPriority="46"/>
-    <w:lsdException w:name="List Table 2 Accent 3" w:uiPriority="47"/>
-    <w:lsdException w:name="List Table 3 Accent 3" w:uiPriority="48"/>
-    <w:lsdException w:name="List Table 4 Accent 3" w:uiPriority="49"/>
-    <w:lsdException w:name="List Table 5 Dark Accent 3" w:uiPriority="50"/>
-    <w:lsdException w:name="List Table 6 Colorful Accent 3" w:uiPriority="51"/>
-    <w:lsdException w:name="List Table 7 Colorful Accent 3" w:uiPriority="52"/>
-    <w:lsdException w:name="List Table 1 Light Accent 4" w:uiPriority="46"/>
-    <w:lsdException w:name="List Table 2 Accent 4" w:uiPriority="47"/>
-    <w:lsdException w:name="List Table 3 Accent 4" w:uiPriority="48"/>
-    <w:lsdException w:name="List Table 4 Accent 4" w:uiPriority="49"/>
-    <w:lsdException w:name="List Table 5 Dark Accent 4" w:uiPriority="50"/>
-    <w:lsdException w:name="List Table 6 Colorful Accent 4" w:uiPriority="51"/>
-    <w:lsdException w:name="List Table 7 Colorful Accent 4" w:uiPriority="52"/>
-    <w:lsdException w:name="List Table 1 Light Accent 5" w:uiPriority="46"/>
-    <w:lsdException w:name="List Table 2 Accent 5" w:uiPriority="47"/>
-    <w:lsdException w:name="List Table 3 Accent 5" w:uiPriority="48"/>
-    <w:lsdException w:name="List Table 4 Accent 5" w:uiPriority="49"/>
-    <w:lsdException w:name="List Table 5 Dark Accent 5" w:uiPriority="50"/>
-    <w:lsdException w:name="List Table 6 Colorful Accent 5" w:uiPriority="51"/>
-    <w:lsdException w:name="List Table 7 Colorful Accent 5" w:uiPriority="52"/>
-    <w:lsdException w:name="List Table 1 Light Accent 6" w:uiPriority="46"/>
-    <w:lsdException w:name="List Table 2 Accent 6" w:uiPriority="47"/>
-    <w:lsdException w:name="List Table 3 Accent 6" w:uiPriority="48"/>
-    <w:lsdException w:name="List Table 4 Accent 6" w:uiPriority="49"/>
-    <w:lsdException w:name="List Table 5 Dark Accent 6" w:uiPriority="50"/>
-    <w:lsdException w:name="List Table 6 Colorful Accent 6" w:uiPriority="51"/>
-    <w:lsdException w:name="List Table 7 Colorful Accent 6" w:uiPriority="52"/>
+  <w:latentStyles w:defLockedState="0" w:defUIPriority="99" w:defSemiHidden="1" w:defUnhideWhenUsed="1" w:defQFormat="0" w:count="267">
+    <w:lsdException w:name="Normal" w:uiPriority="0" w:semiHidden="0" w:unhideWhenUsed="0" w:qFormat="1"/>
+    <w:lsdException w:name="heading 1" w:uiPriority="9" w:semiHidden="0" w:unhideWhenUsed="0" w:qFormat="1"/>
+    <w:lsdException w:name="heading 2" w:uiPriority="9" w:qFormat="1"/>
+    <w:lsdException w:name="heading 3" w:uiPriority="9" w:qFormat="1"/>
+    <w:lsdException w:name="heading 4" w:uiPriority="9" w:qFormat="1"/>
+    <w:lsdException w:name="heading 5" w:uiPriority="9" w:qFormat="1"/>
+    <w:lsdException w:name="heading 6" w:uiPriority="9" w:qFormat="1"/>
+    <w:lsdException w:name="heading 7" w:uiPriority="9" w:qFormat="1"/>
+    <w:lsdException w:name="heading 8" w:uiPriority="9" w:qFormat="1"/>
+    <w:lsdException w:name="heading 9" w:uiPriority="9" w:qFormat="1"/>
+    <w:lsdException w:name="toc 1" w:uiPriority="39"/>
+    <w:lsdException w:name="toc 2" w:uiPriority="39"/>
+    <w:lsdException w:name="toc 3" w:uiPriority="39"/>
+    <w:lsdException w:name="toc 4" w:uiPriority="39"/>
+    <w:lsdException w:name="toc 5" w:uiPriority="39"/>
+    <w:lsdException w:name="toc 6" w:uiPriority="39"/>
+    <w:lsdException w:name="toc 7" w:uiPriority="39"/>
+    <w:lsdException w:name="toc 8" w:uiPriority="39"/>
+    <w:lsdException w:name="toc 9" w:uiPriority="39"/>
+    <w:lsdException w:name="header" w:uiPriority="0"/>
+    <w:lsdException w:name="footer" w:uiPriority="0"/>
+    <w:lsdException w:name="caption" w:uiPriority="35" w:qFormat="1"/>
+    <w:lsdException w:name="Title" w:uiPriority="0" w:semiHidden="0" w:unhideWhenUsed="0" w:qFormat="1"/>
+    <w:lsdException w:name="Default Paragraph Font" w:uiPriority="1"/>
+    <w:lsdException w:name="Subtitle" w:uiPriority="0" w:semiHidden="0" w:unhideWhenUsed="0" w:qFormat="1"/>
+    <w:lsdException w:name="Date" w:uiPriority="0" w:qFormat="1"/>
+    <w:lsdException w:name="Strong" w:uiPriority="22" w:semiHidden="0" w:unhideWhenUsed="0" w:qFormat="1"/>
+    <w:lsdException w:name="Emphasis" w:uiPriority="20" w:semiHidden="0" w:unhideWhenUsed="0" w:qFormat="1"/>
+    <w:lsdException w:name="Table Grid" w:uiPriority="0" w:semiHidden="0" w:unhideWhenUsed="0"/>
+    <w:lsdException w:name="Placeholder Text" w:unhideWhenUsed="0"/>
+    <w:lsdException w:name="No Spacing" w:uiPriority="1" w:semiHidden="0" w:unhideWhenUsed="0" w:qFormat="1"/>
+    <w:lsdException w:name="Light Shading" w:uiPriority="60" w:semiHidden="0" w:unhideWhenUsed="0"/>
+    <w:lsdException w:name="Light List" w:uiPriority="61" w:semiHidden="0" w:unhideWhenUsed="0"/>
+    <w:lsdException w:name="Light Grid" w:uiPriority="62" w:semiHidden="0" w:unhideWhenUsed="0"/>
+    <w:lsdException w:name="Medium Shading 1" w:uiPriority="63" w:semiHidden="0" w:unhideWhenUsed="0"/>
+    <w:lsdException w:name="Medium Shading 2" w:uiPriority="64" w:semiHidden="0" w:unhideWhenUsed="0"/>
+    <w:lsdException w:name="Medium List 1" w:uiPriority="65" w:semiHidden="0" w:unhideWhenUsed="0"/>
+    <w:lsdException w:name="Medium List 2" w:uiPriority="66" w:semiHidden="0" w:unhideWhenUsed="0"/>
+    <w:lsdException w:name="Medium Grid 1" w:uiPriority="67" w:semiHidden="0" w:unhideWhenUsed="0"/>
+    <w:lsdException w:name="Medium Grid 2" w:uiPriority="68" w:semiHidden="0" w:unhideWhenUsed="0"/>
+    <w:lsdException w:name="Medium Grid 3" w:uiPriority="69" w:semiHidden="0" w:unhideWhenUsed="0"/>
+    <w:lsdException w:name="Dark List" w:uiPriority="70" w:semiHidden="0" w:unhideWhenUsed="0"/>
+    <w:lsdException w:name="Colorful Shading" w:uiPriority="71" w:semiHidden="0" w:unhideWhenUsed="0"/>
+    <w:lsdException w:name="Colorful List" w:uiPriority="72" w:semiHidden="0" w:unhideWhenUsed="0"/>
+    <w:lsdException w:name="Colorful Grid" w:uiPriority="73" w:semiHidden="0" w:unhideWhenUsed="0"/>
+    <w:lsdException w:name="Light Shading Accent 1" w:uiPriority="60" w:semiHidden="0" w:unhideWhenUsed="0"/>
+    <w:lsdException w:name="Light List Accent 1" w:uiPriority="61" w:semiHidden="0" w:unhideWhenUsed="0"/>
+    <w:lsdException w:name="Light Grid Accent 1" w:uiPriority="62" w:semiHidden="0" w:unhideWhenUsed="0"/>
+    <w:lsdException w:name="Medium Shading 1 Accent 1" w:uiPriority="63" w:semiHidden="0" w:unhideWhenUsed="0"/>
+    <w:lsdException w:name="Medium Shading 2 Accent 1" w:uiPriority="64" w:semiHidden="0" w:unhideWhenUsed="0"/>
+    <w:lsdException w:name="Medium List 1 Accent 1" w:uiPriority="65" w:semiHidden="0" w:unhideWhenUsed="0"/>
+    <w:lsdException w:name="Revision" w:unhideWhenUsed="0"/>
+    <w:lsdException w:name="List Paragraph" w:uiPriority="34" w:semiHidden="0" w:unhideWhenUsed="0" w:qFormat="1"/>
+    <w:lsdException w:name="Quote" w:uiPriority="29" w:semiHidden="0" w:unhideWhenUsed="0" w:qFormat="1"/>
+    <w:lsdException w:name="Intense Quote" w:uiPriority="30" w:semiHidden="0" w:unhideWhenUsed="0" w:qFormat="1"/>
+    <w:lsdException w:name="Medium List 2 Accent 1" w:uiPriority="66" w:semiHidden="0" w:unhideWhenUsed="0"/>
+    <w:lsdException w:name="Medium Grid 1 Accent 1" w:uiPriority="67" w:semiHidden="0" w:unhideWhenUsed="0"/>
+    <w:lsdException w:name="Medium Grid 2 Accent 1" w:uiPriority="68" w:semiHidden="0" w:unhideWhenUsed="0"/>
+    <w:lsdException w:name="Medium Grid 3 Accent 1" w:uiPriority="69" w:semiHidden="0" w:unhideWhenUsed="0"/>
+    <w:lsdException w:name="Dark List Accent 1" w:uiPriority="70" w:semiHidden="0" w:unhideWhenUsed="0"/>
+    <w:lsdException w:name="Colorful Shading Accent 1" w:uiPriority="71" w:semiHidden="0" w:unhideWhenUsed="0"/>
+    <w:lsdException w:name="Colorful List Accent 1" w:uiPriority="72" w:semiHidden="0" w:unhideWhenUsed="0"/>
+    <w:lsdException w:name="Colorful Grid Accent 1" w:uiPriority="73" w:semiHidden="0" w:unhideWhenUsed="0"/>
+    <w:lsdException w:name="Light Shading Accent 2" w:uiPriority="60" w:semiHidden="0" w:unhideWhenUsed="0"/>
+    <w:lsdException w:name="Light List Accent 2" w:uiPriority="61" w:semiHidden="0" w:unhideWhenUsed="0"/>
+    <w:lsdException w:name="Light Grid Accent 2" w:uiPriority="62" w:semiHidden="0" w:unhideWhenUsed="0"/>
+    <w:lsdException w:name="Medium Shading 1 Accent 2" w:uiPriority="63" w:semiHidden="0" w:unhideWhenUsed="0"/>
+    <w:lsdException w:name="Medium Shading 2 Accent 2" w:uiPriority="64" w:semiHidden="0" w:unhideWhenUsed="0"/>
+    <w:lsdException w:name="Medium List 1 Accent 2" w:uiPriority="65" w:semiHidden="0" w:unhideWhenUsed="0"/>
+    <w:lsdException w:name="Medium List 2 Accent 2" w:uiPriority="66" w:semiHidden="0" w:unhideWhenUsed="0"/>
+    <w:lsdException w:name="Medium Grid 1 Accent 2" w:uiPriority="67" w:semiHidden="0" w:unhideWhenUsed="0"/>
+    <w:lsdException w:name="Medium Grid 2 Accent 2" w:uiPriority="68" w:semiHidden="0" w:unhideWhenUsed="0"/>
+    <w:lsdException w:name="Medium Grid 3 Accent 2" w:uiPriority="69" w:semiHidden="0" w:unhideWhenUsed="0"/>
+    <w:lsdException w:name="Dark List Accent 2" w:uiPriority="70" w:semiHidden="0" w:unhideWhenUsed="0"/>
+    <w:lsdException w:name="Colorful Shading Accent 2" w:uiPriority="71" w:semiHidden="0" w:unhideWhenUsed="0"/>
+    <w:lsdException w:name="Colorful List Accent 2" w:uiPriority="72" w:semiHidden="0" w:unhideWhenUsed="0"/>
+    <w:lsdException w:name="Colorful Grid Accent 2" w:uiPriority="73" w:semiHidden="0" w:unhideWhenUsed="0"/>
+    <w:lsdException w:name="Light Shading Accent 3" w:uiPriority="60" w:semiHidden="0" w:unhideWhenUsed="0"/>
+    <w:lsdException w:name="Light List Accent 3" w:uiPriority="61" w:semiHidden="0" w:unhideWhenUsed="0"/>
+    <w:lsdException w:name="Light Grid Accent 3" w:uiPriority="62" w:semiHidden="0" w:unhideWhenUsed="0"/>
+    <w:lsdException w:name="Medium Shading 1 Accent 3" w:uiPriority="63" w:semiHidden="0" w:unhideWhenUsed="0"/>
+    <w:lsdException w:name="Medium Shading 2 Accent 3" w:uiPriority="64" w:semiHidden="0" w:unhideWhenUsed="0"/>
+    <w:lsdException w:name="Medium List 1 Accent 3" w:uiPriority="65" w:semiHidden="0" w:unhideWhenUsed="0"/>
+    <w:lsdException w:name="Medium List 2 Accent 3" w:uiPriority="66" w:semiHidden="0" w:unhideWhenUsed="0"/>
+    <w:lsdException w:name="Medium Grid 1 Accent 3" w:uiPriority="67" w:semiHidden="0" w:unhideWhenUsed="0"/>
+    <w:lsdException w:name="Medium Grid 2 Accent 3" w:uiPriority="68" w:semiHidden="0" w:unhideWhenUsed="0"/>
+    <w:lsdException w:name="Medium Grid 3 Accent 3" w:uiPriority="69" w:semiHidden="0" w:unhideWhenUsed="0"/>
+    <w:lsdException w:name="Dark List Accent 3" w:uiPriority="70" w:semiHidden="0" w:unhideWhenUsed="0"/>
+    <w:lsdException w:name="Colorful Shading Accent 3" w:uiPriority="71" w:semiHidden="0" w:unhideWhenUsed="0"/>
+    <w:lsdException w:name="Colorful List Accent 3" w:uiPriority="72" w:semiHidden="0" w:unhideWhenUsed="0"/>
+    <w:lsdException w:name="Colorful Grid Accent 3" w:uiPriority="73" w:semiHidden="0" w:unhideWhenUsed="0"/>
+    <w:lsdException w:name="Light Shading Accent 4" w:uiPriority="60" w:semiHidden="0" w:unhideWhenUsed="0"/>
+    <w:lsdException w:name="Light List Accent 4" w:uiPriority="61" w:semiHidden="0" w:unhideWhenUsed="0"/>
+    <w:lsdException w:name="Light Grid Accent 4" w:uiPriority="62" w:semiHidden="0" w:unhideWhenUsed="0"/>
+    <w:lsdException w:name="Medium Shading 1 Accent 4" w:uiPriority="63" w:semiHidden="0" w:unhideWhenUsed="0"/>
+    <w:lsdException w:name="Medium Shading 2 Accent 4" w:uiPriority="64" w:semiHidden="0" w:unhideWhenUsed="0"/>
+    <w:lsdException w:name="Medium List 1 Accent 4" w:uiPriority="65" w:semiHidden="0" w:unhideWhenUsed="0"/>
+    <w:lsdException w:name="Medium List 2 Accent 4" w:uiPriority="66" w:semiHidden="0" w:unhideWhenUsed="0"/>
+    <w:lsdException w:name="Medium Grid 1 Accent 4" w:uiPriority="67" w:semiHidden="0" w:unhideWhenUsed="0"/>
+    <w:lsdException w:name="Medium Grid 2 Accent 4" w:uiPriority="68" w:semiHidden="0" w:unhideWhenUsed="0"/>
+    <w:lsdException w:name="Medium Grid 3 Accent 4" w:uiPriority="69" w:semiHidden="0" w:unhideWhenUsed="0"/>
+    <w:lsdException w:name="Dark List Accent 4" w:uiPriority="70" w:semiHidden="0" w:unhideWhenUsed="0"/>
+    <w:lsdException w:name="Colorful Shading Accent 4" w:uiPriority="71" w:semiHidden="0" w:unhideWhenUsed="0"/>
+    <w:lsdException w:name="Colorful List Accent 4" w:uiPriority="72" w:semiHidden="0" w:unhideWhenUsed="0"/>
+    <w:lsdException w:name="Colorful Grid Accent 4" w:uiPriority="73" w:semiHidden="0" w:unhideWhenUsed="0"/>
+    <w:lsdException w:name="Light Shading Accent 5" w:uiPriority="60" w:semiHidden="0" w:unhideWhenUsed="0"/>
+    <w:lsdException w:name="Light List Accent 5" w:uiPriority="61" w:semiHidden="0" w:unhideWhenUsed="0"/>
+    <w:lsdException w:name="Light Grid Accent 5" w:uiPriority="62" w:semiHidden="0" w:unhideWhenUsed="0"/>
+    <w:lsdException w:name="Medium Shading 1 Accent 5" w:uiPriority="63" w:semiHidden="0" w:unhideWhenUsed="0"/>
+    <w:lsdException w:name="Medium Shading 2 Accent 5" w:uiPriority="64" w:semiHidden="0" w:unhideWhenUsed="0"/>
+    <w:lsdException w:name="Medium List 1 Accent 5" w:uiPriority="65" w:semiHidden="0" w:unhideWhenUsed="0"/>
+    <w:lsdException w:name="Medium List 2 Accent 5" w:uiPriority="66" w:semiHidden="0" w:unhideWhenUsed="0"/>
+    <w:lsdException w:name="Medium Grid 1 Accent 5" w:uiPriority="67" w:semiHidden="0" w:unhideWhenUsed="0"/>
+    <w:lsdException w:name="Medium Grid 2 Accent 5" w:uiPriority="68" w:semiHidden="0" w:unhideWhenUsed="0"/>
+    <w:lsdException w:name="Medium Grid 3 Accent 5" w:uiPriority="69" w:semiHidden="0" w:unhideWhenUsed="0"/>
+    <w:lsdException w:name="Dark List Accent 5" w:uiPriority="70" w:semiHidden="0" w:unhideWhenUsed="0"/>
+    <w:lsdException w:name="Colorful Shading Accent 5" w:uiPriority="71" w:semiHidden="0" w:unhideWhenUsed="0"/>
+    <w:lsdException w:name="Colorful List Accent 5" w:uiPriority="72" w:semiHidden="0" w:unhideWhenUsed="0"/>
+    <w:lsdException w:name="Colorful Grid Accent 5" w:uiPriority="73" w:semiHidden="0" w:unhideWhenUsed="0"/>
+    <w:lsdException w:name="Light Shading Accent 6" w:uiPriority="60" w:semiHidden="0" w:unhideWhenUsed="0"/>
+    <w:lsdException w:name="Light List Accent 6" w:uiPriority="61" w:semiHidden="0" w:unhideWhenUsed="0"/>
+    <w:lsdException w:name="Light Grid Accent 6" w:uiPriority="62" w:semiHidden="0" w:unhideWhenUsed="0"/>
+    <w:lsdException w:name="Medium Shading 1 Accent 6" w:uiPriority="63" w:semiHidden="0" w:unhideWhenUsed="0"/>
+    <w:lsdException w:name="Medium Shading 2 Accent 6" w:uiPriority="64" w:semiHidden="0" w:unhideWhenUsed="0"/>
+    <w:lsdException w:name="Medium List 1 Accent 6" w:uiPriority="65" w:semiHidden="0" w:unhideWhenUsed="0"/>
+    <w:lsdException w:name="Medium List 2 Accent 6" w:uiPriority="66" w:semiHidden="0" w:unhideWhenUsed="0"/>
+    <w:lsdException w:name="Medium Grid 1 Accent 6" w:uiPriority="67" w:semiHidden="0" w:unhideWhenUsed="0"/>
+    <w:lsdException w:name="Medium Grid 2 Accent 6" w:uiPriority="68" w:semiHidden="0" w:unhideWhenUsed="0"/>
+    <w:lsdException w:name="Medium Grid 3 Accent 6" w:uiPriority="69" w:semiHidden="0" w:unhideWhenUsed="0"/>
+    <w:lsdException w:name="Dark List Accent 6" w:uiPriority="70" w:semiHidden="0" w:unhideWhenUsed="0"/>
+    <w:lsdException w:name="Colorful Shading Accent 6" w:uiPriority="71" w:semiHidden="0" w:unhideWhenUsed="0"/>
+    <w:lsdException w:name="Colorful List Accent 6" w:uiPriority="72" w:semiHidden="0" w:unhideWhenUsed="0"/>
+    <w:lsdException w:name="Colorful Grid Accent 6" w:uiPriority="73" w:semiHidden="0" w:unhideWhenUsed="0"/>
+    <w:lsdException w:name="Subtle Emphasis" w:uiPriority="19" w:semiHidden="0" w:unhideWhenUsed="0" w:qFormat="1"/>
+    <w:lsdException w:name="Intense Emphasis" w:uiPriority="21" w:semiHidden="0" w:unhideWhenUsed="0" w:qFormat="1"/>
+    <w:lsdException w:name="Subtle Reference" w:uiPriority="31" w:semiHidden="0" w:unhideWhenUsed="0" w:qFormat="1"/>
+    <w:lsdException w:name="Intense Reference" w:uiPriority="32" w:semiHidden="0" w:unhideWhenUsed="0" w:qFormat="1"/>
+    <w:lsdException w:name="Book Title" w:uiPriority="33" w:semiHidden="0" w:unhideWhenUsed="0" w:qFormat="1"/>
+    <w:lsdException w:name="Bibliography" w:uiPriority="37"/>
+    <w:lsdException w:name="TOC Heading" w:uiPriority="39" w:qFormat="1"/>
   </w:latentStyles>
   <w:style w:type="paragraph" w:styleId="Normal" w:default="1">
     <w:name w:val="Normal"/>
@@ -3084,7 +2642,7 @@
         <w:ilvl w:val="8"/>
         <w:numId w:val="1"/>
       </w:numPr>
-      <w:spacing w:before="40" w:after="0"/>
+      <w:spacing w:before="40" w:after="280"/>
       <w:outlineLvl w:val="8"/>
     </w:pPr>
     <w:rPr>
@@ -3233,14 +2791,12 @@
       <w:szCs w:val="21"/>
     </w:rPr>
   </w:style>
-  <w:style w:type="character" w:styleId="LinkdaInternet">
+  <w:style w:type="character" w:styleId="LinkdaInternet" w:customStyle="1">
     <w:name w:val="Link da Internet"/>
     <w:basedOn w:val="DefaultParagraphFont"/>
-    <w:uiPriority w:val="99"/>
-    <w:unhideWhenUsed/>
-    <w:rsid w:val="00ba3afa"/>
-    <w:rPr>
-      <w:color w:val="0563C1" w:themeColor="hyperlink"/>
+    <w:rsid w:val="00504cce"/>
+    <w:rPr>
+      <w:color w:val="0563C1"/>
       <w:u w:val="single"/>
     </w:rPr>
   </w:style>
@@ -3320,7 +2876,21 @@
       <w:sz w:val="20"/>
     </w:rPr>
   </w:style>
-  <w:style w:type="character" w:styleId="Vnculodendice">
+  <w:style w:type="character" w:styleId="TextodebaloChar" w:customStyle="1">
+    <w:name w:val="Texto de balão Char"/>
+    <w:basedOn w:val="DefaultParagraphFont"/>
+    <w:link w:val="Textodebalo"/>
+    <w:uiPriority w:val="99"/>
+    <w:semiHidden/>
+    <w:qFormat/>
+    <w:rsid w:val="00504cce"/>
+    <w:rPr>
+      <w:rFonts w:ascii="Tahoma" w:hAnsi="Tahoma" w:cs="Tahoma"/>
+      <w:sz w:val="16"/>
+      <w:szCs w:val="16"/>
+    </w:rPr>
+  </w:style>
+  <w:style w:type="character" w:styleId="Vnculodendice" w:customStyle="1">
     <w:name w:val="Vínculo de índice"/>
     <w:qFormat/>
     <w:rPr/>
@@ -3335,7 +2905,7 @@
       <w:spacing w:before="240" w:after="120"/>
     </w:pPr>
     <w:rPr>
-      <w:rFonts w:ascii="Liberation Sans" w:hAnsi="Liberation Sans" w:eastAsia="Noto Sans CJK SC" w:cs="Lohit Devanagari"/>
+      <w:rFonts w:ascii="Liberation Sans" w:hAnsi="Liberation Sans" w:eastAsia="Noto Sans CJK SC Regular" w:cs="Lohit Devanagari"/>
       <w:sz w:val="28"/>
       <w:szCs w:val="28"/>
     </w:rPr>
@@ -3377,7 +2947,7 @@
       <w:szCs w:val="24"/>
     </w:rPr>
   </w:style>
-  <w:style w:type="paragraph" w:styleId="Ndice">
+  <w:style w:type="paragraph" w:styleId="Ndice" w:customStyle="1">
     <w:name w:val="Índice"/>
     <w:basedOn w:val="Normal"/>
     <w:qFormat/>
@@ -3386,6 +2956,43 @@
     </w:pPr>
     <w:rPr>
       <w:rFonts w:cs="Lohit Devanagari"/>
+    </w:rPr>
+  </w:style>
+  <w:style w:type="paragraph" w:styleId="Ttulododocumento">
+    <w:name w:val="Title"/>
+    <w:basedOn w:val="Normal"/>
+    <w:next w:val="Corpodotexto"/>
+    <w:link w:val="TtuloChar"/>
+    <w:qFormat/>
+    <w:rsid w:val="00be194b"/>
+    <w:pPr>
+      <w:spacing w:before="280" w:after="280"/>
+      <w:contextualSpacing/>
+      <w:jc w:val="center"/>
+    </w:pPr>
+    <w:rPr>
+      <w:rFonts w:eastAsia="" w:cs="" w:cstheme="majorBidi" w:eastAsiaTheme="majorEastAsia"/>
+      <w:b/>
+      <w:spacing w:val="-10"/>
+      <w:kern w:val="2"/>
+      <w:sz w:val="36"/>
+      <w:szCs w:val="56"/>
+    </w:rPr>
+  </w:style>
+  <w:style w:type="paragraph" w:styleId="Caption">
+    <w:name w:val="caption"/>
+    <w:basedOn w:val="Normal"/>
+    <w:qFormat/>
+    <w:pPr>
+      <w:suppressLineNumbers/>
+      <w:spacing w:before="120" w:after="120"/>
+    </w:pPr>
+    <w:rPr>
+      <w:rFonts w:cs="Lohit Devanagari"/>
+      <w:i/>
+      <w:iCs/>
+      <w:sz w:val="24"/>
+      <w:szCs w:val="24"/>
     </w:rPr>
   </w:style>
   <w:style w:type="paragraph" w:styleId="TOCHeading">
@@ -3466,7 +3073,6 @@
     <w:name w:val="Header"/>
     <w:basedOn w:val="Normal"/>
     <w:link w:val="CabealhoChar"/>
-    <w:uiPriority w:val="99"/>
     <w:unhideWhenUsed/>
     <w:rsid w:val="004e6bd2"/>
     <w:pPr>
@@ -3475,7 +3081,7 @@
         <w:tab w:val="center" w:pos="4252" w:leader="none"/>
         <w:tab w:val="right" w:pos="8504" w:leader="none"/>
       </w:tabs>
-      <w:spacing w:before="280" w:after="0"/>
+      <w:spacing w:before="280" w:after="280"/>
     </w:pPr>
     <w:rPr/>
   </w:style>
@@ -3483,7 +3089,6 @@
     <w:name w:val="Footer"/>
     <w:basedOn w:val="Normal"/>
     <w:link w:val="RodapChar"/>
-    <w:uiPriority w:val="99"/>
     <w:unhideWhenUsed/>
     <w:rsid w:val="004e6bd2"/>
     <w:pPr>
@@ -3492,30 +3097,9 @@
         <w:tab w:val="center" w:pos="4252" w:leader="none"/>
         <w:tab w:val="right" w:pos="8504" w:leader="none"/>
       </w:tabs>
-      <w:spacing w:before="280" w:after="0"/>
+      <w:spacing w:before="280" w:after="280"/>
     </w:pPr>
     <w:rPr/>
-  </w:style>
-  <w:style w:type="paragraph" w:styleId="Ttulododocumento">
-    <w:name w:val="Title"/>
-    <w:basedOn w:val="Normal"/>
-    <w:next w:val="Normal"/>
-    <w:link w:val="TtuloChar"/>
-    <w:qFormat/>
-    <w:rsid w:val="00be194b"/>
-    <w:pPr>
-      <w:spacing w:before="280" w:after="280"/>
-      <w:contextualSpacing/>
-      <w:jc w:val="center"/>
-    </w:pPr>
-    <w:rPr>
-      <w:rFonts w:eastAsia="" w:cs="" w:cstheme="majorBidi" w:eastAsiaTheme="majorEastAsia"/>
-      <w:b/>
-      <w:spacing w:val="-10"/>
-      <w:kern w:val="2"/>
-      <w:sz w:val="36"/>
-      <w:szCs w:val="56"/>
-    </w:rPr>
   </w:style>
   <w:style w:type="paragraph" w:styleId="Subttulo">
     <w:name w:val="Subtitle"/>
@@ -3558,7 +3142,7 @@
       <w:keepLines/>
       <w:widowControl/>
       <w:bidi w:val="0"/>
-      <w:spacing w:lineRule="auto" w:line="252" w:before="0" w:after="160"/>
+      <w:spacing w:lineRule="auto" w:line="252" w:before="0" w:after="0"/>
       <w:jc w:val="center"/>
     </w:pPr>
     <w:rPr>
@@ -3581,6 +3165,24 @@
       <w:ind w:left="720" w:hanging="0"/>
     </w:pPr>
     <w:rPr/>
+  </w:style>
+  <w:style w:type="paragraph" w:styleId="BalloonText">
+    <w:name w:val="Balloon Text"/>
+    <w:basedOn w:val="Normal"/>
+    <w:link w:val="TextodebaloChar"/>
+    <w:uiPriority w:val="99"/>
+    <w:semiHidden/>
+    <w:unhideWhenUsed/>
+    <w:qFormat/>
+    <w:rsid w:val="00504cce"/>
+    <w:pPr>
+      <w:spacing w:lineRule="auto" w:line="240" w:before="280" w:after="280"/>
+    </w:pPr>
+    <w:rPr>
+      <w:rFonts w:ascii="Tahoma" w:hAnsi="Tahoma" w:cs="Tahoma"/>
+      <w:sz w:val="16"/>
+      <w:szCs w:val="16"/>
+    </w:rPr>
   </w:style>
   <w:style w:type="paragraph" w:styleId="Contedodatabela">
     <w:name w:val="Conteúdo da tabela"/>
@@ -3630,10 +3232,8 @@
     <w:name w:val="Table Grid"/>
     <w:basedOn w:val="Tabelanormal"/>
     <w:rsid w:val="00063304"/>
-    <w:pPr>
-      <w:spacing w:after="0" w:line="240" w:lineRule="auto"/>
-    </w:pPr>
     <w:tblPr>
+      <w:tblInd w:w="0" w:type="dxa"/>
       <w:tblBorders>
         <w:top w:val="single" w:color="auto" w:sz="4" w:space="0"/>
         <w:left w:val="single" w:color="auto" w:sz="4" w:space="0"/>
@@ -3642,46 +3242,60 @@
         <w:insideH w:val="single" w:color="auto" w:sz="4" w:space="0"/>
         <w:insideV w:val="single" w:color="auto" w:sz="4" w:space="0"/>
       </w:tblBorders>
+      <w:tblCellMar>
+        <w:top w:w="0" w:type="dxa"/>
+        <w:left w:w="108" w:type="dxa"/>
+        <w:bottom w:w="0" w:type="dxa"/>
+        <w:right w:w="108" w:type="dxa"/>
+      </w:tblCellMar>
     </w:tblPr>
   </w:style>
-  <w:style w:type="table" w:styleId="TabeladeGradeClara">
+  <w:style w:type="table" w:customStyle="1" w:styleId="GridTableLight">
     <w:name w:val="Grid Table Light"/>
     <w:basedOn w:val="Tabelanormal"/>
     <w:uiPriority w:val="40"/>
     <w:rsid w:val="003c1faa"/>
-    <w:pPr>
-      <w:spacing w:after="0" w:line="240" w:lineRule="auto"/>
-    </w:pPr>
     <w:tblPr>
+      <w:tblInd w:w="0" w:type="dxa"/>
       <w:tblBorders>
-        <w:top w:val="single" w:color="BFBFBF" w:themeColor="background1" w:sz="4" w:space="0"/>
-        <w:left w:val="single" w:color="BFBFBF" w:themeColor="background1" w:sz="4" w:space="0"/>
-        <w:bottom w:val="single" w:color="BFBFBF" w:themeColor="background1" w:sz="4" w:space="0"/>
-        <w:right w:val="single" w:color="BFBFBF" w:themeColor="background1" w:sz="4" w:space="0"/>
-        <w:insideH w:val="single" w:color="BFBFBF" w:themeColor="background1" w:sz="4" w:space="0"/>
-        <w:insideV w:val="single" w:color="BFBFBF" w:themeColor="background1" w:sz="4" w:space="0"/>
+        <w:top w:val="single" w:color="FFFFFF" w:themeColor="background1" w:sz="4" w:space="0"/>
+        <w:left w:val="single" w:color="FFFFFF" w:themeColor="background1" w:sz="4" w:space="0"/>
+        <w:bottom w:val="single" w:color="FFFFFF" w:themeColor="background1" w:sz="4" w:space="0"/>
+        <w:right w:val="single" w:color="FFFFFF" w:themeColor="background1" w:sz="4" w:space="0"/>
+        <w:insideH w:val="single" w:color="FFFFFF" w:themeColor="background1" w:sz="4" w:space="0"/>
+        <w:insideV w:val="single" w:color="FFFFFF" w:themeColor="background1" w:sz="4" w:space="0"/>
       </w:tblBorders>
+      <w:tblCellMar>
+        <w:top w:w="0" w:type="dxa"/>
+        <w:left w:w="108" w:type="dxa"/>
+        <w:bottom w:w="0" w:type="dxa"/>
+        <w:right w:w="108" w:type="dxa"/>
+      </w:tblCellMar>
     </w:tblPr>
   </w:style>
-  <w:style w:type="table" w:styleId="TabelaSimples1">
+  <w:style w:type="table" w:customStyle="1" w:styleId="PlainTable1">
     <w:name w:val="Plain Table 1"/>
     <w:basedOn w:val="Tabelanormal"/>
     <w:uiPriority w:val="41"/>
     <w:rsid w:val="003c1faa"/>
-    <w:pPr>
-      <w:spacing w:after="0" w:line="240" w:lineRule="auto"/>
-    </w:pPr>
     <w:tblPr>
       <w:tblStyleRowBandSize w:val="1"/>
       <w:tblStyleColBandSize w:val="1"/>
+      <w:tblInd w:w="0" w:type="dxa"/>
       <w:tblBorders>
-        <w:top w:val="single" w:color="BFBFBF" w:themeColor="background1" w:sz="4" w:space="0"/>
-        <w:left w:val="single" w:color="BFBFBF" w:themeColor="background1" w:sz="4" w:space="0"/>
-        <w:bottom w:val="single" w:color="BFBFBF" w:themeColor="background1" w:sz="4" w:space="0"/>
-        <w:right w:val="single" w:color="BFBFBF" w:themeColor="background1" w:sz="4" w:space="0"/>
-        <w:insideH w:val="single" w:color="BFBFBF" w:themeColor="background1" w:sz="4" w:space="0"/>
-        <w:insideV w:val="single" w:color="BFBFBF" w:themeColor="background1" w:sz="4" w:space="0"/>
+        <w:top w:val="single" w:color="FFFFFF" w:themeColor="background1" w:sz="4" w:space="0"/>
+        <w:left w:val="single" w:color="FFFFFF" w:themeColor="background1" w:sz="4" w:space="0"/>
+        <w:bottom w:val="single" w:color="FFFFFF" w:themeColor="background1" w:sz="4" w:space="0"/>
+        <w:right w:val="single" w:color="FFFFFF" w:themeColor="background1" w:sz="4" w:space="0"/>
+        <w:insideH w:val="single" w:color="FFFFFF" w:themeColor="background1" w:sz="4" w:space="0"/>
+        <w:insideV w:val="single" w:color="FFFFFF" w:themeColor="background1" w:sz="4" w:space="0"/>
       </w:tblBorders>
+      <w:tblCellMar>
+        <w:top w:w="0" w:type="dxa"/>
+        <w:left w:w="108" w:type="dxa"/>
+        <w:bottom w:w="0" w:type="dxa"/>
+        <w:right w:w="108" w:type="dxa"/>
+      </w:tblCellMar>
     </w:tblPr>
     <w:tblStylePr w:type="firstRow">
       <w:rPr>
@@ -3698,7 +3312,7 @@
       <w:tblPr/>
       <w:tcPr>
         <w:tcBorders>
-          <w:top w:val="double" w:color="BFBFBF" w:themeColor="background1" w:sz="4" w:space="0"/>
+          <w:top w:val="double" w:color="FFFFFF" w:themeColor="background1" w:sz="4" w:space="0"/>
         </w:tcBorders>
       </w:tcPr>
     </w:tblStylePr>
@@ -3729,17 +3343,21 @@
       </w:tcPr>
     </w:tblStylePr>
   </w:style>
-  <w:style w:type="table" w:styleId="TabelaSimples3">
+  <w:style w:type="table" w:customStyle="1" w:styleId="PlainTable3">
     <w:name w:val="Plain Table 3"/>
     <w:basedOn w:val="Tabelanormal"/>
     <w:uiPriority w:val="43"/>
     <w:rsid w:val="003c1faa"/>
-    <w:pPr>
-      <w:spacing w:after="0" w:line="240" w:lineRule="auto"/>
-    </w:pPr>
     <w:tblPr>
       <w:tblStyleRowBandSize w:val="1"/>
       <w:tblStyleColBandSize w:val="1"/>
+      <w:tblInd w:w="0" w:type="dxa"/>
+      <w:tblCellMar>
+        <w:top w:w="0" w:type="dxa"/>
+        <w:left w:w="108" w:type="dxa"/>
+        <w:bottom w:w="0" w:type="dxa"/>
+        <w:right w:w="108" w:type="dxa"/>
+      </w:tblCellMar>
     </w:tblPr>
     <w:tcPr>
       <w:vAlign w:val="center"/>
@@ -3753,7 +3371,7 @@
       <w:tblPr/>
       <w:tcPr>
         <w:tcBorders>
-          <w:bottom w:val="single" w:color="7F7F7F" w:themeColor="text1" w:sz="4" w:space="0"/>
+          <w:bottom w:val="single" w:color="000000" w:themeColor="text1" w:sz="4" w:space="0"/>
         </w:tcBorders>
       </w:tcPr>
     </w:tblStylePr>
@@ -3779,7 +3397,7 @@
       <w:tblPr/>
       <w:tcPr>
         <w:tcBorders>
-          <w:right w:val="single" w:color="7F7F7F" w:themeColor="text1" w:sz="4" w:space="0"/>
+          <w:right w:val="single" w:color="000000" w:themeColor="text1" w:sz="4" w:space="0"/>
         </w:tcBorders>
       </w:tcPr>
     </w:tblStylePr>
@@ -3825,17 +3443,15 @@
       </w:tcPr>
     </w:tblStylePr>
   </w:style>
-  <w:style w:type="table" w:styleId="TabeladeGrade1Clara">
+  <w:style w:type="table" w:customStyle="1" w:styleId="GridTable1Light">
     <w:name w:val="Grid Table 1 Light"/>
     <w:basedOn w:val="Tabelanormal"/>
     <w:uiPriority w:val="46"/>
     <w:rsid w:val="002e5463"/>
-    <w:pPr>
-      <w:spacing w:after="0" w:line="240" w:lineRule="auto"/>
-    </w:pPr>
     <w:tblPr>
       <w:tblStyleRowBandSize w:val="1"/>
       <w:tblStyleColBandSize w:val="1"/>
+      <w:tblInd w:w="0" w:type="dxa"/>
       <w:tblBorders>
         <w:top w:val="single" w:color="999999" w:themeColor="text1" w:themeTint="66" w:sz="4" w:space="0"/>
         <w:left w:val="single" w:color="999999" w:themeColor="text1" w:themeTint="66" w:sz="4" w:space="0"/>
@@ -3844,6 +3460,12 @@
         <w:insideH w:val="single" w:color="999999" w:themeColor="text1" w:themeTint="66" w:sz="4" w:space="0"/>
         <w:insideV w:val="single" w:color="999999" w:themeColor="text1" w:themeTint="66" w:sz="4" w:space="0"/>
       </w:tblBorders>
+      <w:tblCellMar>
+        <w:top w:w="0" w:type="dxa"/>
+        <w:left w:w="108" w:type="dxa"/>
+        <w:bottom w:w="0" w:type="dxa"/>
+        <w:right w:w="108" w:type="dxa"/>
+      </w:tblCellMar>
     </w:tblPr>
     <w:tblStylePr w:type="firstRow">
       <w:rPr>
@@ -3853,7 +3475,7 @@
       <w:tblPr/>
       <w:tcPr>
         <w:tcBorders>
-          <w:bottom w:val="single" w:color="666666" w:themeColor="text1" w:sz="12" w:space="0"/>
+          <w:bottom w:val="single" w:color="000000" w:themeColor="text1" w:sz="12" w:space="0"/>
         </w:tcBorders>
       </w:tcPr>
     </w:tblStylePr>
@@ -3865,7 +3487,7 @@
       <w:tblPr/>
       <w:tcPr>
         <w:tcBorders>
-          <w:top w:val="double" w:color="666666" w:themeColor="text1" w:sz="2" w:space="0"/>
+          <w:top w:val="double" w:color="000000" w:themeColor="text1" w:sz="2" w:space="0"/>
         </w:tcBorders>
       </w:tcPr>
     </w:tblStylePr>
@@ -3890,7 +3512,7 @@
     <w:uiPriority w:val="99"/>
     <w:rsid w:val="000c686b"/>
     <w:pPr>
-      <w:spacing w:after="0" w:line="240" w:lineRule="auto"/>
+      <w:jc w:val="left"/>
     </w:pPr>
     <w:rPr>
       <w:lang w:eastAsia="pt-BR"/>
@@ -3900,6 +3522,21 @@
     <w:tblPr>
       <w:tblStyleRowBandSize w:val="1"/>
       <w:tblStyleColBandSize w:val="1"/>
+      <w:tblInd w:w="0" w:type="dxa"/>
+      <w:tblBorders>
+        <w:top w:val="single" w:color="000000" w:sz="6" w:space="0"/>
+        <w:left w:val="single" w:color="000000" w:sz="6" w:space="0"/>
+        <w:bottom w:val="single" w:color="000000" w:sz="6" w:space="0"/>
+        <w:right w:val="single" w:color="000000" w:sz="6" w:space="0"/>
+        <w:insideH w:val="single" w:color="000000" w:sz="6" w:space="0"/>
+        <w:insideV w:val="single" w:color="000000" w:sz="6" w:space="0"/>
+      </w:tblBorders>
+      <w:tblCellMar>
+        <w:top w:w="0" w:type="dxa"/>
+        <w:left w:w="108" w:type="dxa"/>
+        <w:bottom w:w="0" w:type="dxa"/>
+        <w:right w:w="108" w:type="dxa"/>
+      </w:tblCellMar>
     </w:tblPr>
     <w:tcPr>
       <w:shd w:val="clear" w:color="auto" w:fill="auto"/>
@@ -3934,6 +3571,7 @@
       <w:jc w:val="both"/>
     </w:pPr>
     <w:tblPr>
+      <w:tblInd w:w="0" w:type="dxa"/>
       <w:tblBorders>
         <w:top w:val="single" w:color="000000" w:sz="6" w:space="0"/>
         <w:left w:val="single" w:color="000000" w:sz="6" w:space="0"/>
@@ -3942,6 +3580,12 @@
         <w:insideH w:val="single" w:color="000000" w:sz="6" w:space="0"/>
         <w:insideV w:val="single" w:color="000000" w:sz="6" w:space="0"/>
       </w:tblBorders>
+      <w:tblCellMar>
+        <w:top w:w="0" w:type="dxa"/>
+        <w:left w:w="108" w:type="dxa"/>
+        <w:bottom w:w="0" w:type="dxa"/>
+        <w:right w:w="108" w:type="dxa"/>
+      </w:tblCellMar>
     </w:tblPr>
     <w:tcPr>
       <w:shd w:val="clear" w:color="auto" w:fill="auto"/>
@@ -3962,7 +3606,7 @@
       </w:tcPr>
     </w:tblStylePr>
   </w:style>
-  <w:style w:type="table" w:styleId="Tabelasimples30">
+  <w:style w:type="table" w:styleId="Tabelasimples3">
     <w:name w:val="Table Simple 3"/>
     <w:basedOn w:val="Tabelanormal"/>
     <w:uiPriority w:val="99"/>
@@ -3973,12 +3617,19 @@
       <w:jc w:val="both"/>
     </w:pPr>
     <w:tblPr>
+      <w:tblInd w:w="0" w:type="dxa"/>
       <w:tblBorders>
         <w:top w:val="single" w:color="000000" w:sz="12" w:space="0"/>
         <w:left w:val="single" w:color="000000" w:sz="12" w:space="0"/>
         <w:bottom w:val="single" w:color="000000" w:sz="12" w:space="0"/>
         <w:right w:val="single" w:color="000000" w:sz="12" w:space="0"/>
       </w:tblBorders>
+      <w:tblCellMar>
+        <w:top w:w="0" w:type="dxa"/>
+        <w:left w:w="108" w:type="dxa"/>
+        <w:bottom w:w="0" w:type="dxa"/>
+        <w:right w:w="108" w:type="dxa"/>
+      </w:tblCellMar>
     </w:tblPr>
     <w:tcPr>
       <w:shd w:val="clear" w:color="auto" w:fill="auto"/>
@@ -4045,7 +3696,7 @@
     </a:clrScheme>
     <a:fontScheme name="Escritório">
       <a:majorFont>
-        <a:latin typeface="Calibri Light" panose="020F0302020204030204"/>
+        <a:latin typeface="Calibri Light"/>
         <a:ea typeface=""/>
         <a:cs typeface=""/>
         <a:font script="Jpan" typeface="ＭＳ ゴシック"/>
@@ -4080,7 +3731,7 @@
         <a:font script="Geor" typeface="Sylfaen"/>
       </a:majorFont>
       <a:minorFont>
-        <a:latin typeface="Calibri" panose="020F0502020204030204"/>
+        <a:latin typeface="Calibri"/>
         <a:ea typeface=""/>
         <a:cs typeface=""/>
         <a:font script="Jpan" typeface="ＭＳ 明朝"/>
@@ -4257,7 +3908,7 @@
   <a:extraClrSchemeLst/>
   <a:extLst>
     <a:ext uri="{05A4C25C-085E-4340-85A3-A5531E510DB2}">
-      <thm15:themeFamily xmlns:thm15="http://schemas.microsoft.com/office/thememl/2012/main" name="Office Theme" id="{62F939B6-93AF-4DB8-9C6B-D6C7DFDC589F}" vid="{4A3C46E8-61CC-4603-A589-7422A47A8E4A}"/>
+      <thm15:themeFamily xmlns="" xmlns:thm15="http://schemas.microsoft.com/office/thememl/2012/main" name="Office Theme" id="{62F939B6-93AF-4DB8-9C6B-D6C7DFDC589F}" vid="{4A3C46E8-61CC-4603-A589-7422A47A8E4A}"/>
     </a:ext>
   </a:extLst>
 </a:theme>
@@ -4268,7 +3919,7 @@
 </file>
 
 <file path=customXml/itemProps1.xml><?xml version="1.0" encoding="utf-8"?>
-<ds:datastoreItem xmlns:ds="http://schemas.openxmlformats.org/officeDocument/2006/customXml" ds:itemID="{1BA02ADE-A506-4B9E-994C-38E57F5343A3}">
+<ds:datastoreItem xmlns:ds="http://schemas.openxmlformats.org/officeDocument/2006/customXml" ds:itemID="{C1DF1DC4-DEB6-467C-B0CE-B3BF30BDF752}">
   <ds:schemaRefs>
     <ds:schemaRef ds:uri="http://schemas.openxmlformats.org/officeDocument/2006/bibliography"/>
   </ds:schemaRefs>

</xml_diff>